<commit_message>
Added a lot of stuff and updated report
</commit_message>
<xml_diff>
--- a/Aziz Arar s6053935 FYP - Tilemap Procedural Generation Report.docx
+++ b/Aziz Arar s6053935 FYP - Tilemap Procedural Generation Report.docx
@@ -1,41 +1,254 @@
 
 <file path=word/document.xml><?xml version="1.0" encoding="utf-8"?>
-<w:document xmlns:wpc="http://schemas.microsoft.com/office/word/2010/wordprocessingCanvas" xmlns:cx="http://schemas.microsoft.com/office/drawing/2014/chartex" xmlns:cx1="http://schemas.microsoft.com/office/drawing/2015/9/8/chartex" xmlns:cx2="http://schemas.microsoft.com/office/drawing/2015/10/21/chartex" xmlns:cx3="http://schemas.microsoft.com/office/drawing/2016/5/9/chartex" xmlns:cx4="http://schemas.microsoft.com/office/drawing/2016/5/10/chartex" xmlns:cx5="http://schemas.microsoft.com/office/drawing/2016/5/11/chartex" xmlns:cx6="http://schemas.microsoft.com/office/drawing/2016/5/12/chartex" xmlns:cx7="http://schemas.microsoft.com/office/drawing/2016/5/13/chartex" xmlns:cx8="http://schemas.microsoft.com/office/drawing/2016/5/14/chartex" xmlns:mc="http://schemas.openxmlformats.org/markup-compatibility/2006" xmlns:aink="http://schemas.microsoft.com/office/drawing/2016/ink" xmlns:am3d="http://schemas.microsoft.com/office/drawing/2017/model3d" xmlns:o="urn:schemas-microsoft-com:office:office" xmlns:r="http://schemas.openxmlformats.org/officeDocument/2006/relationships" xmlns:m="http://schemas.openxmlformats.org/officeDocument/2006/math" xmlns:v="urn:schemas-microsoft-com:vml" xmlns:wp14="http://schemas.microsoft.com/office/word/2010/wordprocessingDrawing" xmlns:wp="http://schemas.openxmlformats.org/drawingml/2006/wordprocessingDrawing" xmlns:w10="urn:schemas-microsoft-com:office:word" xmlns:w="http://schemas.openxmlformats.org/wordprocessingml/2006/main" xmlns:w14="http://schemas.microsoft.com/office/word/2010/wordml" xmlns:w15="http://schemas.microsoft.com/office/word/2012/wordml" xmlns:w16cid="http://schemas.microsoft.com/office/word/2016/wordml/cid" xmlns:w16se="http://schemas.microsoft.com/office/word/2015/wordml/symex" xmlns:wpg="http://schemas.microsoft.com/office/word/2010/wordprocessingGroup" xmlns:wpi="http://schemas.microsoft.com/office/word/2010/wordprocessingInk" xmlns:wne="http://schemas.microsoft.com/office/word/2006/wordml" xmlns:wps="http://schemas.microsoft.com/office/word/2010/wordprocessingShape" mc:Ignorable="w14 w15 w16se w16cid wp14">
+<w:document xmlns:wpc="http://schemas.microsoft.com/office/word/2010/wordprocessingCanvas" xmlns:cx="http://schemas.microsoft.com/office/drawing/2014/chartex" xmlns:cx1="http://schemas.microsoft.com/office/drawing/2015/9/8/chartex" xmlns:mc="http://schemas.openxmlformats.org/markup-compatibility/2006" xmlns:o="urn:schemas-microsoft-com:office:office" xmlns:r="http://schemas.openxmlformats.org/officeDocument/2006/relationships" xmlns:m="http://schemas.openxmlformats.org/officeDocument/2006/math" xmlns:v="urn:schemas-microsoft-com:vml" xmlns:wp14="http://schemas.microsoft.com/office/word/2010/wordprocessingDrawing" xmlns:wp="http://schemas.openxmlformats.org/drawingml/2006/wordprocessingDrawing" xmlns:w10="urn:schemas-microsoft-com:office:word" xmlns:w="http://schemas.openxmlformats.org/wordprocessingml/2006/main" xmlns:w14="http://schemas.microsoft.com/office/word/2010/wordml" xmlns:w15="http://schemas.microsoft.com/office/word/2012/wordml" xmlns:w16se="http://schemas.microsoft.com/office/word/2015/wordml/symex" xmlns:wpg="http://schemas.microsoft.com/office/word/2010/wordprocessingGroup" xmlns:wpi="http://schemas.microsoft.com/office/word/2010/wordprocessingInk" xmlns:wne="http://schemas.microsoft.com/office/word/2006/wordml" xmlns:wps="http://schemas.microsoft.com/office/word/2010/wordprocessingShape" mc:Ignorable="w14 w15 w16se wp14">
   <w:body>
+    <w:p>
+      <w:pPr>
+        <w:pStyle w:val="Title"/>
+        <w:rPr>
+          <w:rFonts w:asciiTheme="minorHAnsi" w:hAnsiTheme="minorHAnsi" w:cstheme="minorHAnsi"/>
+          <w:sz w:val="72"/>
+        </w:rPr>
+      </w:pPr>
+      <w:r>
+        <w:rPr>
+          <w:rFonts w:asciiTheme="minorHAnsi" w:hAnsiTheme="minorHAnsi" w:cstheme="minorHAnsi"/>
+          <w:sz w:val="72"/>
+        </w:rPr>
+        <w:t>Teesside University</w:t>
+      </w:r>
+    </w:p>
+    <w:p>
+      <w:pPr>
+        <w:pStyle w:val="Title"/>
+        <w:rPr>
+          <w:rFonts w:asciiTheme="minorHAnsi" w:hAnsiTheme="minorHAnsi" w:cstheme="minorHAnsi"/>
+          <w:sz w:val="72"/>
+        </w:rPr>
+      </w:pPr>
+      <w:r>
+        <w:rPr>
+          <w:rFonts w:asciiTheme="minorHAnsi" w:hAnsiTheme="minorHAnsi" w:cstheme="minorHAnsi"/>
+          <w:sz w:val="72"/>
+        </w:rPr>
+        <w:t>Computing Project</w:t>
+      </w:r>
+    </w:p>
+    <w:p>
+      <w:pPr>
+        <w:pStyle w:val="Title"/>
+        <w:rPr>
+          <w:rFonts w:asciiTheme="minorHAnsi" w:hAnsiTheme="minorHAnsi" w:cstheme="minorHAnsi"/>
+          <w:b/>
+          <w:sz w:val="72"/>
+        </w:rPr>
+      </w:pPr>
+      <w:r>
+        <w:rPr>
+          <w:rFonts w:asciiTheme="minorHAnsi" w:hAnsiTheme="minorHAnsi" w:cstheme="minorHAnsi"/>
+          <w:b/>
+          <w:sz w:val="72"/>
+        </w:rPr>
+        <w:t>(COM3051-N)</w:t>
+      </w:r>
+    </w:p>
+    <w:p>
+      <w:pPr>
+        <w:pStyle w:val="Title"/>
+        <w:rPr>
+          <w:rFonts w:asciiTheme="minorHAnsi" w:hAnsiTheme="minorHAnsi" w:cstheme="minorHAnsi"/>
+          <w:b/>
+          <w:sz w:val="72"/>
+        </w:rPr>
+      </w:pPr>
+    </w:p>
     <w:p>
       <w:pPr>
         <w:pStyle w:val="Title"/>
         <w:jc w:val="center"/>
-      </w:pPr>
-      <w:r>
-        <w:t>Aziz Arar</w:t>
-      </w:r>
+        <w:rPr>
+          <w:rFonts w:asciiTheme="minorHAnsi" w:hAnsiTheme="minorHAnsi" w:cstheme="minorHAnsi"/>
+          <w:sz w:val="72"/>
+        </w:rPr>
+      </w:pPr>
+      <w:r>
+        <w:rPr>
+          <w:rFonts w:asciiTheme="minorHAnsi" w:hAnsiTheme="minorHAnsi" w:cstheme="minorHAnsi"/>
+          <w:sz w:val="72"/>
+        </w:rPr>
+        <w:t>Final Year Project</w:t>
+      </w:r>
+      <w:r>
+        <w:rPr>
+          <w:rFonts w:asciiTheme="minorHAnsi" w:hAnsiTheme="minorHAnsi" w:cstheme="minorHAnsi"/>
+          <w:sz w:val="72"/>
+        </w:rPr>
+        <w:t>: Report</w:t>
+      </w:r>
+    </w:p>
+    <w:p>
+      <w:pPr>
+        <w:pStyle w:val="Title"/>
+        <w:rPr>
+          <w:rFonts w:asciiTheme="minorHAnsi" w:hAnsiTheme="minorHAnsi" w:cstheme="minorHAnsi"/>
+          <w:sz w:val="72"/>
+        </w:rPr>
+      </w:pPr>
     </w:p>
     <w:p>
       <w:pPr>
         <w:pStyle w:val="Title"/>
         <w:jc w:val="center"/>
-      </w:pPr>
-      <w:r>
-        <w:t>S6053935</w:t>
+        <w:rPr>
+          <w:rFonts w:asciiTheme="minorHAnsi" w:hAnsiTheme="minorHAnsi" w:cstheme="minorHAnsi"/>
+        </w:rPr>
+      </w:pPr>
+      <w:r>
+        <w:rPr>
+          <w:rFonts w:asciiTheme="minorHAnsi" w:hAnsiTheme="minorHAnsi" w:cstheme="minorHAnsi"/>
+        </w:rPr>
+        <w:t xml:space="preserve">Tilemap </w:t>
+      </w:r>
+      <w:r>
+        <w:rPr>
+          <w:rFonts w:asciiTheme="minorHAnsi" w:hAnsiTheme="minorHAnsi" w:cstheme="minorHAnsi"/>
+        </w:rPr>
+        <w:t>Generator</w:t>
+      </w:r>
+    </w:p>
+    <w:p>
+      <w:pPr>
+        <w:jc w:val="center"/>
+        <w:rPr>
+          <w:rFonts w:cstheme="minorHAnsi"/>
+        </w:rPr>
+      </w:pPr>
+    </w:p>
+    <w:p>
+      <w:pPr>
+        <w:jc w:val="center"/>
+        <w:rPr>
+          <w:rFonts w:cstheme="minorHAnsi"/>
+        </w:rPr>
+      </w:pPr>
+      <w:r>
+        <w:rPr>
+          <w:noProof/>
+          <w:lang w:eastAsia="en-GB"/>
+        </w:rPr>
+        <w:drawing>
+          <wp:inline distT="0" distB="0" distL="0" distR="0" wp14:anchorId="4A2824C0" wp14:editId="2570F005">
+            <wp:extent cx="5731510" cy="3170419"/>
+            <wp:effectExtent l="152400" t="171450" r="154940" b="163830"/>
+            <wp:docPr id="6" name="Picture 6"/>
+            <wp:cNvGraphicFramePr>
+              <a:graphicFrameLocks xmlns:a="http://schemas.openxmlformats.org/drawingml/2006/main" noChangeAspect="1"/>
+            </wp:cNvGraphicFramePr>
+            <a:graphic xmlns:a="http://schemas.openxmlformats.org/drawingml/2006/main">
+              <a:graphicData uri="http://schemas.openxmlformats.org/drawingml/2006/picture">
+                <pic:pic xmlns:pic="http://schemas.openxmlformats.org/drawingml/2006/picture">
+                  <pic:nvPicPr>
+                    <pic:cNvPr id="1" name=""/>
+                    <pic:cNvPicPr/>
+                  </pic:nvPicPr>
+                  <pic:blipFill>
+                    <a:blip r:embed="rId5">
+                      <a:extLst>
+                        <a:ext uri="{28A0092B-C50C-407E-A947-70E740481C1C}">
+                          <a14:useLocalDpi xmlns:a14="http://schemas.microsoft.com/office/drawing/2010/main" val="0"/>
+                        </a:ext>
+                      </a:extLst>
+                    </a:blip>
+                    <a:stretch>
+                      <a:fillRect/>
+                    </a:stretch>
+                  </pic:blipFill>
+                  <pic:spPr>
+                    <a:xfrm>
+                      <a:off x="0" y="0"/>
+                      <a:ext cx="5731510" cy="3170419"/>
+                    </a:xfrm>
+                    <a:prstGeom prst="snip2DiagRect">
+                      <a:avLst/>
+                    </a:prstGeom>
+                    <a:solidFill>
+                      <a:srgbClr val="FFFFFF">
+                        <a:shade val="85000"/>
+                      </a:srgbClr>
+                    </a:solidFill>
+                    <a:ln w="88900" cap="sq">
+                      <a:solidFill>
+                        <a:srgbClr val="FFFFFF"/>
+                      </a:solidFill>
+                      <a:miter lim="800000"/>
+                    </a:ln>
+                    <a:effectLst>
+                      <a:outerShdw blurRad="88900" algn="tl" rotWithShape="0">
+                        <a:srgbClr val="000000">
+                          <a:alpha val="45000"/>
+                        </a:srgbClr>
+                      </a:outerShdw>
+                    </a:effectLst>
+                    <a:scene3d>
+                      <a:camera prst="orthographicFront"/>
+                      <a:lightRig rig="twoPt" dir="t">
+                        <a:rot lat="0" lon="0" rev="7200000"/>
+                      </a:lightRig>
+                    </a:scene3d>
+                    <a:sp3d>
+                      <a:bevelT w="25400" h="19050"/>
+                      <a:contourClr>
+                        <a:srgbClr val="FFFFFF"/>
+                      </a:contourClr>
+                    </a:sp3d>
+                  </pic:spPr>
+                </pic:pic>
+              </a:graphicData>
+            </a:graphic>
+          </wp:inline>
+        </w:drawing>
       </w:r>
     </w:p>
     <w:p>
       <w:pPr>
         <w:pStyle w:val="Title"/>
         <w:jc w:val="center"/>
+        <w:rPr>
+          <w:rFonts w:asciiTheme="minorHAnsi" w:hAnsiTheme="minorHAnsi" w:cstheme="minorHAnsi"/>
+        </w:rPr>
       </w:pPr>
     </w:p>
     <w:p>
       <w:pPr>
         <w:pStyle w:val="Title"/>
         <w:jc w:val="center"/>
-      </w:pPr>
-      <w:r>
-        <w:t>Tilemap Procedural Generation</w:t>
-      </w:r>
-      <w:r>
-        <w:br w:type="page"/>
+        <w:rPr>
+          <w:rFonts w:asciiTheme="minorHAnsi" w:hAnsiTheme="minorHAnsi" w:cstheme="minorHAnsi"/>
+        </w:rPr>
+      </w:pPr>
+      <w:r>
+        <w:rPr>
+          <w:rFonts w:asciiTheme="minorHAnsi" w:hAnsiTheme="minorHAnsi" w:cstheme="minorHAnsi"/>
+        </w:rPr>
+        <w:t>Aziz Arar</w:t>
+      </w:r>
+      <w:r>
+        <w:rPr>
+          <w:rFonts w:asciiTheme="minorHAnsi" w:hAnsiTheme="minorHAnsi" w:cstheme="minorHAnsi"/>
+        </w:rPr>
+        <w:t xml:space="preserve"> (S</w:t>
+      </w:r>
+      <w:r>
+        <w:rPr>
+          <w:rFonts w:asciiTheme="minorHAnsi" w:hAnsiTheme="minorHAnsi" w:cstheme="minorHAnsi"/>
+        </w:rPr>
+        <w:t>6053935</w:t>
+      </w:r>
+      <w:r>
+        <w:rPr>
+          <w:rFonts w:asciiTheme="minorHAnsi" w:hAnsiTheme="minorHAnsi" w:cstheme="minorHAnsi"/>
+        </w:rPr>
+        <w:t>)</w:t>
       </w:r>
     </w:p>
     <w:sdt>
@@ -90,7 +303,7 @@
           <w:r>
             <w:fldChar w:fldCharType="separate"/>
           </w:r>
-          <w:hyperlink w:anchor="_Toc7285818" w:history="1">
+          <w:hyperlink w:anchor="_Toc7550200" w:history="1">
             <w:r>
               <w:rPr>
                 <w:rStyle w:val="Hyperlink"/>
@@ -117,7 +330,7 @@
                 <w:noProof/>
                 <w:webHidden/>
               </w:rPr>
-              <w:instrText xml:space="preserve"> PAGEREF _Toc7285818 \h </w:instrText>
+              <w:instrText xml:space="preserve"> PAGEREF _Toc7550200 \h </w:instrText>
             </w:r>
             <w:r>
               <w:rPr>
@@ -160,7 +373,7 @@
               <w:lang w:eastAsia="en-GB"/>
             </w:rPr>
           </w:pPr>
-          <w:hyperlink w:anchor="_Toc7285819" w:history="1">
+          <w:hyperlink w:anchor="_Toc7550201" w:history="1">
             <w:r>
               <w:rPr>
                 <w:rStyle w:val="Hyperlink"/>
@@ -187,7 +400,7 @@
                 <w:noProof/>
                 <w:webHidden/>
               </w:rPr>
-              <w:instrText xml:space="preserve"> PAGEREF _Toc7285819 \h </w:instrText>
+              <w:instrText xml:space="preserve"> PAGEREF _Toc7550201 \h </w:instrText>
             </w:r>
             <w:r>
               <w:rPr>
@@ -230,7 +443,7 @@
               <w:lang w:eastAsia="en-GB"/>
             </w:rPr>
           </w:pPr>
-          <w:hyperlink w:anchor="_Toc7285820" w:history="1">
+          <w:hyperlink w:anchor="_Toc7550202" w:history="1">
             <w:r>
               <w:rPr>
                 <w:rStyle w:val="Hyperlink"/>
@@ -258,7 +471,7 @@
                 <w:noProof/>
                 <w:webHidden/>
               </w:rPr>
-              <w:instrText xml:space="preserve"> PAGEREF _Toc7285820 \h </w:instrText>
+              <w:instrText xml:space="preserve"> PAGEREF _Toc7550202 \h </w:instrText>
             </w:r>
             <w:r>
               <w:rPr>
@@ -278,7 +491,7 @@
                 <w:noProof/>
                 <w:webHidden/>
               </w:rPr>
-              <w:t>4</w:t>
+              <w:t>5</w:t>
             </w:r>
             <w:r>
               <w:rPr>
@@ -301,7 +514,7 @@
               <w:lang w:eastAsia="en-GB"/>
             </w:rPr>
           </w:pPr>
-          <w:hyperlink w:anchor="_Toc7285821" w:history="1">
+          <w:hyperlink w:anchor="_Toc7550203" w:history="1">
             <w:r>
               <w:rPr>
                 <w:rStyle w:val="Hyperlink"/>
@@ -328,7 +541,7 @@
                 <w:noProof/>
                 <w:webHidden/>
               </w:rPr>
-              <w:instrText xml:space="preserve"> PAGEREF _Toc7285821 \h </w:instrText>
+              <w:instrText xml:space="preserve"> PAGEREF _Toc7550203 \h </w:instrText>
             </w:r>
             <w:r>
               <w:rPr>
@@ -348,7 +561,7 @@
                 <w:noProof/>
                 <w:webHidden/>
               </w:rPr>
-              <w:t>4</w:t>
+              <w:t>5</w:t>
             </w:r>
             <w:r>
               <w:rPr>
@@ -371,14 +584,14 @@
               <w:lang w:eastAsia="en-GB"/>
             </w:rPr>
           </w:pPr>
-          <w:hyperlink w:anchor="_Toc7285822" w:history="1">
+          <w:hyperlink w:anchor="_Toc7550204" w:history="1">
             <w:r>
               <w:rPr>
                 <w:rStyle w:val="Hyperlink"/>
                 <w:noProof/>
                 <w:lang w:eastAsia="en-GB"/>
               </w:rPr>
-              <w:t>2D Topdown</w:t>
+              <w:t>2D Top down</w:t>
             </w:r>
             <w:r>
               <w:rPr>
@@ -399,7 +612,7 @@
                 <w:noProof/>
                 <w:webHidden/>
               </w:rPr>
-              <w:instrText xml:space="preserve"> PAGEREF _Toc7285822 \h </w:instrText>
+              <w:instrText xml:space="preserve"> PAGEREF _Toc7550204 \h </w:instrText>
             </w:r>
             <w:r>
               <w:rPr>
@@ -419,7 +632,7 @@
                 <w:noProof/>
                 <w:webHidden/>
               </w:rPr>
-              <w:t>4</w:t>
+              <w:t>5</w:t>
             </w:r>
             <w:r>
               <w:rPr>
@@ -442,7 +655,7 @@
               <w:lang w:eastAsia="en-GB"/>
             </w:rPr>
           </w:pPr>
-          <w:hyperlink w:anchor="_Toc7285823" w:history="1">
+          <w:hyperlink w:anchor="_Toc7550205" w:history="1">
             <w:r>
               <w:rPr>
                 <w:rStyle w:val="Hyperlink"/>
@@ -470,7 +683,7 @@
                 <w:noProof/>
                 <w:webHidden/>
               </w:rPr>
-              <w:instrText xml:space="preserve"> PAGEREF _Toc7285823 \h </w:instrText>
+              <w:instrText xml:space="preserve"> PAGEREF _Toc7550205 \h </w:instrText>
             </w:r>
             <w:r>
               <w:rPr>
@@ -490,7 +703,7 @@
                 <w:noProof/>
                 <w:webHidden/>
               </w:rPr>
-              <w:t>4</w:t>
+              <w:t>5</w:t>
             </w:r>
             <w:r>
               <w:rPr>
@@ -513,7 +726,7 @@
               <w:lang w:eastAsia="en-GB"/>
             </w:rPr>
           </w:pPr>
-          <w:hyperlink w:anchor="_Toc7285824" w:history="1">
+          <w:hyperlink w:anchor="_Toc7550206" w:history="1">
             <w:r>
               <w:rPr>
                 <w:rStyle w:val="Hyperlink"/>
@@ -541,7 +754,7 @@
                 <w:noProof/>
                 <w:webHidden/>
               </w:rPr>
-              <w:instrText xml:space="preserve"> PAGEREF _Toc7285824 \h </w:instrText>
+              <w:instrText xml:space="preserve"> PAGEREF _Toc7550206 \h </w:instrText>
             </w:r>
             <w:r>
               <w:rPr>
@@ -561,7 +774,7 @@
                 <w:noProof/>
                 <w:webHidden/>
               </w:rPr>
-              <w:t>6</w:t>
+              <w:t>7</w:t>
             </w:r>
             <w:r>
               <w:rPr>
@@ -584,7 +797,7 @@
               <w:lang w:eastAsia="en-GB"/>
             </w:rPr>
           </w:pPr>
-          <w:hyperlink w:anchor="_Toc7285825" w:history="1">
+          <w:hyperlink w:anchor="_Toc7550207" w:history="1">
             <w:r>
               <w:rPr>
                 <w:rStyle w:val="Hyperlink"/>
@@ -612,7 +825,7 @@
                 <w:noProof/>
                 <w:webHidden/>
               </w:rPr>
-              <w:instrText xml:space="preserve"> PAGEREF _Toc7285825 \h </w:instrText>
+              <w:instrText xml:space="preserve"> PAGEREF _Toc7550207 \h </w:instrText>
             </w:r>
             <w:r>
               <w:rPr>
@@ -632,7 +845,7 @@
                 <w:noProof/>
                 <w:webHidden/>
               </w:rPr>
-              <w:t>6</w:t>
+              <w:t>7</w:t>
             </w:r>
             <w:r>
               <w:rPr>
@@ -655,14 +868,14 @@
               <w:lang w:eastAsia="en-GB"/>
             </w:rPr>
           </w:pPr>
-          <w:hyperlink w:anchor="_Toc7285826" w:history="1">
+          <w:hyperlink w:anchor="_Toc7550208" w:history="1">
             <w:r>
               <w:rPr>
                 <w:rStyle w:val="Hyperlink"/>
                 <w:noProof/>
                 <w:lang w:eastAsia="en-GB"/>
               </w:rPr>
-              <w:t>2D Topdown</w:t>
+              <w:t>2D Top down</w:t>
             </w:r>
             <w:r>
               <w:rPr>
@@ -683,7 +896,7 @@
                 <w:noProof/>
                 <w:webHidden/>
               </w:rPr>
-              <w:instrText xml:space="preserve"> PAGEREF _Toc7285826 \h </w:instrText>
+              <w:instrText xml:space="preserve"> PAGEREF _Toc7550208 \h </w:instrText>
             </w:r>
             <w:r>
               <w:rPr>
@@ -703,7 +916,7 @@
                 <w:noProof/>
                 <w:webHidden/>
               </w:rPr>
-              <w:t>6</w:t>
+              <w:t>7</w:t>
             </w:r>
             <w:r>
               <w:rPr>
@@ -726,7 +939,7 @@
               <w:lang w:eastAsia="en-GB"/>
             </w:rPr>
           </w:pPr>
-          <w:hyperlink w:anchor="_Toc7285827" w:history="1">
+          <w:hyperlink w:anchor="_Toc7550209" w:history="1">
             <w:r>
               <w:rPr>
                 <w:rStyle w:val="Hyperlink"/>
@@ -754,7 +967,7 @@
                 <w:noProof/>
                 <w:webHidden/>
               </w:rPr>
-              <w:instrText xml:space="preserve"> PAGEREF _Toc7285827 \h </w:instrText>
+              <w:instrText xml:space="preserve"> PAGEREF _Toc7550209 \h </w:instrText>
             </w:r>
             <w:r>
               <w:rPr>
@@ -774,7 +987,7 @@
                 <w:noProof/>
                 <w:webHidden/>
               </w:rPr>
-              <w:t>6</w:t>
+              <w:t>7</w:t>
             </w:r>
             <w:r>
               <w:rPr>
@@ -797,7 +1010,7 @@
               <w:lang w:eastAsia="en-GB"/>
             </w:rPr>
           </w:pPr>
-          <w:hyperlink w:anchor="_Toc7285828" w:history="1">
+          <w:hyperlink w:anchor="_Toc7550210" w:history="1">
             <w:r>
               <w:rPr>
                 <w:rStyle w:val="Hyperlink"/>
@@ -825,7 +1038,7 @@
                 <w:noProof/>
                 <w:webHidden/>
               </w:rPr>
-              <w:instrText xml:space="preserve"> PAGEREF _Toc7285828 \h </w:instrText>
+              <w:instrText xml:space="preserve"> PAGEREF _Toc7550210 \h </w:instrText>
             </w:r>
             <w:r>
               <w:rPr>
@@ -845,7 +1058,7 @@
                 <w:noProof/>
                 <w:webHidden/>
               </w:rPr>
-              <w:t>7</w:t>
+              <w:t>8</w:t>
             </w:r>
             <w:r>
               <w:rPr>
@@ -868,7 +1081,7 @@
               <w:lang w:eastAsia="en-GB"/>
             </w:rPr>
           </w:pPr>
-          <w:hyperlink w:anchor="_Toc7285829" w:history="1">
+          <w:hyperlink w:anchor="_Toc7550211" w:history="1">
             <w:r>
               <w:rPr>
                 <w:rStyle w:val="Hyperlink"/>
@@ -896,7 +1109,7 @@
                 <w:noProof/>
                 <w:webHidden/>
               </w:rPr>
-              <w:instrText xml:space="preserve"> PAGEREF _Toc7285829 \h </w:instrText>
+              <w:instrText xml:space="preserve"> PAGEREF _Toc7550211 \h </w:instrText>
             </w:r>
             <w:r>
               <w:rPr>
@@ -916,7 +1129,7 @@
                 <w:noProof/>
                 <w:webHidden/>
               </w:rPr>
-              <w:t>7</w:t>
+              <w:t>8</w:t>
             </w:r>
             <w:r>
               <w:rPr>
@@ -939,14 +1152,14 @@
               <w:lang w:eastAsia="en-GB"/>
             </w:rPr>
           </w:pPr>
-          <w:hyperlink w:anchor="_Toc7285830" w:history="1">
+          <w:hyperlink w:anchor="_Toc7550212" w:history="1">
             <w:r>
               <w:rPr>
                 <w:rStyle w:val="Hyperlink"/>
                 <w:noProof/>
                 <w:lang w:eastAsia="en-GB"/>
               </w:rPr>
-              <w:t>2D Sidescrolling</w:t>
+              <w:t>2D Side scrolling</w:t>
             </w:r>
             <w:r>
               <w:rPr>
@@ -967,7 +1180,7 @@
                 <w:noProof/>
                 <w:webHidden/>
               </w:rPr>
-              <w:instrText xml:space="preserve"> PAGEREF _Toc7285830 \h </w:instrText>
+              <w:instrText xml:space="preserve"> PAGEREF _Toc7550212 \h </w:instrText>
             </w:r>
             <w:r>
               <w:rPr>
@@ -987,7 +1200,7 @@
                 <w:noProof/>
                 <w:webHidden/>
               </w:rPr>
-              <w:t>7</w:t>
+              <w:t>8</w:t>
             </w:r>
             <w:r>
               <w:rPr>
@@ -1010,7 +1223,7 @@
               <w:lang w:eastAsia="en-GB"/>
             </w:rPr>
           </w:pPr>
-          <w:hyperlink w:anchor="_Toc7285831" w:history="1">
+          <w:hyperlink w:anchor="_Toc7550213" w:history="1">
             <w:r>
               <w:rPr>
                 <w:rStyle w:val="Hyperlink"/>
@@ -1038,7 +1251,7 @@
                 <w:noProof/>
                 <w:webHidden/>
               </w:rPr>
-              <w:instrText xml:space="preserve"> PAGEREF _Toc7285831 \h </w:instrText>
+              <w:instrText xml:space="preserve"> PAGEREF _Toc7550213 \h </w:instrText>
             </w:r>
             <w:r>
               <w:rPr>
@@ -1058,7 +1271,7 @@
                 <w:noProof/>
                 <w:webHidden/>
               </w:rPr>
-              <w:t>7</w:t>
+              <w:t>8</w:t>
             </w:r>
             <w:r>
               <w:rPr>
@@ -1081,7 +1294,7 @@
               <w:lang w:eastAsia="en-GB"/>
             </w:rPr>
           </w:pPr>
-          <w:hyperlink w:anchor="_Toc7285832" w:history="1">
+          <w:hyperlink w:anchor="_Toc7550214" w:history="1">
             <w:r>
               <w:rPr>
                 <w:rStyle w:val="Hyperlink"/>
@@ -1109,7 +1322,7 @@
                 <w:noProof/>
                 <w:webHidden/>
               </w:rPr>
-              <w:instrText xml:space="preserve"> PAGEREF _Toc7285832 \h </w:instrText>
+              <w:instrText xml:space="preserve"> PAGEREF _Toc7550214 \h </w:instrText>
             </w:r>
             <w:r>
               <w:rPr>
@@ -1129,7 +1342,148 @@
                 <w:noProof/>
                 <w:webHidden/>
               </w:rPr>
-              <w:t>7</w:t>
+              <w:t>8</w:t>
+            </w:r>
+            <w:r>
+              <w:rPr>
+                <w:noProof/>
+                <w:webHidden/>
+              </w:rPr>
+              <w:fldChar w:fldCharType="end"/>
+            </w:r>
+          </w:hyperlink>
+        </w:p>
+        <w:p>
+          <w:pPr>
+            <w:pStyle w:val="TOC3"/>
+            <w:tabs>
+              <w:tab w:val="right" w:leader="dot" w:pos="9016"/>
+            </w:tabs>
+            <w:rPr>
+              <w:rFonts w:eastAsiaTheme="minorEastAsia"/>
+              <w:noProof/>
+              <w:lang w:eastAsia="en-GB"/>
+            </w:rPr>
+          </w:pPr>
+          <w:hyperlink w:anchor="_Toc7550215" w:history="1">
+            <w:r>
+              <w:rPr>
+                <w:rStyle w:val="Hyperlink"/>
+                <w:noProof/>
+                <w:lang w:eastAsia="en-GB"/>
+              </w:rPr>
+              <w:t>Perlin Noise</w:t>
+            </w:r>
+            <w:r>
+              <w:rPr>
+                <w:noProof/>
+                <w:webHidden/>
+              </w:rPr>
+              <w:tab/>
+            </w:r>
+            <w:r>
+              <w:rPr>
+                <w:noProof/>
+                <w:webHidden/>
+              </w:rPr>
+              <w:fldChar w:fldCharType="begin"/>
+            </w:r>
+            <w:r>
+              <w:rPr>
+                <w:noProof/>
+                <w:webHidden/>
+              </w:rPr>
+              <w:instrText xml:space="preserve"> PAGEREF _Toc7550215 \h </w:instrText>
+            </w:r>
+            <w:r>
+              <w:rPr>
+                <w:noProof/>
+                <w:webHidden/>
+              </w:rPr>
+            </w:r>
+            <w:r>
+              <w:rPr>
+                <w:noProof/>
+                <w:webHidden/>
+              </w:rPr>
+              <w:fldChar w:fldCharType="separate"/>
+            </w:r>
+            <w:r>
+              <w:rPr>
+                <w:noProof/>
+                <w:webHidden/>
+              </w:rPr>
+              <w:t>8</w:t>
+            </w:r>
+            <w:r>
+              <w:rPr>
+                <w:noProof/>
+                <w:webHidden/>
+              </w:rPr>
+              <w:fldChar w:fldCharType="end"/>
+            </w:r>
+          </w:hyperlink>
+        </w:p>
+        <w:p>
+          <w:pPr>
+            <w:pStyle w:val="TOC3"/>
+            <w:tabs>
+              <w:tab w:val="right" w:leader="dot" w:pos="9016"/>
+            </w:tabs>
+            <w:rPr>
+              <w:rFonts w:eastAsiaTheme="minorEastAsia"/>
+              <w:noProof/>
+              <w:lang w:eastAsia="en-GB"/>
+            </w:rPr>
+          </w:pPr>
+          <w:hyperlink w:anchor="_Toc7550216" w:history="1">
+            <w:r>
+              <w:rPr>
+                <w:rStyle w:val="Hyperlink"/>
+                <w:noProof/>
+              </w:rPr>
+              <w:t>Binary Space Partitioning</w:t>
+            </w:r>
+            <w:r>
+              <w:rPr>
+                <w:noProof/>
+                <w:webHidden/>
+              </w:rPr>
+              <w:tab/>
+            </w:r>
+            <w:r>
+              <w:rPr>
+                <w:noProof/>
+                <w:webHidden/>
+              </w:rPr>
+              <w:fldChar w:fldCharType="begin"/>
+            </w:r>
+            <w:r>
+              <w:rPr>
+                <w:noProof/>
+                <w:webHidden/>
+              </w:rPr>
+              <w:instrText xml:space="preserve"> PAGEREF _Toc7550216 \h </w:instrText>
+            </w:r>
+            <w:r>
+              <w:rPr>
+                <w:noProof/>
+                <w:webHidden/>
+              </w:rPr>
+            </w:r>
+            <w:r>
+              <w:rPr>
+                <w:noProof/>
+                <w:webHidden/>
+              </w:rPr>
+              <w:fldChar w:fldCharType="separate"/>
+            </w:r>
+            <w:r>
+              <w:rPr>
+                <w:noProof/>
+                <w:webHidden/>
+              </w:rPr>
+              <w:t>8</w:t>
             </w:r>
             <w:r>
               <w:rPr>
@@ -1152,7 +1506,7 @@
               <w:lang w:eastAsia="en-GB"/>
             </w:rPr>
           </w:pPr>
-          <w:hyperlink w:anchor="_Toc7285833" w:history="1">
+          <w:hyperlink w:anchor="_Toc7550217" w:history="1">
             <w:r>
               <w:rPr>
                 <w:rStyle w:val="Hyperlink"/>
@@ -1180,7 +1534,7 @@
                 <w:noProof/>
                 <w:webHidden/>
               </w:rPr>
-              <w:instrText xml:space="preserve"> PAGEREF _Toc7285833 \h </w:instrText>
+              <w:instrText xml:space="preserve"> PAGEREF _Toc7550217 \h </w:instrText>
             </w:r>
             <w:r>
               <w:rPr>
@@ -1200,7 +1554,220 @@
                 <w:noProof/>
                 <w:webHidden/>
               </w:rPr>
-              <w:t>7</w:t>
+              <w:t>8</w:t>
+            </w:r>
+            <w:r>
+              <w:rPr>
+                <w:noProof/>
+                <w:webHidden/>
+              </w:rPr>
+              <w:fldChar w:fldCharType="end"/>
+            </w:r>
+          </w:hyperlink>
+        </w:p>
+        <w:p>
+          <w:pPr>
+            <w:pStyle w:val="TOC2"/>
+            <w:tabs>
+              <w:tab w:val="right" w:leader="dot" w:pos="9016"/>
+            </w:tabs>
+            <w:rPr>
+              <w:rFonts w:eastAsiaTheme="minorEastAsia"/>
+              <w:noProof/>
+              <w:lang w:eastAsia="en-GB"/>
+            </w:rPr>
+          </w:pPr>
+          <w:hyperlink w:anchor="_Toc7550218" w:history="1">
+            <w:r>
+              <w:rPr>
+                <w:rStyle w:val="Hyperlink"/>
+                <w:noProof/>
+                <w:lang w:eastAsia="en-GB"/>
+              </w:rPr>
+              <w:t>Use of Level Generation in Games</w:t>
+            </w:r>
+            <w:r>
+              <w:rPr>
+                <w:noProof/>
+                <w:webHidden/>
+              </w:rPr>
+              <w:tab/>
+            </w:r>
+            <w:r>
+              <w:rPr>
+                <w:noProof/>
+                <w:webHidden/>
+              </w:rPr>
+              <w:fldChar w:fldCharType="begin"/>
+            </w:r>
+            <w:r>
+              <w:rPr>
+                <w:noProof/>
+                <w:webHidden/>
+              </w:rPr>
+              <w:instrText xml:space="preserve"> PAGEREF _Toc7550218 \h </w:instrText>
+            </w:r>
+            <w:r>
+              <w:rPr>
+                <w:noProof/>
+                <w:webHidden/>
+              </w:rPr>
+            </w:r>
+            <w:r>
+              <w:rPr>
+                <w:noProof/>
+                <w:webHidden/>
+              </w:rPr>
+              <w:fldChar w:fldCharType="separate"/>
+            </w:r>
+            <w:r>
+              <w:rPr>
+                <w:noProof/>
+                <w:webHidden/>
+              </w:rPr>
+              <w:t>9</w:t>
+            </w:r>
+            <w:r>
+              <w:rPr>
+                <w:noProof/>
+                <w:webHidden/>
+              </w:rPr>
+              <w:fldChar w:fldCharType="end"/>
+            </w:r>
+          </w:hyperlink>
+        </w:p>
+        <w:p>
+          <w:pPr>
+            <w:pStyle w:val="TOC3"/>
+            <w:tabs>
+              <w:tab w:val="right" w:leader="dot" w:pos="9016"/>
+            </w:tabs>
+            <w:rPr>
+              <w:rFonts w:eastAsiaTheme="minorEastAsia"/>
+              <w:noProof/>
+              <w:lang w:eastAsia="en-GB"/>
+            </w:rPr>
+          </w:pPr>
+          <w:hyperlink w:anchor="_Toc7550219" w:history="1">
+            <w:r>
+              <w:rPr>
+                <w:rStyle w:val="Hyperlink"/>
+                <w:noProof/>
+                <w:lang w:eastAsia="en-GB"/>
+              </w:rPr>
+              <w:t>Terraria</w:t>
+            </w:r>
+            <w:r>
+              <w:rPr>
+                <w:noProof/>
+                <w:webHidden/>
+              </w:rPr>
+              <w:tab/>
+            </w:r>
+            <w:r>
+              <w:rPr>
+                <w:noProof/>
+                <w:webHidden/>
+              </w:rPr>
+              <w:fldChar w:fldCharType="begin"/>
+            </w:r>
+            <w:r>
+              <w:rPr>
+                <w:noProof/>
+                <w:webHidden/>
+              </w:rPr>
+              <w:instrText xml:space="preserve"> PAGEREF _Toc7550219 \h </w:instrText>
+            </w:r>
+            <w:r>
+              <w:rPr>
+                <w:noProof/>
+                <w:webHidden/>
+              </w:rPr>
+            </w:r>
+            <w:r>
+              <w:rPr>
+                <w:noProof/>
+                <w:webHidden/>
+              </w:rPr>
+              <w:fldChar w:fldCharType="separate"/>
+            </w:r>
+            <w:r>
+              <w:rPr>
+                <w:noProof/>
+                <w:webHidden/>
+              </w:rPr>
+              <w:t>9</w:t>
+            </w:r>
+            <w:r>
+              <w:rPr>
+                <w:noProof/>
+                <w:webHidden/>
+              </w:rPr>
+              <w:fldChar w:fldCharType="end"/>
+            </w:r>
+          </w:hyperlink>
+        </w:p>
+        <w:p>
+          <w:pPr>
+            <w:pStyle w:val="TOC3"/>
+            <w:tabs>
+              <w:tab w:val="right" w:leader="dot" w:pos="9016"/>
+            </w:tabs>
+            <w:rPr>
+              <w:rFonts w:eastAsiaTheme="minorEastAsia"/>
+              <w:noProof/>
+              <w:lang w:eastAsia="en-GB"/>
+            </w:rPr>
+          </w:pPr>
+          <w:hyperlink w:anchor="_Toc7550220" w:history="1">
+            <w:r>
+              <w:rPr>
+                <w:rStyle w:val="Hyperlink"/>
+                <w:noProof/>
+                <w:lang w:eastAsia="en-GB"/>
+              </w:rPr>
+              <w:t>Enter the Gungeon</w:t>
+            </w:r>
+            <w:r>
+              <w:rPr>
+                <w:noProof/>
+                <w:webHidden/>
+              </w:rPr>
+              <w:tab/>
+            </w:r>
+            <w:r>
+              <w:rPr>
+                <w:noProof/>
+                <w:webHidden/>
+              </w:rPr>
+              <w:fldChar w:fldCharType="begin"/>
+            </w:r>
+            <w:r>
+              <w:rPr>
+                <w:noProof/>
+                <w:webHidden/>
+              </w:rPr>
+              <w:instrText xml:space="preserve"> PAGEREF _Toc7550220 \h </w:instrText>
+            </w:r>
+            <w:r>
+              <w:rPr>
+                <w:noProof/>
+                <w:webHidden/>
+              </w:rPr>
+            </w:r>
+            <w:r>
+              <w:rPr>
+                <w:noProof/>
+                <w:webHidden/>
+              </w:rPr>
+              <w:fldChar w:fldCharType="separate"/>
+            </w:r>
+            <w:r>
+              <w:rPr>
+                <w:noProof/>
+                <w:webHidden/>
+              </w:rPr>
+              <w:t>9</w:t>
             </w:r>
             <w:r>
               <w:rPr>
@@ -1223,7 +1790,7 @@
               <w:lang w:eastAsia="en-GB"/>
             </w:rPr>
           </w:pPr>
-          <w:hyperlink w:anchor="_Toc7285834" w:history="1">
+          <w:hyperlink w:anchor="_Toc7550221" w:history="1">
             <w:r>
               <w:rPr>
                 <w:rStyle w:val="Hyperlink"/>
@@ -1251,7 +1818,7 @@
                 <w:noProof/>
                 <w:webHidden/>
               </w:rPr>
-              <w:instrText xml:space="preserve"> PAGEREF _Toc7285834 \h </w:instrText>
+              <w:instrText xml:space="preserve"> PAGEREF _Toc7550221 \h </w:instrText>
             </w:r>
             <w:r>
               <w:rPr>
@@ -1271,7 +1838,7 @@
                 <w:noProof/>
                 <w:webHidden/>
               </w:rPr>
-              <w:t>7</w:t>
+              <w:t>9</w:t>
             </w:r>
             <w:r>
               <w:rPr>
@@ -1294,7 +1861,7 @@
               <w:lang w:eastAsia="en-GB"/>
             </w:rPr>
           </w:pPr>
-          <w:hyperlink w:anchor="_Toc7285835" w:history="1">
+          <w:hyperlink w:anchor="_Toc7550222" w:history="1">
             <w:r>
               <w:rPr>
                 <w:rStyle w:val="Hyperlink"/>
@@ -1321,7 +1888,7 @@
                 <w:noProof/>
                 <w:webHidden/>
               </w:rPr>
-              <w:instrText xml:space="preserve"> PAGEREF _Toc7285835 \h </w:instrText>
+              <w:instrText xml:space="preserve"> PAGEREF _Toc7550222 \h </w:instrText>
             </w:r>
             <w:r>
               <w:rPr>
@@ -1341,7 +1908,7 @@
                 <w:noProof/>
                 <w:webHidden/>
               </w:rPr>
-              <w:t>7</w:t>
+              <w:t>9</w:t>
             </w:r>
             <w:r>
               <w:rPr>
@@ -1364,7 +1931,7 @@
               <w:lang w:eastAsia="en-GB"/>
             </w:rPr>
           </w:pPr>
-          <w:hyperlink w:anchor="_Toc7285836" w:history="1">
+          <w:hyperlink w:anchor="_Toc7550223" w:history="1">
             <w:r>
               <w:rPr>
                 <w:rStyle w:val="Hyperlink"/>
@@ -1391,7 +1958,7 @@
                 <w:noProof/>
                 <w:webHidden/>
               </w:rPr>
-              <w:instrText xml:space="preserve"> PAGEREF _Toc7285836 \h </w:instrText>
+              <w:instrText xml:space="preserve"> PAGEREF _Toc7550223 \h </w:instrText>
             </w:r>
             <w:r>
               <w:rPr>
@@ -1411,7 +1978,7 @@
                 <w:noProof/>
                 <w:webHidden/>
               </w:rPr>
-              <w:t>7</w:t>
+              <w:t>9</w:t>
             </w:r>
             <w:r>
               <w:rPr>
@@ -1434,12 +2001,82 @@
               <w:lang w:eastAsia="en-GB"/>
             </w:rPr>
           </w:pPr>
-          <w:hyperlink w:anchor="_Toc7285837" w:history="1">
+          <w:hyperlink w:anchor="_Toc7550224" w:history="1">
             <w:r>
               <w:rPr>
                 <w:rStyle w:val="Hyperlink"/>
                 <w:noProof/>
               </w:rPr>
+              <w:t>Future Plans</w:t>
+            </w:r>
+            <w:r>
+              <w:rPr>
+                <w:noProof/>
+                <w:webHidden/>
+              </w:rPr>
+              <w:tab/>
+            </w:r>
+            <w:r>
+              <w:rPr>
+                <w:noProof/>
+                <w:webHidden/>
+              </w:rPr>
+              <w:fldChar w:fldCharType="begin"/>
+            </w:r>
+            <w:r>
+              <w:rPr>
+                <w:noProof/>
+                <w:webHidden/>
+              </w:rPr>
+              <w:instrText xml:space="preserve"> PAGEREF _Toc7550224 \h </w:instrText>
+            </w:r>
+            <w:r>
+              <w:rPr>
+                <w:noProof/>
+                <w:webHidden/>
+              </w:rPr>
+            </w:r>
+            <w:r>
+              <w:rPr>
+                <w:noProof/>
+                <w:webHidden/>
+              </w:rPr>
+              <w:fldChar w:fldCharType="separate"/>
+            </w:r>
+            <w:r>
+              <w:rPr>
+                <w:noProof/>
+                <w:webHidden/>
+              </w:rPr>
+              <w:t>9</w:t>
+            </w:r>
+            <w:r>
+              <w:rPr>
+                <w:noProof/>
+                <w:webHidden/>
+              </w:rPr>
+              <w:fldChar w:fldCharType="end"/>
+            </w:r>
+          </w:hyperlink>
+        </w:p>
+        <w:p>
+          <w:pPr>
+            <w:pStyle w:val="TOC2"/>
+            <w:tabs>
+              <w:tab w:val="right" w:leader="dot" w:pos="9016"/>
+            </w:tabs>
+            <w:rPr>
+              <w:rFonts w:eastAsiaTheme="minorEastAsia"/>
+              <w:noProof/>
+              <w:lang w:eastAsia="en-GB"/>
+            </w:rPr>
+          </w:pPr>
+          <w:hyperlink w:anchor="_Toc7550225" w:history="1">
+            <w:r>
+              <w:rPr>
+                <w:rStyle w:val="Hyperlink"/>
+                <w:noProof/>
+              </w:rPr>
               <w:t>Reflection of the Artefact</w:t>
             </w:r>
             <w:r>
@@ -1461,7 +2098,7 @@
                 <w:noProof/>
                 <w:webHidden/>
               </w:rPr>
-              <w:instrText xml:space="preserve"> PAGEREF _Toc7285837 \h </w:instrText>
+              <w:instrText xml:space="preserve"> PAGEREF _Toc7550225 \h </w:instrText>
             </w:r>
             <w:r>
               <w:rPr>
@@ -1481,7 +2118,77 @@
                 <w:noProof/>
                 <w:webHidden/>
               </w:rPr>
-              <w:t>7</w:t>
+              <w:t>9</w:t>
+            </w:r>
+            <w:r>
+              <w:rPr>
+                <w:noProof/>
+                <w:webHidden/>
+              </w:rPr>
+              <w:fldChar w:fldCharType="end"/>
+            </w:r>
+          </w:hyperlink>
+        </w:p>
+        <w:p>
+          <w:pPr>
+            <w:pStyle w:val="TOC1"/>
+            <w:tabs>
+              <w:tab w:val="right" w:leader="dot" w:pos="9016"/>
+            </w:tabs>
+            <w:rPr>
+              <w:rFonts w:eastAsiaTheme="minorEastAsia"/>
+              <w:noProof/>
+              <w:lang w:eastAsia="en-GB"/>
+            </w:rPr>
+          </w:pPr>
+          <w:hyperlink w:anchor="_Toc7550226" w:history="1">
+            <w:r>
+              <w:rPr>
+                <w:rStyle w:val="Hyperlink"/>
+                <w:noProof/>
+              </w:rPr>
+              <w:t>References</w:t>
+            </w:r>
+            <w:r>
+              <w:rPr>
+                <w:noProof/>
+                <w:webHidden/>
+              </w:rPr>
+              <w:tab/>
+            </w:r>
+            <w:r>
+              <w:rPr>
+                <w:noProof/>
+                <w:webHidden/>
+              </w:rPr>
+              <w:fldChar w:fldCharType="begin"/>
+            </w:r>
+            <w:r>
+              <w:rPr>
+                <w:noProof/>
+                <w:webHidden/>
+              </w:rPr>
+              <w:instrText xml:space="preserve"> PAGEREF _Toc7550226 \h </w:instrText>
+            </w:r>
+            <w:r>
+              <w:rPr>
+                <w:noProof/>
+                <w:webHidden/>
+              </w:rPr>
+            </w:r>
+            <w:r>
+              <w:rPr>
+                <w:noProof/>
+                <w:webHidden/>
+              </w:rPr>
+              <w:fldChar w:fldCharType="separate"/>
+            </w:r>
+            <w:r>
+              <w:rPr>
+                <w:noProof/>
+                <w:webHidden/>
+              </w:rPr>
+              <w:t>10</w:t>
             </w:r>
             <w:r>
               <w:rPr>
@@ -1513,12 +2220,14 @@
       <w:pPr>
         <w:pStyle w:val="Heading1"/>
       </w:pPr>
-      <w:bookmarkStart w:id="0" w:name="_Toc7285818"/>
+      <w:bookmarkStart w:id="0" w:name="_Toc7550200"/>
       <w:r>
         <w:lastRenderedPageBreak/>
         <w:t>Abstract</w:t>
       </w:r>
+      <w:bookmarkStart w:id="1" w:name="_GoBack"/>
       <w:bookmarkEnd w:id="0"/>
+      <w:bookmarkEnd w:id="1"/>
     </w:p>
     <w:tbl>
       <w:tblPr>
@@ -1546,11 +2255,11 @@
       <w:pPr>
         <w:pStyle w:val="Heading1"/>
       </w:pPr>
-      <w:bookmarkStart w:id="1" w:name="_Toc7285819"/>
+      <w:bookmarkStart w:id="2" w:name="_Toc7550201"/>
       <w:r>
         <w:t>Introduction</w:t>
       </w:r>
-      <w:bookmarkEnd w:id="1"/>
+      <w:bookmarkEnd w:id="2"/>
     </w:p>
     <w:p/>
     <w:p/>
@@ -1612,7 +2321,7 @@
                     </pic:cNvPicPr>
                   </pic:nvPicPr>
                   <pic:blipFill>
-                    <a:blip r:embed="rId5">
+                    <a:blip r:embed="rId6">
                       <a:extLst>
                         <a:ext uri="{28A0092B-C50C-407E-A947-70E740481C1C}">
                           <a14:useLocalDpi xmlns:a14="http://schemas.microsoft.com/office/drawing/2010/main" val="0"/>
@@ -1716,18 +2425,38 @@
     </w:p>
     <w:p>
       <w:pPr>
+        <w:rPr>
+          <w:rFonts w:asciiTheme="majorHAnsi" w:eastAsiaTheme="majorEastAsia" w:hAnsiTheme="majorHAnsi" w:cstheme="majorBidi"/>
+          <w:noProof/>
+          <w:color w:val="2E74B5" w:themeColor="accent1" w:themeShade="BF"/>
+          <w:sz w:val="32"/>
+          <w:szCs w:val="32"/>
+          <w:lang w:eastAsia="en-GB"/>
+        </w:rPr>
+      </w:pPr>
+      <w:r>
+        <w:rPr>
+          <w:noProof/>
+          <w:lang w:eastAsia="en-GB"/>
+        </w:rPr>
+        <w:br w:type="page"/>
+      </w:r>
+    </w:p>
+    <w:p>
+      <w:pPr>
         <w:pStyle w:val="Heading1"/>
         <w:rPr>
           <w:noProof/>
           <w:lang w:eastAsia="en-GB"/>
         </w:rPr>
       </w:pPr>
-      <w:bookmarkStart w:id="2" w:name="_Toc7285820"/>
+      <w:bookmarkStart w:id="3" w:name="_Toc7550202"/>
       <w:r>
         <w:rPr>
           <w:noProof/>
           <w:lang w:eastAsia="en-GB"/>
         </w:rPr>
+        <w:lastRenderedPageBreak/>
         <w:t>Development and Implementation</w:t>
       </w:r>
       <w:r>
@@ -1737,7 +2466,7 @@
         </w:rPr>
         <w:t>: Sprint 1</w:t>
       </w:r>
-      <w:bookmarkEnd w:id="2"/>
+      <w:bookmarkEnd w:id="3"/>
     </w:p>
     <w:p>
       <w:pPr>
@@ -1750,11 +2479,11 @@
       <w:pPr>
         <w:pStyle w:val="Heading2"/>
       </w:pPr>
-      <w:bookmarkStart w:id="3" w:name="_Toc7285821"/>
+      <w:bookmarkStart w:id="4" w:name="_Toc7550203"/>
       <w:r>
         <w:t>Generation Window</w:t>
       </w:r>
-      <w:bookmarkEnd w:id="3"/>
+      <w:bookmarkEnd w:id="4"/>
     </w:p>
     <w:p/>
     <w:p>
@@ -1797,7 +2526,7 @@
                     </pic:cNvPicPr>
                   </pic:nvPicPr>
                   <pic:blipFill>
-                    <a:blip r:embed="rId6">
+                    <a:blip r:embed="rId7">
                       <a:extLst>
                         <a:ext uri="{28A0092B-C50C-407E-A947-70E740481C1C}">
                           <a14:useLocalDpi xmlns:a14="http://schemas.microsoft.com/office/drawing/2010/main" val="0"/>
@@ -1888,20 +2617,20 @@
           <w:lang w:eastAsia="en-GB"/>
         </w:rPr>
       </w:pPr>
-      <w:bookmarkStart w:id="4" w:name="_Toc7285822"/>
+      <w:bookmarkStart w:id="5" w:name="_Toc7550204"/>
       <w:r>
         <w:rPr>
           <w:lang w:eastAsia="en-GB"/>
         </w:rPr>
         <w:t xml:space="preserve">2D </w:t>
       </w:r>
-      <w:bookmarkEnd w:id="4"/>
       <w:r>
         <w:rPr>
           <w:lang w:eastAsia="en-GB"/>
         </w:rPr>
         <w:t>Top down</w:t>
       </w:r>
+      <w:bookmarkEnd w:id="5"/>
     </w:p>
     <w:p>
       <w:pPr>
@@ -1917,14 +2646,14 @@
           <w:lang w:eastAsia="en-GB"/>
         </w:rPr>
       </w:pPr>
-      <w:bookmarkStart w:id="5" w:name="_Toc7285823"/>
+      <w:bookmarkStart w:id="6" w:name="_Toc7550205"/>
       <w:r>
         <w:rPr>
           <w:lang w:eastAsia="en-GB"/>
         </w:rPr>
         <w:t>Perlin Noise World Map</w:t>
       </w:r>
-      <w:bookmarkEnd w:id="5"/>
+      <w:bookmarkEnd w:id="6"/>
     </w:p>
     <w:p>
       <w:pPr>
@@ -2027,7 +2756,6 @@
               <w:t xml:space="preserve">for (int index = 0; index &lt; </w:t>
             </w:r>
             <w:proofErr w:type="spellStart"/>
-            <w:proofErr w:type="gramStart"/>
             <w:r>
               <w:rPr>
                 <w:sz w:val="20"/>
@@ -2035,7 +2763,6 @@
               <w:t>positions.Length</w:t>
             </w:r>
             <w:proofErr w:type="spellEnd"/>
-            <w:proofErr w:type="gramEnd"/>
             <w:r>
               <w:rPr>
                 <w:sz w:val="20"/>
@@ -2067,21 +2794,7 @@
                 <w:sz w:val="20"/>
               </w:rPr>
               <w:tab/>
-              <w:t>positions[index] = new Vector3</w:t>
-            </w:r>
-            <w:proofErr w:type="gramStart"/>
-            <w:r>
-              <w:rPr>
-                <w:sz w:val="20"/>
-              </w:rPr>
-              <w:t>Int(</w:t>
-            </w:r>
-            <w:proofErr w:type="gramEnd"/>
-            <w:r>
-              <w:rPr>
-                <w:sz w:val="20"/>
-              </w:rPr>
-              <w:t xml:space="preserve">index % </w:t>
+              <w:t xml:space="preserve">positions[index] = new Vector3Int(index % </w:t>
             </w:r>
             <w:proofErr w:type="spellStart"/>
             <w:r>
@@ -2137,21 +2850,7 @@
               <w:rPr>
                 <w:sz w:val="20"/>
               </w:rPr>
-              <w:t>((float)positions[index].x / 10, (float)positions[index</w:t>
-            </w:r>
-            <w:proofErr w:type="gramStart"/>
-            <w:r>
-              <w:rPr>
-                <w:sz w:val="20"/>
-              </w:rPr>
-              <w:t>].y</w:t>
-            </w:r>
-            <w:proofErr w:type="gramEnd"/>
-            <w:r>
-              <w:rPr>
-                <w:sz w:val="20"/>
-              </w:rPr>
-              <w:t xml:space="preserve"> / 10);</w:t>
+              <w:t>((float)positions[index].x / 10, (float)positions[index].y / 10);</w:t>
             </w:r>
           </w:p>
           <w:p>
@@ -2167,7 +2866,6 @@
     </w:tbl>
     <w:p>
       <w:r>
-        <w:lastRenderedPageBreak/>
         <w:br/>
         <w:t xml:space="preserve">I need to create </w:t>
       </w:r>
@@ -2190,6 +2888,7 @@
           <w:noProof/>
           <w:lang w:eastAsia="en-GB"/>
         </w:rPr>
+        <w:lastRenderedPageBreak/>
         <w:drawing>
           <wp:inline distT="0" distB="0" distL="0" distR="0" wp14:anchorId="74DC1905" wp14:editId="3AB8D804">
             <wp:extent cx="1219200" cy="304800"/>
@@ -2208,7 +2907,7 @@
                     </pic:cNvPicPr>
                   </pic:nvPicPr>
                   <pic:blipFill>
-                    <a:blip r:embed="rId7">
+                    <a:blip r:embed="rId8">
                       <a:extLst>
                         <a:ext uri="{28A0092B-C50C-407E-A947-70E740481C1C}">
                           <a14:useLocalDpi xmlns:a14="http://schemas.microsoft.com/office/drawing/2010/main" val="0"/>
@@ -2247,14 +2946,27 @@
       <w:r>
         <w:t xml:space="preserve">Figure </w:t>
       </w:r>
-      <w:fldSimple w:instr=" SEQ Figure \* ARABIC ">
-        <w:r>
-          <w:rPr>
-            <w:noProof/>
-          </w:rPr>
-          <w:t>2</w:t>
-        </w:r>
-      </w:fldSimple>
+      <w:r>
+        <w:fldChar w:fldCharType="begin"/>
+      </w:r>
+      <w:r>
+        <w:instrText xml:space="preserve"> SEQ Figure \* ARABIC </w:instrText>
+      </w:r>
+      <w:r>
+        <w:fldChar w:fldCharType="separate"/>
+      </w:r>
+      <w:r>
+        <w:rPr>
+          <w:noProof/>
+        </w:rPr>
+        <w:t>2</w:t>
+      </w:r>
+      <w:r>
+        <w:rPr>
+          <w:noProof/>
+        </w:rPr>
+        <w:fldChar w:fldCharType="end"/>
+      </w:r>
     </w:p>
     <w:p>
       <w:r>
@@ -2290,15 +3002,7 @@
     </w:p>
     <w:p>
       <w:r>
-        <w:t xml:space="preserve">By </w:t>
-      </w:r>
-      <w:proofErr w:type="gramStart"/>
-      <w:r>
-        <w:t>default</w:t>
-      </w:r>
-      <w:proofErr w:type="gramEnd"/>
-      <w:r>
-        <w:t xml:space="preserve"> I set the tiles to the Shore to ensure a Tile would appear in case of an error. </w:t>
+        <w:t xml:space="preserve">By default I set the tiles to the Shore to ensure a Tile would appear in case of an error. </w:t>
       </w:r>
       <w:r>
         <w:t>I decided to split it like this, as the Height is 0 to 1.</w:t>
@@ -2512,7 +3216,6 @@
               <w:t xml:space="preserve">for (int index = 0; index &lt; </w:t>
             </w:r>
             <w:proofErr w:type="spellStart"/>
-            <w:proofErr w:type="gramStart"/>
             <w:r>
               <w:rPr>
                 <w:sz w:val="20"/>
@@ -2520,7 +3223,6 @@
               <w:t>positions.Length</w:t>
             </w:r>
             <w:proofErr w:type="spellEnd"/>
-            <w:proofErr w:type="gramEnd"/>
             <w:r>
               <w:rPr>
                 <w:sz w:val="20"/>
@@ -2552,21 +3254,7 @@
                 <w:sz w:val="20"/>
               </w:rPr>
               <w:tab/>
-              <w:t>positions[index] = new Vector3</w:t>
-            </w:r>
-            <w:proofErr w:type="gramStart"/>
-            <w:r>
-              <w:rPr>
-                <w:sz w:val="20"/>
-              </w:rPr>
-              <w:t>Int(</w:t>
-            </w:r>
-            <w:proofErr w:type="gramEnd"/>
-            <w:r>
-              <w:rPr>
-                <w:sz w:val="20"/>
-              </w:rPr>
-              <w:t xml:space="preserve">index % </w:t>
+              <w:t xml:space="preserve">positions[index] = new Vector3Int(index % </w:t>
             </w:r>
             <w:proofErr w:type="spellStart"/>
             <w:r>
@@ -2622,21 +3310,7 @@
               <w:rPr>
                 <w:sz w:val="20"/>
               </w:rPr>
-              <w:t>((float)positions[index].x / 10, (float)positions[index</w:t>
-            </w:r>
-            <w:proofErr w:type="gramStart"/>
-            <w:r>
-              <w:rPr>
-                <w:sz w:val="20"/>
-              </w:rPr>
-              <w:t>].y</w:t>
-            </w:r>
-            <w:proofErr w:type="gramEnd"/>
-            <w:r>
-              <w:rPr>
-                <w:sz w:val="20"/>
-              </w:rPr>
-              <w:t xml:space="preserve"> / 10);</w:t>
+              <w:t>((float)positions[index].x / 10, (float)positions[index].y / 10);</w:t>
             </w:r>
           </w:p>
           <w:p>
@@ -2721,21 +3395,7 @@
               <w:rPr>
                 <w:sz w:val="20"/>
               </w:rPr>
-              <w:t xml:space="preserve">            </w:t>
-            </w:r>
-            <w:proofErr w:type="gramStart"/>
-            <w:r>
-              <w:rPr>
-                <w:sz w:val="20"/>
-              </w:rPr>
-              <w:t>if(</w:t>
-            </w:r>
-            <w:proofErr w:type="gramEnd"/>
-            <w:r>
-              <w:rPr>
-                <w:sz w:val="20"/>
-              </w:rPr>
-              <w:t>height &gt;.5f)</w:t>
+              <w:t xml:space="preserve">            if(height &gt;.5f)</w:t>
             </w:r>
           </w:p>
           <w:p>
@@ -2801,21 +3461,7 @@
               <w:rPr>
                 <w:sz w:val="20"/>
               </w:rPr>
-              <w:t xml:space="preserve">            else </w:t>
-            </w:r>
-            <w:proofErr w:type="gramStart"/>
-            <w:r>
-              <w:rPr>
-                <w:sz w:val="20"/>
-              </w:rPr>
-              <w:t>if(</w:t>
-            </w:r>
-            <w:proofErr w:type="gramEnd"/>
-            <w:r>
-              <w:rPr>
-                <w:sz w:val="20"/>
-              </w:rPr>
-              <w:t>height &gt;.4f)</w:t>
+              <w:t xml:space="preserve">            else if(height &gt;.4f)</w:t>
             </w:r>
           </w:p>
           <w:p>
@@ -3036,7 +3682,7 @@
                     <pic:cNvPicPr/>
                   </pic:nvPicPr>
                   <pic:blipFill>
-                    <a:blip r:embed="rId8">
+                    <a:blip r:embed="rId9">
                       <a:extLst>
                         <a:ext uri="{28A0092B-C50C-407E-A947-70E740481C1C}">
                           <a14:useLocalDpi xmlns:a14="http://schemas.microsoft.com/office/drawing/2010/main" val="0"/>
@@ -3092,7 +3738,7 @@
                     <pic:cNvPicPr/>
                   </pic:nvPicPr>
                   <pic:blipFill>
-                    <a:blip r:embed="rId9"/>
+                    <a:blip r:embed="rId10"/>
                     <a:stretch>
                       <a:fillRect/>
                     </a:stretch>
@@ -3192,7 +3838,7 @@
           <w:lang w:eastAsia="en-GB"/>
         </w:rPr>
       </w:pPr>
-      <w:bookmarkStart w:id="6" w:name="_Toc7285824"/>
+      <w:bookmarkStart w:id="7" w:name="_Toc7550206"/>
       <w:r>
         <w:rPr>
           <w:noProof/>
@@ -3200,7 +3846,7 @@
         </w:rPr>
         <w:t>Development and Implementation: Sprint 2</w:t>
       </w:r>
-      <w:bookmarkEnd w:id="6"/>
+      <w:bookmarkEnd w:id="7"/>
     </w:p>
     <w:p>
       <w:pPr>
@@ -3216,14 +3862,14 @@
           <w:lang w:eastAsia="en-GB"/>
         </w:rPr>
       </w:pPr>
-      <w:bookmarkStart w:id="7" w:name="_Toc7285825"/>
+      <w:bookmarkStart w:id="8" w:name="_Toc7550207"/>
       <w:r>
         <w:rPr>
           <w:lang w:eastAsia="en-GB"/>
         </w:rPr>
         <w:t>Generation Window Updates</w:t>
       </w:r>
-      <w:bookmarkEnd w:id="7"/>
+      <w:bookmarkEnd w:id="8"/>
     </w:p>
     <w:p>
       <w:pPr>
@@ -3239,20 +3885,20 @@
           <w:lang w:eastAsia="en-GB"/>
         </w:rPr>
       </w:pPr>
-      <w:bookmarkStart w:id="8" w:name="_Toc7285826"/>
+      <w:bookmarkStart w:id="9" w:name="_Toc7550208"/>
       <w:r>
         <w:rPr>
           <w:lang w:eastAsia="en-GB"/>
         </w:rPr>
         <w:t xml:space="preserve">2D </w:t>
       </w:r>
-      <w:bookmarkEnd w:id="8"/>
       <w:r>
         <w:rPr>
           <w:lang w:eastAsia="en-GB"/>
         </w:rPr>
         <w:t>Top down</w:t>
       </w:r>
+      <w:bookmarkEnd w:id="9"/>
     </w:p>
     <w:p>
       <w:pPr>
@@ -3268,14 +3914,14 @@
           <w:lang w:eastAsia="en-GB"/>
         </w:rPr>
       </w:pPr>
-      <w:bookmarkStart w:id="9" w:name="_Toc7285827"/>
+      <w:bookmarkStart w:id="10" w:name="_Toc7550209"/>
       <w:r>
         <w:rPr>
           <w:lang w:eastAsia="en-GB"/>
         </w:rPr>
         <w:t>BSP Dungeon</w:t>
       </w:r>
-      <w:bookmarkEnd w:id="9"/>
+      <w:bookmarkEnd w:id="10"/>
     </w:p>
     <w:p>
       <w:pPr>
@@ -3291,7 +3937,7 @@
           <w:lang w:eastAsia="en-GB"/>
         </w:rPr>
       </w:pPr>
-      <w:bookmarkStart w:id="10" w:name="_Toc7285828"/>
+      <w:bookmarkStart w:id="11" w:name="_Toc7550210"/>
       <w:r>
         <w:rPr>
           <w:lang w:eastAsia="en-GB"/>
@@ -3299,7 +3945,7 @@
         <w:lastRenderedPageBreak/>
         <w:t>Perlin Noise World Map Updates</w:t>
       </w:r>
-      <w:bookmarkEnd w:id="10"/>
+      <w:bookmarkEnd w:id="11"/>
     </w:p>
     <w:p>
       <w:pPr>
@@ -3316,7 +3962,7 @@
           <w:lang w:eastAsia="en-GB"/>
         </w:rPr>
       </w:pPr>
-      <w:bookmarkStart w:id="11" w:name="_Toc7285829"/>
+      <w:bookmarkStart w:id="12" w:name="_Toc7550211"/>
       <w:r>
         <w:rPr>
           <w:noProof/>
@@ -3324,7 +3970,7 @@
         </w:rPr>
         <w:t>Development and Implementation: Sprint 3</w:t>
       </w:r>
-      <w:bookmarkEnd w:id="11"/>
+      <w:bookmarkEnd w:id="12"/>
     </w:p>
     <w:p>
       <w:pPr>
@@ -3340,20 +3986,20 @@
           <w:lang w:eastAsia="en-GB"/>
         </w:rPr>
       </w:pPr>
-      <w:bookmarkStart w:id="12" w:name="_Toc7285830"/>
+      <w:bookmarkStart w:id="13" w:name="_Toc7550212"/>
       <w:r>
         <w:rPr>
           <w:lang w:eastAsia="en-GB"/>
         </w:rPr>
         <w:t xml:space="preserve">2D </w:t>
       </w:r>
-      <w:bookmarkEnd w:id="12"/>
       <w:r>
         <w:rPr>
           <w:lang w:eastAsia="en-GB"/>
         </w:rPr>
         <w:t>Side scrolling</w:t>
       </w:r>
+      <w:bookmarkEnd w:id="13"/>
     </w:p>
     <w:p>
       <w:pPr>
@@ -3379,14 +4025,14 @@
           <w:lang w:eastAsia="en-GB"/>
         </w:rPr>
       </w:pPr>
-      <w:bookmarkStart w:id="13" w:name="_Toc7285831"/>
+      <w:bookmarkStart w:id="14" w:name="_Toc7550213"/>
       <w:r>
         <w:rPr>
           <w:lang w:eastAsia="en-GB"/>
         </w:rPr>
         <w:t>Research</w:t>
       </w:r>
-      <w:bookmarkEnd w:id="13"/>
+      <w:bookmarkEnd w:id="14"/>
     </w:p>
     <w:p>
       <w:pPr>
@@ -3402,14 +4048,14 @@
           <w:lang w:eastAsia="en-GB"/>
         </w:rPr>
       </w:pPr>
-      <w:bookmarkStart w:id="14" w:name="_Toc7285832"/>
+      <w:bookmarkStart w:id="15" w:name="_Toc7550214"/>
       <w:r>
         <w:rPr>
           <w:lang w:eastAsia="en-GB"/>
         </w:rPr>
         <w:t>World &amp; Level Generation</w:t>
       </w:r>
-      <w:bookmarkEnd w:id="14"/>
+      <w:bookmarkEnd w:id="15"/>
     </w:p>
     <w:p>
       <w:pPr>
@@ -3457,12 +4103,14 @@
           <w:lang w:eastAsia="en-GB"/>
         </w:rPr>
       </w:pPr>
+      <w:bookmarkStart w:id="16" w:name="_Toc7550215"/>
       <w:r>
         <w:rPr>
           <w:lang w:eastAsia="en-GB"/>
         </w:rPr>
         <w:t>Perlin Noise</w:t>
       </w:r>
+      <w:bookmarkEnd w:id="16"/>
     </w:p>
     <w:p>
       <w:pPr>
@@ -3509,7 +4157,7 @@
                     </pic:cNvPicPr>
                   </pic:nvPicPr>
                   <pic:blipFill rotWithShape="1">
-                    <a:blip r:embed="rId10" cstate="print">
+                    <a:blip r:embed="rId11" cstate="print">
                       <a:extLst>
                         <a:ext uri="{28A0092B-C50C-407E-A947-70E740481C1C}">
                           <a14:useLocalDpi xmlns:a14="http://schemas.microsoft.com/office/drawing/2010/main" val="0"/>
@@ -3566,62 +4214,56 @@
           <w:noProof/>
           <w:lang w:eastAsia="en-GB"/>
         </w:rPr>
-        <w:t>developed in 1983 by Ken Perlin</w:t>
-      </w:r>
-      <w:r>
+        <w:t>developed in 1983 by Ken Perlin,</w:t>
+      </w:r>
+      <w:r>
+        <w:rPr>
+          <w:lang w:eastAsia="en-GB"/>
+        </w:rPr>
+        <w:t xml:space="preserve"> is a</w:t>
+      </w:r>
+      <w:r>
+        <w:rPr>
+          <w:lang w:eastAsia="en-GB"/>
+        </w:rPr>
+        <w:t xml:space="preserve"> type of gradient noise. When generated, its appearance is a </w:t>
+      </w:r>
+      <w:r>
+        <w:t xml:space="preserve">texture like static, with different heights/depths, depicted with the intensity of black and white. </w:t>
+      </w:r>
+      <w:r>
+        <w:rPr>
+          <w:sz w:val="20"/>
+        </w:rPr>
+        <w:t xml:space="preserve">(See Figure 1) </w:t>
+      </w:r>
+    </w:p>
+    <w:p>
+      <w:pPr>
         <w:rPr>
           <w:noProof/>
           <w:lang w:eastAsia="en-GB"/>
         </w:rPr>
-        <w:t>,</w:t>
-      </w:r>
-      <w:r>
-        <w:rPr>
-          <w:lang w:eastAsia="en-GB"/>
-        </w:rPr>
-        <w:t xml:space="preserve"> is a</w:t>
-      </w:r>
-      <w:r>
-        <w:rPr>
-          <w:lang w:eastAsia="en-GB"/>
-        </w:rPr>
-        <w:t xml:space="preserve"> type of gradient noise. When generated, its appearance is a </w:t>
-      </w:r>
-      <w:r>
-        <w:t xml:space="preserve">texture like static, with different heights/depths, depicted with the intensity of black and white. </w:t>
-      </w:r>
-      <w:r>
-        <w:rPr>
-          <w:sz w:val="20"/>
-        </w:rPr>
-        <w:t xml:space="preserve">(See Figure 1) </w:t>
-      </w:r>
-    </w:p>
-    <w:p>
-      <w:pPr>
+      </w:pPr>
+      <w:r>
         <w:rPr>
           <w:noProof/>
           <w:lang w:eastAsia="en-GB"/>
         </w:rPr>
-      </w:pPr>
-      <w:r>
+        <w:t xml:space="preserve">These heights allow us to easily generate a world map. If we decide what tiles will appear on certain heights by calculating the Perlin Noise at our position. </w:t>
+      </w:r>
+    </w:p>
+    <w:p>
+      <w:pPr>
         <w:rPr>
           <w:noProof/>
           <w:lang w:eastAsia="en-GB"/>
         </w:rPr>
-        <w:t xml:space="preserve">These heights allow us to easily generate a world map. If we decide what tiles will appear on certain heights by calculating the Perlin Noise at our position. </w:t>
-      </w:r>
-    </w:p>
-    <w:p>
-      <w:pPr>
+      </w:pPr>
+      <w:r>
         <w:rPr>
           <w:noProof/>
           <w:lang w:eastAsia="en-GB"/>
-        </w:rPr>
-      </w:pPr>
-      <w:r>
-        <w:rPr>
-          <w:noProof/>
         </w:rPr>
         <mc:AlternateContent>
           <mc:Choice Requires="wps">
@@ -3765,9 +4407,11 @@
       <w:pPr>
         <w:pStyle w:val="Heading3"/>
       </w:pPr>
+      <w:bookmarkStart w:id="17" w:name="_Toc7550216"/>
       <w:r>
         <w:t>Binary Space Partitioning</w:t>
       </w:r>
+      <w:bookmarkEnd w:id="17"/>
     </w:p>
     <w:p>
       <w:pPr>
@@ -3790,14 +4434,14 @@
           <w:lang w:eastAsia="en-GB"/>
         </w:rPr>
       </w:pPr>
-      <w:bookmarkStart w:id="15" w:name="_Toc7285833"/>
+      <w:bookmarkStart w:id="18" w:name="_Toc7550217"/>
       <w:r>
         <w:rPr>
           <w:lang w:eastAsia="en-GB"/>
         </w:rPr>
         <w:t>Game Engines and Plugins</w:t>
       </w:r>
-      <w:bookmarkEnd w:id="15"/>
+      <w:bookmarkEnd w:id="18"/>
     </w:p>
     <w:p>
       <w:pPr>
@@ -3858,8 +4502,6 @@
         </w:rPr>
         <w:t>It is possible to script random generation for the tile system; however, this system did not have an extension with different types of tiles unlike Unity’s Tilemap system.</w:t>
       </w:r>
-      <w:bookmarkStart w:id="16" w:name="_GoBack"/>
-      <w:bookmarkEnd w:id="16"/>
     </w:p>
     <w:p>
       <w:pPr>
@@ -3871,24 +4513,12 @@
         </w:rPr>
         <w:t>(</w:t>
       </w:r>
-      <w:hyperlink r:id="rId11" w:history="1">
+      <w:hyperlink r:id="rId12" w:history="1">
         <w:r>
           <w:rPr>
             <w:rStyle w:val="Hyperlink"/>
           </w:rPr>
-          <w:t>https://docs.un</w:t>
-        </w:r>
-        <w:r>
-          <w:rPr>
-            <w:rStyle w:val="Hyperlink"/>
-          </w:rPr>
-          <w:t>r</w:t>
-        </w:r>
-        <w:r>
-          <w:rPr>
-            <w:rStyle w:val="Hyperlink"/>
-          </w:rPr>
-          <w:t>ealengine.com/en-US/Engine/Paper2D</w:t>
+          <w:t>https://docs.unrealengine.com/en-US/Engine/Paper2D</w:t>
         </w:r>
       </w:hyperlink>
       <w:r>
@@ -3917,12 +4547,14 @@
           <w:lang w:eastAsia="en-GB"/>
         </w:rPr>
       </w:pPr>
+      <w:bookmarkStart w:id="19" w:name="_Toc7550218"/>
       <w:r>
         <w:rPr>
           <w:lang w:eastAsia="en-GB"/>
         </w:rPr>
         <w:t>Use of Level Generation in Games</w:t>
       </w:r>
+      <w:bookmarkEnd w:id="19"/>
     </w:p>
     <w:p>
       <w:pPr>
@@ -3938,12 +4570,14 @@
           <w:lang w:eastAsia="en-GB"/>
         </w:rPr>
       </w:pPr>
+      <w:bookmarkStart w:id="20" w:name="_Toc7550219"/>
       <w:r>
         <w:rPr>
           <w:lang w:eastAsia="en-GB"/>
         </w:rPr>
         <w:t>Terraria</w:t>
       </w:r>
+      <w:bookmarkEnd w:id="20"/>
     </w:p>
     <w:p>
       <w:pPr>
@@ -3965,6 +4599,7 @@
           <w:lang w:eastAsia="en-GB"/>
         </w:rPr>
       </w:pPr>
+      <w:bookmarkStart w:id="21" w:name="_Toc7550220"/>
       <w:r>
         <w:rPr>
           <w:lang w:eastAsia="en-GB"/>
@@ -3978,6 +4613,7 @@
         </w:rPr>
         <w:t>Gungeon</w:t>
       </w:r>
+      <w:bookmarkEnd w:id="21"/>
       <w:proofErr w:type="spellEnd"/>
     </w:p>
     <w:p>
@@ -4014,49 +4650,141 @@
           <w:lang w:eastAsia="en-GB"/>
         </w:rPr>
       </w:pPr>
-      <w:bookmarkStart w:id="17" w:name="_Toc7285834"/>
+      <w:bookmarkStart w:id="22" w:name="_Toc7550221"/>
       <w:r>
         <w:rPr>
           <w:lang w:eastAsia="en-GB"/>
         </w:rPr>
         <w:t>Testing and Evaluation</w:t>
       </w:r>
-      <w:bookmarkEnd w:id="17"/>
+      <w:bookmarkEnd w:id="22"/>
     </w:p>
     <w:p>
       <w:pPr>
         <w:pStyle w:val="Heading1"/>
       </w:pPr>
-      <w:bookmarkStart w:id="18" w:name="_Toc7285835"/>
+      <w:bookmarkStart w:id="23" w:name="_Toc7550222"/>
       <w:r>
         <w:t>Conclusion</w:t>
       </w:r>
-      <w:bookmarkEnd w:id="18"/>
+      <w:bookmarkEnd w:id="23"/>
     </w:p>
     <w:p/>
     <w:p>
       <w:pPr>
         <w:pStyle w:val="Heading2"/>
       </w:pPr>
-      <w:bookmarkStart w:id="19" w:name="_Toc7285836"/>
+      <w:bookmarkStart w:id="24" w:name="_Toc7550223"/>
       <w:r>
         <w:t>Evaluation</w:t>
       </w:r>
-      <w:bookmarkEnd w:id="19"/>
+      <w:bookmarkEnd w:id="24"/>
     </w:p>
     <w:p/>
     <w:p>
       <w:pPr>
         <w:pStyle w:val="Heading2"/>
       </w:pPr>
-      <w:bookmarkStart w:id="20" w:name="_Toc7285837"/>
+      <w:bookmarkStart w:id="25" w:name="_Toc7550224"/>
+      <w:r>
+        <w:t>Future Plans</w:t>
+      </w:r>
+      <w:bookmarkEnd w:id="25"/>
+    </w:p>
+    <w:p/>
+    <w:p>
+      <w:pPr>
+        <w:pStyle w:val="Heading2"/>
+      </w:pPr>
+      <w:bookmarkStart w:id="26" w:name="_Toc7550225"/>
       <w:r>
         <w:t>Reflection of the Artefact</w:t>
       </w:r>
-      <w:bookmarkEnd w:id="20"/>
+      <w:bookmarkEnd w:id="26"/>
     </w:p>
     <w:p/>
+    <w:p>
+      <w:pPr>
+        <w:rPr>
+          <w:rFonts w:asciiTheme="majorHAnsi" w:eastAsiaTheme="majorEastAsia" w:hAnsiTheme="majorHAnsi" w:cstheme="majorBidi"/>
+          <w:color w:val="2E74B5" w:themeColor="accent1" w:themeShade="BF"/>
+          <w:sz w:val="32"/>
+          <w:szCs w:val="32"/>
+        </w:rPr>
+      </w:pPr>
+      <w:r>
+        <w:br w:type="page"/>
+      </w:r>
+    </w:p>
+    <w:p>
+      <w:pPr>
+        <w:pStyle w:val="Heading1"/>
+      </w:pPr>
+      <w:bookmarkStart w:id="27" w:name="_Toc7550226"/>
+      <w:r>
+        <w:lastRenderedPageBreak/>
+        <w:t>References</w:t>
+      </w:r>
+      <w:bookmarkEnd w:id="27"/>
+    </w:p>
     <w:p/>
+    <w:p>
+      <w:proofErr w:type="gramStart"/>
+      <w:r>
+        <w:t>van</w:t>
+      </w:r>
+      <w:proofErr w:type="gramEnd"/>
+      <w:r>
+        <w:t xml:space="preserve"> der Linden, R., Lopes, R. and </w:t>
+      </w:r>
+      <w:proofErr w:type="spellStart"/>
+      <w:r>
+        <w:t>Bidarra</w:t>
+      </w:r>
+      <w:proofErr w:type="spellEnd"/>
+      <w:r>
+        <w:t xml:space="preserve">, R., 2014. Procedural generation of dungeons. IEEE Transactions on Computational Intelligence and AI in Games, 6(1), pp.78-89. </w:t>
+      </w:r>
+    </w:p>
+    <w:p>
+      <w:r>
+        <w:t xml:space="preserve">Compton, K. and </w:t>
+      </w:r>
+      <w:proofErr w:type="spellStart"/>
+      <w:r>
+        <w:t>Mateas</w:t>
+      </w:r>
+      <w:proofErr w:type="spellEnd"/>
+      <w:r>
+        <w:t xml:space="preserve">, M., 2006, June. Procedural Level Design for Platform Games. In AIIDE (pp. 109-111). </w:t>
+      </w:r>
+      <w:proofErr w:type="spellStart"/>
+      <w:r>
+        <w:t>Prachyabrued</w:t>
+      </w:r>
+      <w:proofErr w:type="spellEnd"/>
+      <w:r>
+        <w:t xml:space="preserve">, M., </w:t>
+      </w:r>
+      <w:proofErr w:type="spellStart"/>
+      <w:r>
+        <w:t>Roden</w:t>
+      </w:r>
+      <w:proofErr w:type="spellEnd"/>
+      <w:r>
+        <w:t xml:space="preserve">, T.E. and Benton, R.G., 2007, June. Procedural generation of stylized 2d maps. </w:t>
+      </w:r>
+    </w:p>
+    <w:p>
+      <w:r>
+        <w:t xml:space="preserve">In Proceedings of the international conference on Advances in computer entertainment technology (pp. 147-150). ACM. </w:t>
+      </w:r>
+    </w:p>
+    <w:p>
+      <w:r>
+        <w:t>Unity Technologies. 2018. Unity - Scripting API: Tilemap. [ONLINE] Available at: https://docs.unity3d.com/ScriptReference/Tilemaps.Tilemap.html. [Accessed 21 January 2019]</w:t>
+      </w:r>
+    </w:p>
     <w:sectPr>
       <w:pgSz w:w="11906" w:h="16838"/>
       <w:pgMar w:top="1440" w:right="1440" w:bottom="1440" w:left="1440" w:header="708" w:footer="708" w:gutter="0"/>
@@ -4068,7 +4796,7 @@
 </file>
 
 <file path=word/styles.xml><?xml version="1.0" encoding="utf-8"?>
-<w:styles xmlns:mc="http://schemas.openxmlformats.org/markup-compatibility/2006" xmlns:r="http://schemas.openxmlformats.org/officeDocument/2006/relationships" xmlns:w="http://schemas.openxmlformats.org/wordprocessingml/2006/main" xmlns:w14="http://schemas.microsoft.com/office/word/2010/wordml" xmlns:w15="http://schemas.microsoft.com/office/word/2012/wordml" xmlns:w16cid="http://schemas.microsoft.com/office/word/2016/wordml/cid" xmlns:w16se="http://schemas.microsoft.com/office/word/2015/wordml/symex" mc:Ignorable="w14 w15 w16se w16cid">
+<w:styles xmlns:mc="http://schemas.openxmlformats.org/markup-compatibility/2006" xmlns:r="http://schemas.openxmlformats.org/officeDocument/2006/relationships" xmlns:w="http://schemas.openxmlformats.org/wordprocessingml/2006/main" xmlns:w14="http://schemas.microsoft.com/office/word/2010/wordml" xmlns:w15="http://schemas.microsoft.com/office/word/2012/wordml" xmlns:w16se="http://schemas.microsoft.com/office/word/2015/wordml/symex" mc:Ignorable="w14 w15 w16se">
   <w:docDefaults>
     <w:rPrDefault>
       <w:rPr>
@@ -4084,7 +4812,7 @@
       </w:pPr>
     </w:pPrDefault>
   </w:docDefaults>
-  <w:latentStyles w:defLockedState="0" w:defUIPriority="99" w:defSemiHidden="0" w:defUnhideWhenUsed="0" w:defQFormat="0" w:count="375">
+  <w:latentStyles w:defLockedState="0" w:defUIPriority="99" w:defSemiHidden="0" w:defUnhideWhenUsed="0" w:defQFormat="0" w:count="371">
     <w:lsdException w:name="Normal" w:uiPriority="0" w:qFormat="1"/>
     <w:lsdException w:name="heading 1" w:uiPriority="9" w:qFormat="1"/>
     <w:lsdException w:name="heading 2" w:semiHidden="1" w:uiPriority="9" w:unhideWhenUsed="1" w:qFormat="1"/>
@@ -4190,6 +4918,7 @@
     <w:lsdException w:name="HTML Sample" w:semiHidden="1" w:unhideWhenUsed="1"/>
     <w:lsdException w:name="HTML Typewriter" w:semiHidden="1" w:unhideWhenUsed="1"/>
     <w:lsdException w:name="HTML Variable" w:semiHidden="1" w:unhideWhenUsed="1"/>
+    <w:lsdException w:name="Normal Table" w:semiHidden="1" w:unhideWhenUsed="1"/>
     <w:lsdException w:name="annotation subject" w:semiHidden="1" w:unhideWhenUsed="1"/>
     <w:lsdException w:name="No List" w:semiHidden="1" w:unhideWhenUsed="1"/>
     <w:lsdException w:name="Outline List 1" w:semiHidden="1" w:unhideWhenUsed="1"/>
@@ -4233,8 +4962,10 @@
     <w:lsdException w:name="Table Elegant" w:semiHidden="1" w:unhideWhenUsed="1"/>
     <w:lsdException w:name="Table Professional" w:semiHidden="1" w:unhideWhenUsed="1"/>
     <w:lsdException w:name="Table Subtle 1" w:semiHidden="1" w:unhideWhenUsed="1"/>
+    <w:lsdException w:name="Table Subtle 2" w:semiHidden="1" w:unhideWhenUsed="1"/>
     <w:lsdException w:name="Table Web 1" w:semiHidden="1" w:unhideWhenUsed="1"/>
     <w:lsdException w:name="Table Web 2" w:semiHidden="1" w:unhideWhenUsed="1"/>
+    <w:lsdException w:name="Table Web 3" w:semiHidden="1" w:unhideWhenUsed="1"/>
     <w:lsdException w:name="Balloon Text" w:semiHidden="1" w:unhideWhenUsed="1"/>
     <w:lsdException w:name="Table Grid" w:uiPriority="39"/>
     <w:lsdException w:name="Table Theme" w:semiHidden="1" w:unhideWhenUsed="1"/>
@@ -4453,10 +5184,6 @@
     <w:lsdException w:name="List Table 5 Dark Accent 6" w:uiPriority="50"/>
     <w:lsdException w:name="List Table 6 Colorful Accent 6" w:uiPriority="51"/>
     <w:lsdException w:name="List Table 7 Colorful Accent 6" w:uiPriority="52"/>
-    <w:lsdException w:name="Mention" w:semiHidden="1" w:unhideWhenUsed="1"/>
-    <w:lsdException w:name="Smart Hyperlink" w:semiHidden="1" w:unhideWhenUsed="1"/>
-    <w:lsdException w:name="Hashtag" w:semiHidden="1" w:unhideWhenUsed="1"/>
-    <w:lsdException w:name="Unresolved Mention" w:semiHidden="1" w:unhideWhenUsed="1"/>
   </w:latentStyles>
   <w:style w:type="paragraph" w:default="1" w:styleId="Normal">
     <w:name w:val="Normal"/>
@@ -5035,7 +5762,7 @@
 </file>
 
 <file path=customXml/itemProps1.xml><?xml version="1.0" encoding="utf-8"?>
-<ds:datastoreItem xmlns:ds="http://schemas.openxmlformats.org/officeDocument/2006/customXml" ds:itemID="{DB1D73BE-16E2-4EDC-8918-0575B085006A}">
+<ds:datastoreItem xmlns:ds="http://schemas.openxmlformats.org/officeDocument/2006/customXml" ds:itemID="{4C17090E-4837-4977-87D6-C9BF26A91FE0}">
   <ds:schemaRefs>
     <ds:schemaRef ds:uri="http://schemas.openxmlformats.org/officeDocument/2006/bibliography"/>
   </ds:schemaRefs>

</xml_diff>

<commit_message>
Updates on Report, Commenting Code and Readme File added
</commit_message>
<xml_diff>
--- a/Aziz Arar s6053935 FYP - Tilemap Procedural Generation Report.docx
+++ b/Aziz Arar s6053935 FYP - Tilemap Procedural Generation Report.docx
@@ -1,6 +1,6 @@
 
 <file path=word/document.xml><?xml version="1.0" encoding="utf-8"?>
-<w:document xmlns:wpc="http://schemas.microsoft.com/office/word/2010/wordprocessingCanvas" xmlns:cx="http://schemas.microsoft.com/office/drawing/2014/chartex" xmlns:cx1="http://schemas.microsoft.com/office/drawing/2015/9/8/chartex" xmlns:cx2="http://schemas.microsoft.com/office/drawing/2015/10/21/chartex" xmlns:cx3="http://schemas.microsoft.com/office/drawing/2016/5/9/chartex" xmlns:cx4="http://schemas.microsoft.com/office/drawing/2016/5/10/chartex" xmlns:cx5="http://schemas.microsoft.com/office/drawing/2016/5/11/chartex" xmlns:cx6="http://schemas.microsoft.com/office/drawing/2016/5/12/chartex" xmlns:cx7="http://schemas.microsoft.com/office/drawing/2016/5/13/chartex" xmlns:cx8="http://schemas.microsoft.com/office/drawing/2016/5/14/chartex" xmlns:mc="http://schemas.openxmlformats.org/markup-compatibility/2006" xmlns:aink="http://schemas.microsoft.com/office/drawing/2016/ink" xmlns:am3d="http://schemas.microsoft.com/office/drawing/2017/model3d" xmlns:o="urn:schemas-microsoft-com:office:office" xmlns:r="http://schemas.openxmlformats.org/officeDocument/2006/relationships" xmlns:m="http://schemas.openxmlformats.org/officeDocument/2006/math" xmlns:v="urn:schemas-microsoft-com:vml" xmlns:wp14="http://schemas.microsoft.com/office/word/2010/wordprocessingDrawing" xmlns:wp="http://schemas.openxmlformats.org/drawingml/2006/wordprocessingDrawing" xmlns:w10="urn:schemas-microsoft-com:office:word" xmlns:w="http://schemas.openxmlformats.org/wordprocessingml/2006/main" xmlns:w14="http://schemas.microsoft.com/office/word/2010/wordml" xmlns:w15="http://schemas.microsoft.com/office/word/2012/wordml" xmlns:w16cid="http://schemas.microsoft.com/office/word/2016/wordml/cid" xmlns:w16se="http://schemas.microsoft.com/office/word/2015/wordml/symex" xmlns:wpg="http://schemas.microsoft.com/office/word/2010/wordprocessingGroup" xmlns:wpi="http://schemas.microsoft.com/office/word/2010/wordprocessingInk" xmlns:wne="http://schemas.microsoft.com/office/word/2006/wordml" xmlns:wps="http://schemas.microsoft.com/office/word/2010/wordprocessingShape" mc:Ignorable="w14 w15 w16se w16cid wp14">
+<w:document xmlns:wpc="http://schemas.microsoft.com/office/word/2010/wordprocessingCanvas" xmlns:cx="http://schemas.microsoft.com/office/drawing/2014/chartex" xmlns:cx1="http://schemas.microsoft.com/office/drawing/2015/9/8/chartex" xmlns:mc="http://schemas.openxmlformats.org/markup-compatibility/2006" xmlns:o="urn:schemas-microsoft-com:office:office" xmlns:r="http://schemas.openxmlformats.org/officeDocument/2006/relationships" xmlns:m="http://schemas.openxmlformats.org/officeDocument/2006/math" xmlns:v="urn:schemas-microsoft-com:vml" xmlns:wp14="http://schemas.microsoft.com/office/word/2010/wordprocessingDrawing" xmlns:wp="http://schemas.openxmlformats.org/drawingml/2006/wordprocessingDrawing" xmlns:w10="urn:schemas-microsoft-com:office:word" xmlns:w="http://schemas.openxmlformats.org/wordprocessingml/2006/main" xmlns:w14="http://schemas.microsoft.com/office/word/2010/wordml" xmlns:w15="http://schemas.microsoft.com/office/word/2012/wordml" xmlns:w16se="http://schemas.microsoft.com/office/word/2015/wordml/symex" xmlns:wpg="http://schemas.microsoft.com/office/word/2010/wordprocessingGroup" xmlns:wpi="http://schemas.microsoft.com/office/word/2010/wordprocessingInk" xmlns:wne="http://schemas.microsoft.com/office/word/2006/wordml" xmlns:wps="http://schemas.microsoft.com/office/word/2010/wordprocessingShape" mc:Ignorable="w14 w15 w16se wp14">
   <w:body>
     <w:p>
       <w:pPr>
@@ -303,7 +303,7 @@
           <w:r>
             <w:fldChar w:fldCharType="separate"/>
           </w:r>
-          <w:hyperlink w:anchor="_Toc7550200" w:history="1">
+          <w:hyperlink w:anchor="_Toc7641012" w:history="1">
             <w:r>
               <w:rPr>
                 <w:rStyle w:val="Hyperlink"/>
@@ -330,7 +330,7 @@
                 <w:noProof/>
                 <w:webHidden/>
               </w:rPr>
-              <w:instrText xml:space="preserve"> PAGEREF _Toc7550200 \h </w:instrText>
+              <w:instrText xml:space="preserve"> PAGEREF _Toc7641012 \h </w:instrText>
             </w:r>
             <w:r>
               <w:rPr>
@@ -373,7 +373,7 @@
               <w:lang w:eastAsia="en-GB"/>
             </w:rPr>
           </w:pPr>
-          <w:hyperlink w:anchor="_Toc7550201" w:history="1">
+          <w:hyperlink w:anchor="_Toc7641013" w:history="1">
             <w:r>
               <w:rPr>
                 <w:rStyle w:val="Hyperlink"/>
@@ -400,7 +400,7 @@
                 <w:noProof/>
                 <w:webHidden/>
               </w:rPr>
-              <w:instrText xml:space="preserve"> PAGEREF _Toc7550201 \h </w:instrText>
+              <w:instrText xml:space="preserve"> PAGEREF _Toc7641013 \h </w:instrText>
             </w:r>
             <w:r>
               <w:rPr>
@@ -443,7 +443,7 @@
               <w:lang w:eastAsia="en-GB"/>
             </w:rPr>
           </w:pPr>
-          <w:hyperlink w:anchor="_Toc7550202" w:history="1">
+          <w:hyperlink w:anchor="_Toc7641014" w:history="1">
             <w:r>
               <w:rPr>
                 <w:rStyle w:val="Hyperlink"/>
@@ -471,7 +471,7 @@
                 <w:noProof/>
                 <w:webHidden/>
               </w:rPr>
-              <w:instrText xml:space="preserve"> PAGEREF _Toc7550202 \h </w:instrText>
+              <w:instrText xml:space="preserve"> PAGEREF _Toc7641014 \h </w:instrText>
             </w:r>
             <w:r>
               <w:rPr>
@@ -514,7 +514,7 @@
               <w:lang w:eastAsia="en-GB"/>
             </w:rPr>
           </w:pPr>
-          <w:hyperlink w:anchor="_Toc7550203" w:history="1">
+          <w:hyperlink w:anchor="_Toc7641015" w:history="1">
             <w:r>
               <w:rPr>
                 <w:rStyle w:val="Hyperlink"/>
@@ -541,7 +541,7 @@
                 <w:noProof/>
                 <w:webHidden/>
               </w:rPr>
-              <w:instrText xml:space="preserve"> PAGEREF _Toc7550203 \h </w:instrText>
+              <w:instrText xml:space="preserve"> PAGEREF _Toc7641015 \h </w:instrText>
             </w:r>
             <w:r>
               <w:rPr>
@@ -584,7 +584,7 @@
               <w:lang w:eastAsia="en-GB"/>
             </w:rPr>
           </w:pPr>
-          <w:hyperlink w:anchor="_Toc7550204" w:history="1">
+          <w:hyperlink w:anchor="_Toc7641016" w:history="1">
             <w:r>
               <w:rPr>
                 <w:rStyle w:val="Hyperlink"/>
@@ -612,7 +612,7 @@
                 <w:noProof/>
                 <w:webHidden/>
               </w:rPr>
-              <w:instrText xml:space="preserve"> PAGEREF _Toc7550204 \h </w:instrText>
+              <w:instrText xml:space="preserve"> PAGEREF _Toc7641016 \h </w:instrText>
             </w:r>
             <w:r>
               <w:rPr>
@@ -655,7 +655,7 @@
               <w:lang w:eastAsia="en-GB"/>
             </w:rPr>
           </w:pPr>
-          <w:hyperlink w:anchor="_Toc7550205" w:history="1">
+          <w:hyperlink w:anchor="_Toc7641017" w:history="1">
             <w:r>
               <w:rPr>
                 <w:rStyle w:val="Hyperlink"/>
@@ -683,7 +683,7 @@
                 <w:noProof/>
                 <w:webHidden/>
               </w:rPr>
-              <w:instrText xml:space="preserve"> PAGEREF _Toc7550205 \h </w:instrText>
+              <w:instrText xml:space="preserve"> PAGEREF _Toc7641017 \h </w:instrText>
             </w:r>
             <w:r>
               <w:rPr>
@@ -726,7 +726,7 @@
               <w:lang w:eastAsia="en-GB"/>
             </w:rPr>
           </w:pPr>
-          <w:hyperlink w:anchor="_Toc7550206" w:history="1">
+          <w:hyperlink w:anchor="_Toc7641018" w:history="1">
             <w:r>
               <w:rPr>
                 <w:rStyle w:val="Hyperlink"/>
@@ -754,7 +754,7 @@
                 <w:noProof/>
                 <w:webHidden/>
               </w:rPr>
-              <w:instrText xml:space="preserve"> PAGEREF _Toc7550206 \h </w:instrText>
+              <w:instrText xml:space="preserve"> PAGEREF _Toc7641018 \h </w:instrText>
             </w:r>
             <w:r>
               <w:rPr>
@@ -797,7 +797,7 @@
               <w:lang w:eastAsia="en-GB"/>
             </w:rPr>
           </w:pPr>
-          <w:hyperlink w:anchor="_Toc7550207" w:history="1">
+          <w:hyperlink w:anchor="_Toc7641019" w:history="1">
             <w:r>
               <w:rPr>
                 <w:rStyle w:val="Hyperlink"/>
@@ -825,7 +825,7 @@
                 <w:noProof/>
                 <w:webHidden/>
               </w:rPr>
-              <w:instrText xml:space="preserve"> PAGEREF _Toc7550207 \h </w:instrText>
+              <w:instrText xml:space="preserve"> PAGEREF _Toc7641019 \h </w:instrText>
             </w:r>
             <w:r>
               <w:rPr>
@@ -868,7 +868,7 @@
               <w:lang w:eastAsia="en-GB"/>
             </w:rPr>
           </w:pPr>
-          <w:hyperlink w:anchor="_Toc7550208" w:history="1">
+          <w:hyperlink w:anchor="_Toc7641020" w:history="1">
             <w:r>
               <w:rPr>
                 <w:rStyle w:val="Hyperlink"/>
@@ -896,7 +896,7 @@
                 <w:noProof/>
                 <w:webHidden/>
               </w:rPr>
-              <w:instrText xml:space="preserve"> PAGEREF _Toc7550208 \h </w:instrText>
+              <w:instrText xml:space="preserve"> PAGEREF _Toc7641020 \h </w:instrText>
             </w:r>
             <w:r>
               <w:rPr>
@@ -939,7 +939,7 @@
               <w:lang w:eastAsia="en-GB"/>
             </w:rPr>
           </w:pPr>
-          <w:hyperlink w:anchor="_Toc7550209" w:history="1">
+          <w:hyperlink w:anchor="_Toc7641021" w:history="1">
             <w:r>
               <w:rPr>
                 <w:rStyle w:val="Hyperlink"/>
@@ -967,7 +967,7 @@
                 <w:noProof/>
                 <w:webHidden/>
               </w:rPr>
-              <w:instrText xml:space="preserve"> PAGEREF _Toc7550209 \h </w:instrText>
+              <w:instrText xml:space="preserve"> PAGEREF _Toc7641021 \h </w:instrText>
             </w:r>
             <w:r>
               <w:rPr>
@@ -1010,7 +1010,7 @@
               <w:lang w:eastAsia="en-GB"/>
             </w:rPr>
           </w:pPr>
-          <w:hyperlink w:anchor="_Toc7550210" w:history="1">
+          <w:hyperlink w:anchor="_Toc7641022" w:history="1">
             <w:r>
               <w:rPr>
                 <w:rStyle w:val="Hyperlink"/>
@@ -1038,7 +1038,7 @@
                 <w:noProof/>
                 <w:webHidden/>
               </w:rPr>
-              <w:instrText xml:space="preserve"> PAGEREF _Toc7550210 \h </w:instrText>
+              <w:instrText xml:space="preserve"> PAGEREF _Toc7641022 \h </w:instrText>
             </w:r>
             <w:r>
               <w:rPr>
@@ -1081,7 +1081,7 @@
               <w:lang w:eastAsia="en-GB"/>
             </w:rPr>
           </w:pPr>
-          <w:hyperlink w:anchor="_Toc7550211" w:history="1">
+          <w:hyperlink w:anchor="_Toc7641023" w:history="1">
             <w:r>
               <w:rPr>
                 <w:rStyle w:val="Hyperlink"/>
@@ -1109,7 +1109,7 @@
                 <w:noProof/>
                 <w:webHidden/>
               </w:rPr>
-              <w:instrText xml:space="preserve"> PAGEREF _Toc7550211 \h </w:instrText>
+              <w:instrText xml:space="preserve"> PAGEREF _Toc7641023 \h </w:instrText>
             </w:r>
             <w:r>
               <w:rPr>
@@ -1152,7 +1152,7 @@
               <w:lang w:eastAsia="en-GB"/>
             </w:rPr>
           </w:pPr>
-          <w:hyperlink w:anchor="_Toc7550212" w:history="1">
+          <w:hyperlink w:anchor="_Toc7641024" w:history="1">
             <w:r>
               <w:rPr>
                 <w:rStyle w:val="Hyperlink"/>
@@ -1180,7 +1180,7 @@
                 <w:noProof/>
                 <w:webHidden/>
               </w:rPr>
-              <w:instrText xml:space="preserve"> PAGEREF _Toc7550212 \h </w:instrText>
+              <w:instrText xml:space="preserve"> PAGEREF _Toc7641024 \h </w:instrText>
             </w:r>
             <w:r>
               <w:rPr>
@@ -1223,13 +1223,84 @@
               <w:lang w:eastAsia="en-GB"/>
             </w:rPr>
           </w:pPr>
-          <w:hyperlink w:anchor="_Toc7550213" w:history="1">
+          <w:hyperlink w:anchor="_Toc7641025" w:history="1">
             <w:r>
               <w:rPr>
                 <w:rStyle w:val="Hyperlink"/>
                 <w:noProof/>
                 <w:lang w:eastAsia="en-GB"/>
               </w:rPr>
+              <w:t>Patch Notes</w:t>
+            </w:r>
+            <w:r>
+              <w:rPr>
+                <w:noProof/>
+                <w:webHidden/>
+              </w:rPr>
+              <w:tab/>
+            </w:r>
+            <w:r>
+              <w:rPr>
+                <w:noProof/>
+                <w:webHidden/>
+              </w:rPr>
+              <w:fldChar w:fldCharType="begin"/>
+            </w:r>
+            <w:r>
+              <w:rPr>
+                <w:noProof/>
+                <w:webHidden/>
+              </w:rPr>
+              <w:instrText xml:space="preserve"> PAGEREF _Toc7641025 \h </w:instrText>
+            </w:r>
+            <w:r>
+              <w:rPr>
+                <w:noProof/>
+                <w:webHidden/>
+              </w:rPr>
+            </w:r>
+            <w:r>
+              <w:rPr>
+                <w:noProof/>
+                <w:webHidden/>
+              </w:rPr>
+              <w:fldChar w:fldCharType="separate"/>
+            </w:r>
+            <w:r>
+              <w:rPr>
+                <w:noProof/>
+                <w:webHidden/>
+              </w:rPr>
+              <w:t>9</w:t>
+            </w:r>
+            <w:r>
+              <w:rPr>
+                <w:noProof/>
+                <w:webHidden/>
+              </w:rPr>
+              <w:fldChar w:fldCharType="end"/>
+            </w:r>
+          </w:hyperlink>
+        </w:p>
+        <w:p>
+          <w:pPr>
+            <w:pStyle w:val="TOC1"/>
+            <w:tabs>
+              <w:tab w:val="right" w:leader="dot" w:pos="9016"/>
+            </w:tabs>
+            <w:rPr>
+              <w:rFonts w:eastAsiaTheme="minorEastAsia"/>
+              <w:noProof/>
+              <w:lang w:eastAsia="en-GB"/>
+            </w:rPr>
+          </w:pPr>
+          <w:hyperlink w:anchor="_Toc7641026" w:history="1">
+            <w:r>
+              <w:rPr>
+                <w:rStyle w:val="Hyperlink"/>
+                <w:noProof/>
+                <w:lang w:eastAsia="en-GB"/>
+              </w:rPr>
               <w:t>Research</w:t>
             </w:r>
             <w:r>
@@ -1251,7 +1322,7 @@
                 <w:noProof/>
                 <w:webHidden/>
               </w:rPr>
-              <w:instrText xml:space="preserve"> PAGEREF _Toc7550213 \h </w:instrText>
+              <w:instrText xml:space="preserve"> PAGEREF _Toc7641026 \h </w:instrText>
             </w:r>
             <w:r>
               <w:rPr>
@@ -1271,7 +1342,7 @@
                 <w:noProof/>
                 <w:webHidden/>
               </w:rPr>
-              <w:t>8</w:t>
+              <w:t>10</w:t>
             </w:r>
             <w:r>
               <w:rPr>
@@ -1294,7 +1365,7 @@
               <w:lang w:eastAsia="en-GB"/>
             </w:rPr>
           </w:pPr>
-          <w:hyperlink w:anchor="_Toc7550214" w:history="1">
+          <w:hyperlink w:anchor="_Toc7641027" w:history="1">
             <w:r>
               <w:rPr>
                 <w:rStyle w:val="Hyperlink"/>
@@ -1322,7 +1393,7 @@
                 <w:noProof/>
                 <w:webHidden/>
               </w:rPr>
-              <w:instrText xml:space="preserve"> PAGEREF _Toc7550214 \h </w:instrText>
+              <w:instrText xml:space="preserve"> PAGEREF _Toc7641027 \h </w:instrText>
             </w:r>
             <w:r>
               <w:rPr>
@@ -1342,7 +1413,7 @@
                 <w:noProof/>
                 <w:webHidden/>
               </w:rPr>
-              <w:t>8</w:t>
+              <w:t>10</w:t>
             </w:r>
             <w:r>
               <w:rPr>
@@ -1365,7 +1436,7 @@
               <w:lang w:eastAsia="en-GB"/>
             </w:rPr>
           </w:pPr>
-          <w:hyperlink w:anchor="_Toc7550215" w:history="1">
+          <w:hyperlink w:anchor="_Toc7641028" w:history="1">
             <w:r>
               <w:rPr>
                 <w:rStyle w:val="Hyperlink"/>
@@ -1393,7 +1464,7 @@
                 <w:noProof/>
                 <w:webHidden/>
               </w:rPr>
-              <w:instrText xml:space="preserve"> PAGEREF _Toc7550215 \h </w:instrText>
+              <w:instrText xml:space="preserve"> PAGEREF _Toc7641028 \h </w:instrText>
             </w:r>
             <w:r>
               <w:rPr>
@@ -1413,7 +1484,7 @@
                 <w:noProof/>
                 <w:webHidden/>
               </w:rPr>
-              <w:t>8</w:t>
+              <w:t>10</w:t>
             </w:r>
             <w:r>
               <w:rPr>
@@ -1436,7 +1507,7 @@
               <w:lang w:eastAsia="en-GB"/>
             </w:rPr>
           </w:pPr>
-          <w:hyperlink w:anchor="_Toc7550216" w:history="1">
+          <w:hyperlink w:anchor="_Toc7641029" w:history="1">
             <w:r>
               <w:rPr>
                 <w:rStyle w:val="Hyperlink"/>
@@ -1463,7 +1534,7 @@
                 <w:noProof/>
                 <w:webHidden/>
               </w:rPr>
-              <w:instrText xml:space="preserve"> PAGEREF _Toc7550216 \h </w:instrText>
+              <w:instrText xml:space="preserve"> PAGEREF _Toc7641029 \h </w:instrText>
             </w:r>
             <w:r>
               <w:rPr>
@@ -1483,7 +1554,7 @@
                 <w:noProof/>
                 <w:webHidden/>
               </w:rPr>
-              <w:t>8</w:t>
+              <w:t>10</w:t>
             </w:r>
             <w:r>
               <w:rPr>
@@ -1506,7 +1577,7 @@
               <w:lang w:eastAsia="en-GB"/>
             </w:rPr>
           </w:pPr>
-          <w:hyperlink w:anchor="_Toc7550217" w:history="1">
+          <w:hyperlink w:anchor="_Toc7641030" w:history="1">
             <w:r>
               <w:rPr>
                 <w:rStyle w:val="Hyperlink"/>
@@ -1534,7 +1605,7 @@
                 <w:noProof/>
                 <w:webHidden/>
               </w:rPr>
-              <w:instrText xml:space="preserve"> PAGEREF _Toc7550217 \h </w:instrText>
+              <w:instrText xml:space="preserve"> PAGEREF _Toc7641030 \h </w:instrText>
             </w:r>
             <w:r>
               <w:rPr>
@@ -1554,7 +1625,7 @@
                 <w:noProof/>
                 <w:webHidden/>
               </w:rPr>
-              <w:t>8</w:t>
+              <w:t>10</w:t>
             </w:r>
             <w:r>
               <w:rPr>
@@ -1577,7 +1648,7 @@
               <w:lang w:eastAsia="en-GB"/>
             </w:rPr>
           </w:pPr>
-          <w:hyperlink w:anchor="_Toc7550218" w:history="1">
+          <w:hyperlink w:anchor="_Toc7641031" w:history="1">
             <w:r>
               <w:rPr>
                 <w:rStyle w:val="Hyperlink"/>
@@ -1605,7 +1676,7 @@
                 <w:noProof/>
                 <w:webHidden/>
               </w:rPr>
-              <w:instrText xml:space="preserve"> PAGEREF _Toc7550218 \h </w:instrText>
+              <w:instrText xml:space="preserve"> PAGEREF _Toc7641031 \h </w:instrText>
             </w:r>
             <w:r>
               <w:rPr>
@@ -1625,7 +1696,7 @@
                 <w:noProof/>
                 <w:webHidden/>
               </w:rPr>
-              <w:t>9</w:t>
+              <w:t>11</w:t>
             </w:r>
             <w:r>
               <w:rPr>
@@ -1648,7 +1719,7 @@
               <w:lang w:eastAsia="en-GB"/>
             </w:rPr>
           </w:pPr>
-          <w:hyperlink w:anchor="_Toc7550219" w:history="1">
+          <w:hyperlink w:anchor="_Toc7641032" w:history="1">
             <w:r>
               <w:rPr>
                 <w:rStyle w:val="Hyperlink"/>
@@ -1676,7 +1747,7 @@
                 <w:noProof/>
                 <w:webHidden/>
               </w:rPr>
-              <w:instrText xml:space="preserve"> PAGEREF _Toc7550219 \h </w:instrText>
+              <w:instrText xml:space="preserve"> PAGEREF _Toc7641032 \h </w:instrText>
             </w:r>
             <w:r>
               <w:rPr>
@@ -1696,7 +1767,7 @@
                 <w:noProof/>
                 <w:webHidden/>
               </w:rPr>
-              <w:t>9</w:t>
+              <w:t>11</w:t>
             </w:r>
             <w:r>
               <w:rPr>
@@ -1719,7 +1790,7 @@
               <w:lang w:eastAsia="en-GB"/>
             </w:rPr>
           </w:pPr>
-          <w:hyperlink w:anchor="_Toc7550220" w:history="1">
+          <w:hyperlink w:anchor="_Toc7641033" w:history="1">
             <w:r>
               <w:rPr>
                 <w:rStyle w:val="Hyperlink"/>
@@ -1747,7 +1818,7 @@
                 <w:noProof/>
                 <w:webHidden/>
               </w:rPr>
-              <w:instrText xml:space="preserve"> PAGEREF _Toc7550220 \h </w:instrText>
+              <w:instrText xml:space="preserve"> PAGEREF _Toc7641033 \h </w:instrText>
             </w:r>
             <w:r>
               <w:rPr>
@@ -1767,7 +1838,7 @@
                 <w:noProof/>
                 <w:webHidden/>
               </w:rPr>
-              <w:t>9</w:t>
+              <w:t>11</w:t>
             </w:r>
             <w:r>
               <w:rPr>
@@ -1790,14 +1861,14 @@
               <w:lang w:eastAsia="en-GB"/>
             </w:rPr>
           </w:pPr>
-          <w:hyperlink w:anchor="_Toc7550221" w:history="1">
+          <w:hyperlink w:anchor="_Toc7641034" w:history="1">
             <w:r>
               <w:rPr>
                 <w:rStyle w:val="Hyperlink"/>
                 <w:noProof/>
                 <w:lang w:eastAsia="en-GB"/>
               </w:rPr>
-              <w:t>Testing and Evaluation</w:t>
+              <w:t>Social and Ethical Considerations</w:t>
             </w:r>
             <w:r>
               <w:rPr>
@@ -1818,7 +1889,7 @@
                 <w:noProof/>
                 <w:webHidden/>
               </w:rPr>
-              <w:instrText xml:space="preserve"> PAGEREF _Toc7550221 \h </w:instrText>
+              <w:instrText xml:space="preserve"> PAGEREF _Toc7641034 \h </w:instrText>
             </w:r>
             <w:r>
               <w:rPr>
@@ -1838,7 +1909,7 @@
                 <w:noProof/>
                 <w:webHidden/>
               </w:rPr>
-              <w:t>9</w:t>
+              <w:t>11</w:t>
             </w:r>
             <w:r>
               <w:rPr>
@@ -1861,13 +1932,14 @@
               <w:lang w:eastAsia="en-GB"/>
             </w:rPr>
           </w:pPr>
-          <w:hyperlink w:anchor="_Toc7550222" w:history="1">
+          <w:hyperlink w:anchor="_Toc7641035" w:history="1">
             <w:r>
               <w:rPr>
                 <w:rStyle w:val="Hyperlink"/>
                 <w:noProof/>
-              </w:rPr>
-              <w:t>Conclusion</w:t>
+                <w:lang w:eastAsia="en-GB"/>
+              </w:rPr>
+              <w:t>Testing and Evaluation</w:t>
             </w:r>
             <w:r>
               <w:rPr>
@@ -1888,7 +1960,7 @@
                 <w:noProof/>
                 <w:webHidden/>
               </w:rPr>
-              <w:instrText xml:space="preserve"> PAGEREF _Toc7550222 \h </w:instrText>
+              <w:instrText xml:space="preserve"> PAGEREF _Toc7641035 \h </w:instrText>
             </w:r>
             <w:r>
               <w:rPr>
@@ -1908,7 +1980,7 @@
                 <w:noProof/>
                 <w:webHidden/>
               </w:rPr>
-              <w:t>9</w:t>
+              <w:t>11</w:t>
             </w:r>
             <w:r>
               <w:rPr>
@@ -1931,13 +2003,14 @@
               <w:lang w:eastAsia="en-GB"/>
             </w:rPr>
           </w:pPr>
-          <w:hyperlink w:anchor="_Toc7550223" w:history="1">
+          <w:hyperlink w:anchor="_Toc7641036" w:history="1">
             <w:r>
               <w:rPr>
                 <w:rStyle w:val="Hyperlink"/>
                 <w:noProof/>
-              </w:rPr>
-              <w:t>Evaluation</w:t>
+                <w:lang w:eastAsia="en-GB"/>
+              </w:rPr>
+              <w:t>Peer Feedback Received</w:t>
             </w:r>
             <w:r>
               <w:rPr>
@@ -1958,7 +2031,7 @@
                 <w:noProof/>
                 <w:webHidden/>
               </w:rPr>
-              <w:instrText xml:space="preserve"> PAGEREF _Toc7550223 \h </w:instrText>
+              <w:instrText xml:space="preserve"> PAGEREF _Toc7641036 \h </w:instrText>
             </w:r>
             <w:r>
               <w:rPr>
@@ -1978,7 +2051,77 @@
                 <w:noProof/>
                 <w:webHidden/>
               </w:rPr>
-              <w:t>9</w:t>
+              <w:t>11</w:t>
+            </w:r>
+            <w:r>
+              <w:rPr>
+                <w:noProof/>
+                <w:webHidden/>
+              </w:rPr>
+              <w:fldChar w:fldCharType="end"/>
+            </w:r>
+          </w:hyperlink>
+        </w:p>
+        <w:p>
+          <w:pPr>
+            <w:pStyle w:val="TOC1"/>
+            <w:tabs>
+              <w:tab w:val="right" w:leader="dot" w:pos="9016"/>
+            </w:tabs>
+            <w:rPr>
+              <w:rFonts w:eastAsiaTheme="minorEastAsia"/>
+              <w:noProof/>
+              <w:lang w:eastAsia="en-GB"/>
+            </w:rPr>
+          </w:pPr>
+          <w:hyperlink w:anchor="_Toc7641037" w:history="1">
+            <w:r>
+              <w:rPr>
+                <w:rStyle w:val="Hyperlink"/>
+                <w:noProof/>
+              </w:rPr>
+              <w:t>Conclusion</w:t>
+            </w:r>
+            <w:r>
+              <w:rPr>
+                <w:noProof/>
+                <w:webHidden/>
+              </w:rPr>
+              <w:tab/>
+            </w:r>
+            <w:r>
+              <w:rPr>
+                <w:noProof/>
+                <w:webHidden/>
+              </w:rPr>
+              <w:fldChar w:fldCharType="begin"/>
+            </w:r>
+            <w:r>
+              <w:rPr>
+                <w:noProof/>
+                <w:webHidden/>
+              </w:rPr>
+              <w:instrText xml:space="preserve"> PAGEREF _Toc7641037 \h </w:instrText>
+            </w:r>
+            <w:r>
+              <w:rPr>
+                <w:noProof/>
+                <w:webHidden/>
+              </w:rPr>
+            </w:r>
+            <w:r>
+              <w:rPr>
+                <w:noProof/>
+                <w:webHidden/>
+              </w:rPr>
+              <w:fldChar w:fldCharType="separate"/>
+            </w:r>
+            <w:r>
+              <w:rPr>
+                <w:noProof/>
+                <w:webHidden/>
+              </w:rPr>
+              <w:t>12</w:t>
             </w:r>
             <w:r>
               <w:rPr>
@@ -2001,13 +2144,13 @@
               <w:lang w:eastAsia="en-GB"/>
             </w:rPr>
           </w:pPr>
-          <w:hyperlink w:anchor="_Toc7550224" w:history="1">
+          <w:hyperlink w:anchor="_Toc7641038" w:history="1">
             <w:r>
               <w:rPr>
                 <w:rStyle w:val="Hyperlink"/>
                 <w:noProof/>
               </w:rPr>
-              <w:t>Future Plans</w:t>
+              <w:t>Evaluation</w:t>
             </w:r>
             <w:r>
               <w:rPr>
@@ -2028,7 +2171,7 @@
                 <w:noProof/>
                 <w:webHidden/>
               </w:rPr>
-              <w:instrText xml:space="preserve"> PAGEREF _Toc7550224 \h </w:instrText>
+              <w:instrText xml:space="preserve"> PAGEREF _Toc7641038 \h </w:instrText>
             </w:r>
             <w:r>
               <w:rPr>
@@ -2048,7 +2191,7 @@
                 <w:noProof/>
                 <w:webHidden/>
               </w:rPr>
-              <w:t>9</w:t>
+              <w:t>12</w:t>
             </w:r>
             <w:r>
               <w:rPr>
@@ -2071,12 +2214,82 @@
               <w:lang w:eastAsia="en-GB"/>
             </w:rPr>
           </w:pPr>
-          <w:hyperlink w:anchor="_Toc7550225" w:history="1">
+          <w:hyperlink w:anchor="_Toc7641039" w:history="1">
             <w:r>
               <w:rPr>
                 <w:rStyle w:val="Hyperlink"/>
                 <w:noProof/>
               </w:rPr>
+              <w:t>Future Plans</w:t>
+            </w:r>
+            <w:r>
+              <w:rPr>
+                <w:noProof/>
+                <w:webHidden/>
+              </w:rPr>
+              <w:tab/>
+            </w:r>
+            <w:r>
+              <w:rPr>
+                <w:noProof/>
+                <w:webHidden/>
+              </w:rPr>
+              <w:fldChar w:fldCharType="begin"/>
+            </w:r>
+            <w:r>
+              <w:rPr>
+                <w:noProof/>
+                <w:webHidden/>
+              </w:rPr>
+              <w:instrText xml:space="preserve"> PAGEREF _Toc7641039 \h </w:instrText>
+            </w:r>
+            <w:r>
+              <w:rPr>
+                <w:noProof/>
+                <w:webHidden/>
+              </w:rPr>
+            </w:r>
+            <w:r>
+              <w:rPr>
+                <w:noProof/>
+                <w:webHidden/>
+              </w:rPr>
+              <w:fldChar w:fldCharType="separate"/>
+            </w:r>
+            <w:r>
+              <w:rPr>
+                <w:noProof/>
+                <w:webHidden/>
+              </w:rPr>
+              <w:t>12</w:t>
+            </w:r>
+            <w:r>
+              <w:rPr>
+                <w:noProof/>
+                <w:webHidden/>
+              </w:rPr>
+              <w:fldChar w:fldCharType="end"/>
+            </w:r>
+          </w:hyperlink>
+        </w:p>
+        <w:p>
+          <w:pPr>
+            <w:pStyle w:val="TOC2"/>
+            <w:tabs>
+              <w:tab w:val="right" w:leader="dot" w:pos="9016"/>
+            </w:tabs>
+            <w:rPr>
+              <w:rFonts w:eastAsiaTheme="minorEastAsia"/>
+              <w:noProof/>
+              <w:lang w:eastAsia="en-GB"/>
+            </w:rPr>
+          </w:pPr>
+          <w:hyperlink w:anchor="_Toc7641040" w:history="1">
+            <w:r>
+              <w:rPr>
+                <w:rStyle w:val="Hyperlink"/>
+                <w:noProof/>
+              </w:rPr>
               <w:t>Reflection of the Artefact</w:t>
             </w:r>
             <w:r>
@@ -2098,7 +2311,7 @@
                 <w:noProof/>
                 <w:webHidden/>
               </w:rPr>
-              <w:instrText xml:space="preserve"> PAGEREF _Toc7550225 \h </w:instrText>
+              <w:instrText xml:space="preserve"> PAGEREF _Toc7641040 \h </w:instrText>
             </w:r>
             <w:r>
               <w:rPr>
@@ -2118,7 +2331,7 @@
                 <w:noProof/>
                 <w:webHidden/>
               </w:rPr>
-              <w:t>9</w:t>
+              <w:t>12</w:t>
             </w:r>
             <w:r>
               <w:rPr>
@@ -2128,6 +2341,8 @@
               <w:fldChar w:fldCharType="end"/>
             </w:r>
           </w:hyperlink>
+          <w:bookmarkStart w:id="0" w:name="_GoBack"/>
+          <w:bookmarkEnd w:id="0"/>
         </w:p>
         <w:p>
           <w:pPr>
@@ -2141,7 +2356,7 @@
               <w:lang w:eastAsia="en-GB"/>
             </w:rPr>
           </w:pPr>
-          <w:hyperlink w:anchor="_Toc7550226" w:history="1">
+          <w:hyperlink w:anchor="_Toc7641041" w:history="1">
             <w:r>
               <w:rPr>
                 <w:rStyle w:val="Hyperlink"/>
@@ -2168,7 +2383,7 @@
                 <w:noProof/>
                 <w:webHidden/>
               </w:rPr>
-              <w:instrText xml:space="preserve"> PAGEREF _Toc7550226 \h </w:instrText>
+              <w:instrText xml:space="preserve"> PAGEREF _Toc7641041 \h </w:instrText>
             </w:r>
             <w:r>
               <w:rPr>
@@ -2188,7 +2403,7 @@
                 <w:noProof/>
                 <w:webHidden/>
               </w:rPr>
-              <w:t>10</w:t>
+              <w:t>13</w:t>
             </w:r>
             <w:r>
               <w:rPr>
@@ -2220,12 +2435,12 @@
       <w:pPr>
         <w:pStyle w:val="Heading1"/>
       </w:pPr>
-      <w:bookmarkStart w:id="0" w:name="_Toc7550200"/>
+      <w:bookmarkStart w:id="1" w:name="_Toc7641012"/>
       <w:r>
         <w:lastRenderedPageBreak/>
         <w:t>Abstract</w:t>
       </w:r>
-      <w:bookmarkEnd w:id="0"/>
+      <w:bookmarkEnd w:id="1"/>
     </w:p>
     <w:tbl>
       <w:tblPr>
@@ -2253,11 +2468,11 @@
       <w:pPr>
         <w:pStyle w:val="Heading1"/>
       </w:pPr>
-      <w:bookmarkStart w:id="1" w:name="_Toc7550201"/>
+      <w:bookmarkStart w:id="2" w:name="_Toc7641013"/>
       <w:r>
         <w:t>Introduction</w:t>
       </w:r>
-      <w:bookmarkEnd w:id="1"/>
+      <w:bookmarkEnd w:id="2"/>
     </w:p>
     <w:p/>
     <w:p/>
@@ -2396,6 +2611,20 @@
       <w:pPr>
         <w:ind w:firstLine="720"/>
       </w:pPr>
+    </w:p>
+    <w:p>
+      <w:pPr>
+        <w:ind w:firstLine="720"/>
+      </w:pPr>
+      <w:r>
+        <w:lastRenderedPageBreak/>
+        <w:t xml:space="preserve">The reason I have decided to base my </w:t>
+      </w:r>
+    </w:p>
+    <w:p>
+      <w:pPr>
+        <w:ind w:firstLine="720"/>
+      </w:pPr>
       <w:r>
         <w:t>Why this Artefact?</w:t>
       </w:r>
@@ -2448,7 +2677,7 @@
           <w:lang w:eastAsia="en-GB"/>
         </w:rPr>
       </w:pPr>
-      <w:bookmarkStart w:id="2" w:name="_Toc7550202"/>
+      <w:bookmarkStart w:id="3" w:name="_Toc7641014"/>
       <w:r>
         <w:rPr>
           <w:noProof/>
@@ -2464,7 +2693,7 @@
         </w:rPr>
         <w:t>: Sprint 1</w:t>
       </w:r>
-      <w:bookmarkEnd w:id="2"/>
+      <w:bookmarkEnd w:id="3"/>
     </w:p>
     <w:p>
       <w:pPr>
@@ -2477,13 +2706,27 @@
       <w:pPr>
         <w:pStyle w:val="Heading2"/>
       </w:pPr>
-      <w:bookmarkStart w:id="3" w:name="_Toc7550203"/>
+      <w:bookmarkStart w:id="4" w:name="_Toc7641015"/>
       <w:r>
         <w:t>Generation Window</w:t>
       </w:r>
-      <w:bookmarkEnd w:id="3"/>
+      <w:bookmarkEnd w:id="4"/>
     </w:p>
     <w:p/>
+    <w:p>
+      <w:r>
+        <w:t>Firstly, to start the project off, I began with</w:t>
+      </w:r>
+      <w:r>
+        <w:t xml:space="preserve"> creating a Basic window which will be used so the User can decide what they want generated. To do this, I used the Unity ‘</w:t>
+      </w:r>
+      <w:r>
+        <w:t>Editor Window</w:t>
+      </w:r>
+      <w:r>
+        <w:t xml:space="preserve">’ Class, this class has various GUI Elements which will save time when putting this together. </w:t>
+      </w:r>
+    </w:p>
     <w:p>
       <w:r>
         <w:rPr>
@@ -2497,7 +2740,7 @@
               <wp:posOffset>2428875</wp:posOffset>
             </wp:positionH>
             <wp:positionV relativeFrom="paragraph">
-              <wp:posOffset>495935</wp:posOffset>
+              <wp:posOffset>118745</wp:posOffset>
             </wp:positionV>
             <wp:extent cx="3724275" cy="2171700"/>
             <wp:effectExtent l="0" t="0" r="9525" b="0"/>
@@ -2562,20 +2805,6 @@
         </w:drawing>
       </w:r>
       <w:r>
-        <w:t>Firstly, to start the project off, I began with</w:t>
-      </w:r>
-      <w:r>
-        <w:t xml:space="preserve"> creating a Basic window which will be used so the User can decide what they want generated. To do this, I used the Unity ‘</w:t>
-      </w:r>
-      <w:r>
-        <w:t>Editor Window</w:t>
-      </w:r>
-      <w:r>
-        <w:t xml:space="preserve">’ Class, this class has various GUI Elements which will save time when putting this together. </w:t>
-      </w:r>
-    </w:p>
-    <w:p>
-      <w:r>
         <w:t>This is the first dra</w:t>
       </w:r>
       <w:r>
@@ -2604,10 +2833,81 @@
       </w:r>
       <w:r>
         <w:t xml:space="preserve"> I was able put this together. While it is not yet functional, I can begin working on the first part of the generation, which is the World Map using Perlin Noise.</w:t>
+      </w:r>
+    </w:p>
+    <w:p/>
+    <w:p>
+      <w:r>
+        <w:rPr>
+          <w:noProof/>
+          <w:lang w:eastAsia="en-GB"/>
+        </w:rPr>
+        <w:drawing>
+          <wp:anchor distT="0" distB="0" distL="114300" distR="114300" simplePos="0" relativeHeight="251665408" behindDoc="1" locked="0" layoutInCell="1" allowOverlap="1">
+            <wp:simplePos x="0" y="0"/>
+            <wp:positionH relativeFrom="column">
+              <wp:posOffset>2447925</wp:posOffset>
+            </wp:positionH>
+            <wp:positionV relativeFrom="paragraph">
+              <wp:posOffset>497840</wp:posOffset>
+            </wp:positionV>
+            <wp:extent cx="2076450" cy="561975"/>
+            <wp:effectExtent l="0" t="0" r="0" b="9525"/>
+            <wp:wrapTight wrapText="bothSides">
+              <wp:wrapPolygon edited="0">
+                <wp:start x="0" y="0"/>
+                <wp:lineTo x="0" y="21234"/>
+                <wp:lineTo x="21402" y="21234"/>
+                <wp:lineTo x="21402" y="0"/>
+                <wp:lineTo x="0" y="0"/>
+              </wp:wrapPolygon>
+            </wp:wrapTight>
+            <wp:docPr id="11" name="Picture 11"/>
+            <wp:cNvGraphicFramePr>
+              <a:graphicFrameLocks xmlns:a="http://schemas.openxmlformats.org/drawingml/2006/main" noChangeAspect="1"/>
+            </wp:cNvGraphicFramePr>
+            <a:graphic xmlns:a="http://schemas.openxmlformats.org/drawingml/2006/main">
+              <a:graphicData uri="http://schemas.openxmlformats.org/drawingml/2006/picture">
+                <pic:pic xmlns:pic="http://schemas.openxmlformats.org/drawingml/2006/picture">
+                  <pic:nvPicPr>
+                    <pic:cNvPr id="1" name=""/>
+                    <pic:cNvPicPr/>
+                  </pic:nvPicPr>
+                  <pic:blipFill>
+                    <a:blip r:embed="rId8">
+                      <a:extLst>
+                        <a:ext uri="{28A0092B-C50C-407E-A947-70E740481C1C}">
+                          <a14:useLocalDpi xmlns:a14="http://schemas.microsoft.com/office/drawing/2010/main" val="0"/>
+                        </a:ext>
+                      </a:extLst>
+                    </a:blip>
+                    <a:stretch>
+                      <a:fillRect/>
+                    </a:stretch>
+                  </pic:blipFill>
+                  <pic:spPr>
+                    <a:xfrm>
+                      <a:off x="0" y="0"/>
+                      <a:ext cx="2076450" cy="561975"/>
+                    </a:xfrm>
+                    <a:prstGeom prst="rect">
+                      <a:avLst/>
+                    </a:prstGeom>
+                  </pic:spPr>
+                </pic:pic>
+              </a:graphicData>
+            </a:graphic>
+          </wp:anchor>
+        </w:drawing>
+      </w:r>
+      <w:r>
+        <w:t xml:space="preserve">I set the path of the Generation Window to the Unity Menu Bar &gt; Aziz &gt; Tilemap Generation. This way it should be immediately accessible by users. </w:t>
       </w:r>
     </w:p>
     <w:p/>
     <w:p/>
+    <w:p/>
+    <w:p/>
     <w:p>
       <w:pPr>
         <w:pStyle w:val="Heading2"/>
@@ -2615,7 +2915,7 @@
           <w:lang w:eastAsia="en-GB"/>
         </w:rPr>
       </w:pPr>
-      <w:bookmarkStart w:id="4" w:name="_Toc7550204"/>
+      <w:bookmarkStart w:id="5" w:name="_Toc7641016"/>
       <w:r>
         <w:rPr>
           <w:lang w:eastAsia="en-GB"/>
@@ -2628,7 +2928,7 @@
         </w:rPr>
         <w:t>Top down</w:t>
       </w:r>
-      <w:bookmarkEnd w:id="4"/>
+      <w:bookmarkEnd w:id="5"/>
     </w:p>
     <w:p>
       <w:pPr>
@@ -2644,14 +2944,14 @@
           <w:lang w:eastAsia="en-GB"/>
         </w:rPr>
       </w:pPr>
-      <w:bookmarkStart w:id="5" w:name="_Toc7550205"/>
+      <w:bookmarkStart w:id="6" w:name="_Toc7641017"/>
       <w:r>
         <w:rPr>
           <w:lang w:eastAsia="en-GB"/>
         </w:rPr>
         <w:t>Perlin Noise World Map</w:t>
       </w:r>
-      <w:bookmarkEnd w:id="5"/>
+      <w:bookmarkEnd w:id="6"/>
     </w:p>
     <w:p>
       <w:pPr>
@@ -2668,11 +2968,9 @@
       <w:r>
         <w:t>‘</w:t>
       </w:r>
-      <w:proofErr w:type="spellStart"/>
       <w:r>
         <w:t>Mathf</w:t>
       </w:r>
-      <w:proofErr w:type="spellEnd"/>
       <w:r>
         <w:t>’</w:t>
       </w:r>
@@ -2700,15 +2998,7 @@
         <w:t>Tile Array</w:t>
       </w:r>
       <w:r>
-        <w:t xml:space="preserve"> was an array of </w:t>
-      </w:r>
-      <w:proofErr w:type="spellStart"/>
-      <w:r>
-        <w:t>TileBase</w:t>
-      </w:r>
-      <w:proofErr w:type="spellEnd"/>
-      <w:r>
-        <w:t>, which in Unity Tilemaps is a specific Tile type, such as Grass or Water. This way when the heights are calculated, this would be set to Grass for example, and when it sets the tile, it would know exactly what to set.</w:t>
+        <w:t xml:space="preserve"> was an array of TileBase, which in Unity Tilemaps is a specific Tile type, such as Grass or Water. This way when the heights are calculated, this would be set to Grass for example, and when it sets the tile, it would know exactly what to set.</w:t>
       </w:r>
     </w:p>
     <w:p/>
@@ -2751,21 +3041,21 @@
               <w:rPr>
                 <w:sz w:val="20"/>
               </w:rPr>
-              <w:t xml:space="preserve">for (int index = 0; index &lt; </w:t>
-            </w:r>
-            <w:proofErr w:type="spellStart"/>
-            <w:r>
+              <w:lastRenderedPageBreak/>
+              <w:t>for (int index = 0; index &lt; positions.Length; index++)</w:t>
+            </w:r>
+          </w:p>
+          <w:p>
+            <w:pPr>
               <w:rPr>
                 <w:sz w:val="20"/>
               </w:rPr>
-              <w:t>positions.Length</w:t>
-            </w:r>
-            <w:proofErr w:type="spellEnd"/>
+            </w:pPr>
             <w:r>
               <w:rPr>
                 <w:sz w:val="20"/>
               </w:rPr>
-              <w:t>; index++)</w:t>
+              <w:t>{</w:t>
             </w:r>
           </w:p>
           <w:p>
@@ -2778,7 +3068,8 @@
               <w:rPr>
                 <w:sz w:val="20"/>
               </w:rPr>
-              <w:t>{</w:t>
+              <w:tab/>
+              <w:t>positions[index] = new Vector3Int(index % gridX, index / gridY, 0);</w:t>
             </w:r>
           </w:p>
           <w:p>
@@ -2792,63 +3083,7 @@
                 <w:sz w:val="20"/>
               </w:rPr>
               <w:tab/>
-              <w:t xml:space="preserve">positions[index] = new Vector3Int(index % </w:t>
-            </w:r>
-            <w:proofErr w:type="spellStart"/>
-            <w:r>
-              <w:rPr>
-                <w:sz w:val="20"/>
-              </w:rPr>
-              <w:t>gridX</w:t>
-            </w:r>
-            <w:proofErr w:type="spellEnd"/>
-            <w:r>
-              <w:rPr>
-                <w:sz w:val="20"/>
-              </w:rPr>
-              <w:t xml:space="preserve">, index / </w:t>
-            </w:r>
-            <w:proofErr w:type="spellStart"/>
-            <w:r>
-              <w:rPr>
-                <w:sz w:val="20"/>
-              </w:rPr>
-              <w:t>gridY</w:t>
-            </w:r>
-            <w:proofErr w:type="spellEnd"/>
-            <w:r>
-              <w:rPr>
-                <w:sz w:val="20"/>
-              </w:rPr>
-              <w:t>, 0);</w:t>
-            </w:r>
-          </w:p>
-          <w:p>
-            <w:pPr>
-              <w:rPr>
-                <w:sz w:val="20"/>
-              </w:rPr>
-            </w:pPr>
-            <w:r>
-              <w:rPr>
-                <w:sz w:val="20"/>
-              </w:rPr>
-              <w:tab/>
-              <w:t xml:space="preserve">float height = </w:t>
-            </w:r>
-            <w:proofErr w:type="spellStart"/>
-            <w:r>
-              <w:rPr>
-                <w:sz w:val="20"/>
-              </w:rPr>
-              <w:t>Mathf.PerlinNoise</w:t>
-            </w:r>
-            <w:proofErr w:type="spellEnd"/>
-            <w:r>
-              <w:rPr>
-                <w:sz w:val="20"/>
-              </w:rPr>
-              <w:t>((float)positions[index].x / 10, (float)positions[index].y / 10);</w:t>
+              <w:t>float height = Mathf.PerlinNoise((float)positions[index].x / 10, (float)positions[index].y / 10);</w:t>
             </w:r>
           </w:p>
           <w:p>
@@ -2886,7 +3121,6 @@
           <w:noProof/>
           <w:lang w:eastAsia="en-GB"/>
         </w:rPr>
-        <w:lastRenderedPageBreak/>
         <w:drawing>
           <wp:inline distT="0" distB="0" distL="0" distR="0" wp14:anchorId="74DC1905" wp14:editId="3AB8D804">
             <wp:extent cx="1219200" cy="304800"/>
@@ -2905,7 +3139,7 @@
                     </pic:cNvPicPr>
                   </pic:nvPicPr>
                   <pic:blipFill>
-                    <a:blip r:embed="rId8">
+                    <a:blip r:embed="rId9">
                       <a:extLst>
                         <a:ext uri="{28A0092B-C50C-407E-A947-70E740481C1C}">
                           <a14:useLocalDpi xmlns:a14="http://schemas.microsoft.com/office/drawing/2010/main" val="0"/>
@@ -2944,36 +3178,18 @@
       <w:r>
         <w:t xml:space="preserve">Figure </w:t>
       </w:r>
-      <w:r>
-        <w:fldChar w:fldCharType="begin"/>
-      </w:r>
-      <w:r>
-        <w:instrText xml:space="preserve"> SEQ Figure \* ARABIC </w:instrText>
-      </w:r>
-      <w:r>
-        <w:fldChar w:fldCharType="separate"/>
-      </w:r>
-      <w:r>
-        <w:rPr>
-          <w:noProof/>
-        </w:rPr>
-        <w:t>2</w:t>
-      </w:r>
-      <w:r>
-        <w:rPr>
-          <w:noProof/>
-        </w:rPr>
-        <w:fldChar w:fldCharType="end"/>
-      </w:r>
-    </w:p>
-    <w:p>
-      <w:r>
-        <w:t xml:space="preserve"> </w:t>
-      </w:r>
-    </w:p>
-    <w:p>
-      <w:r>
-        <w:t>I created my own tiles to avoid any copyright issues, as the tiles will be used in a Demo included in the final version.</w:t>
+      <w:fldSimple w:instr=" SEQ Figure \* ARABIC ">
+        <w:r>
+          <w:rPr>
+            <w:noProof/>
+          </w:rPr>
+          <w:t>2</w:t>
+        </w:r>
+      </w:fldSimple>
+    </w:p>
+    <w:p>
+      <w:r>
+        <w:t xml:space="preserve"> I created my own tiles to avoid any copyright issues, as the tiles will be used in a Demo included in the final version.</w:t>
       </w:r>
       <w:r>
         <w:t xml:space="preserve"> Now I have the tiles setup, I can use them with the Perlin Noise. </w:t>
@@ -2981,18 +3197,16 @@
     </w:p>
     <w:p>
       <w:r>
-        <w:t xml:space="preserve">I set up 4 </w:t>
-      </w:r>
-      <w:proofErr w:type="spellStart"/>
-      <w:r>
-        <w:t>TileBases</w:t>
-      </w:r>
-      <w:proofErr w:type="spellEnd"/>
-      <w:r>
-        <w:t xml:space="preserve"> in the Perlin Noise Generation Script, for Shore, Grass, Water and Mountain respectively. </w:t>
-      </w:r>
-      <w:r>
-        <w:t>I needed to decide a height for the water, and as it’s a World Map, I wanted there to be a high volume of</w:t>
+        <w:t xml:space="preserve">I set up 4 TileBases in the Perlin Noise Generation Script, for Shore, Grass, Water and Mountain respectively. </w:t>
+      </w:r>
+      <w:r>
+        <w:t xml:space="preserve">I needed to decide a height for the water, and as </w:t>
+      </w:r>
+      <w:r>
+        <w:t>it is</w:t>
+      </w:r>
+      <w:r>
+        <w:t xml:space="preserve"> a World Map, I wanted there to be a high volume of</w:t>
       </w:r>
       <w:r>
         <w:t xml:space="preserve"> water. I decided to start with. </w:t>
@@ -3211,21 +3425,20 @@
               <w:rPr>
                 <w:sz w:val="20"/>
               </w:rPr>
-              <w:t xml:space="preserve">for (int index = 0; index &lt; </w:t>
-            </w:r>
-            <w:proofErr w:type="spellStart"/>
-            <w:r>
+              <w:t>for (int index = 0; index &lt; positions.Length; index++)</w:t>
+            </w:r>
+          </w:p>
+          <w:p>
+            <w:pPr>
               <w:rPr>
                 <w:sz w:val="20"/>
               </w:rPr>
-              <w:t>positions.Length</w:t>
-            </w:r>
-            <w:proofErr w:type="spellEnd"/>
+            </w:pPr>
             <w:r>
               <w:rPr>
                 <w:sz w:val="20"/>
               </w:rPr>
-              <w:t>; index++)</w:t>
+              <w:t>{</w:t>
             </w:r>
           </w:p>
           <w:p>
@@ -3238,7 +3451,8 @@
               <w:rPr>
                 <w:sz w:val="20"/>
               </w:rPr>
-              <w:t>{</w:t>
+              <w:tab/>
+              <w:t>positions[index] = new Vector3Int(index % gridX, index / gridY, 0);</w:t>
             </w:r>
           </w:p>
           <w:p>
@@ -3252,35 +3466,33 @@
                 <w:sz w:val="20"/>
               </w:rPr>
               <w:tab/>
-              <w:t xml:space="preserve">positions[index] = new Vector3Int(index % </w:t>
-            </w:r>
-            <w:proofErr w:type="spellStart"/>
-            <w:r>
+              <w:t>float height = Mathf.PerlinNoise((float)positions[index].x / 10, (float)positions[index].y / 10);</w:t>
+            </w:r>
+          </w:p>
+          <w:p>
+            <w:pPr>
               <w:rPr>
                 <w:sz w:val="20"/>
               </w:rPr>
-              <w:t>gridX</w:t>
-            </w:r>
-            <w:proofErr w:type="spellEnd"/>
+            </w:pPr>
             <w:r>
               <w:rPr>
                 <w:sz w:val="20"/>
               </w:rPr>
-              <w:t xml:space="preserve">, index / </w:t>
-            </w:r>
-            <w:proofErr w:type="spellStart"/>
-            <w:r>
+              <w:tab/>
+            </w:r>
+          </w:p>
+          <w:p>
+            <w:pPr>
               <w:rPr>
                 <w:sz w:val="20"/>
               </w:rPr>
-              <w:t>gridY</w:t>
-            </w:r>
-            <w:proofErr w:type="spellEnd"/>
+            </w:pPr>
             <w:r>
               <w:rPr>
                 <w:sz w:val="20"/>
               </w:rPr>
-              <w:t>, 0);</w:t>
+              <w:tab/>
             </w:r>
           </w:p>
           <w:p>
@@ -3293,22 +3505,19 @@
               <w:rPr>
                 <w:sz w:val="20"/>
               </w:rPr>
-              <w:tab/>
-              <w:t xml:space="preserve">float height = </w:t>
-            </w:r>
-            <w:proofErr w:type="spellStart"/>
+              <w:t xml:space="preserve">            tileArray[index] = </w:t>
+            </w:r>
             <w:r>
               <w:rPr>
                 <w:sz w:val="20"/>
               </w:rPr>
-              <w:t>Mathf.PerlinNoise</w:t>
-            </w:r>
-            <w:proofErr w:type="spellEnd"/>
+              <w:t>Shore</w:t>
+            </w:r>
             <w:r>
               <w:rPr>
                 <w:sz w:val="20"/>
               </w:rPr>
-              <w:t>((float)positions[index].x / 10, (float)positions[index].y / 10);</w:t>
+              <w:t>;</w:t>
             </w:r>
           </w:p>
           <w:p>
@@ -3317,56 +3526,101 @@
                 <w:sz w:val="20"/>
               </w:rPr>
             </w:pPr>
-            <w:r>
+          </w:p>
+          <w:p>
+            <w:pPr>
               <w:rPr>
                 <w:sz w:val="20"/>
               </w:rPr>
-              <w:tab/>
-            </w:r>
-          </w:p>
-          <w:p>
-            <w:pPr>
+            </w:pPr>
+            <w:r>
               <w:rPr>
                 <w:sz w:val="20"/>
               </w:rPr>
-            </w:pPr>
-            <w:r>
+              <w:t xml:space="preserve">            if(height &gt;.5f)</w:t>
+            </w:r>
+          </w:p>
+          <w:p>
+            <w:pPr>
               <w:rPr>
                 <w:sz w:val="20"/>
               </w:rPr>
-              <w:tab/>
-            </w:r>
-          </w:p>
-          <w:p>
-            <w:pPr>
+            </w:pPr>
+            <w:r>
               <w:rPr>
                 <w:sz w:val="20"/>
               </w:rPr>
-            </w:pPr>
-            <w:r>
+              <w:t xml:space="preserve">            {</w:t>
+            </w:r>
+          </w:p>
+          <w:p>
+            <w:pPr>
               <w:rPr>
                 <w:sz w:val="20"/>
               </w:rPr>
-              <w:t xml:space="preserve">            </w:t>
-            </w:r>
-            <w:proofErr w:type="spellStart"/>
+            </w:pPr>
             <w:r>
               <w:rPr>
                 <w:sz w:val="20"/>
               </w:rPr>
-              <w:t>tileArray</w:t>
-            </w:r>
-            <w:proofErr w:type="spellEnd"/>
-            <w:r>
+              <w:t xml:space="preserve">                tileArray[index] = Grass;</w:t>
+            </w:r>
+          </w:p>
+          <w:p>
+            <w:pPr>
               <w:rPr>
                 <w:sz w:val="20"/>
               </w:rPr>
-              <w:t xml:space="preserve">[index] = </w:t>
-            </w:r>
+            </w:pPr>
             <w:r>
               <w:rPr>
                 <w:sz w:val="20"/>
               </w:rPr>
+              <w:t xml:space="preserve">            }</w:t>
+            </w:r>
+          </w:p>
+          <w:p>
+            <w:pPr>
+              <w:rPr>
+                <w:sz w:val="20"/>
+              </w:rPr>
+            </w:pPr>
+            <w:r>
+              <w:rPr>
+                <w:sz w:val="20"/>
+              </w:rPr>
+              <w:t xml:space="preserve">            else if(height &gt;.4f)</w:t>
+            </w:r>
+          </w:p>
+          <w:p>
+            <w:pPr>
+              <w:rPr>
+                <w:sz w:val="20"/>
+              </w:rPr>
+            </w:pPr>
+            <w:r>
+              <w:rPr>
+                <w:sz w:val="20"/>
+              </w:rPr>
+              <w:t xml:space="preserve">            {</w:t>
+            </w:r>
+          </w:p>
+          <w:p>
+            <w:pPr>
+              <w:rPr>
+                <w:sz w:val="20"/>
+              </w:rPr>
+            </w:pPr>
+            <w:r>
+              <w:rPr>
+                <w:sz w:val="20"/>
+              </w:rPr>
+              <w:t xml:space="preserve">                tileArray[index] = </w:t>
+            </w:r>
+            <w:r>
+              <w:rPr>
+                <w:sz w:val="20"/>
+              </w:rPr>
               <w:t>Shore</w:t>
             </w:r>
             <w:r>
@@ -3382,30 +3636,36 @@
                 <w:sz w:val="20"/>
               </w:rPr>
             </w:pPr>
-          </w:p>
-          <w:p>
-            <w:pPr>
+            <w:r>
               <w:rPr>
                 <w:sz w:val="20"/>
               </w:rPr>
-            </w:pPr>
-            <w:r>
+              <w:t xml:space="preserve">            }</w:t>
+            </w:r>
+          </w:p>
+          <w:p>
+            <w:pPr>
               <w:rPr>
                 <w:sz w:val="20"/>
               </w:rPr>
-              <w:t xml:space="preserve">            if(height &gt;.5f)</w:t>
-            </w:r>
-          </w:p>
-          <w:p>
-            <w:pPr>
+            </w:pPr>
+            <w:r>
               <w:rPr>
                 <w:sz w:val="20"/>
               </w:rPr>
-            </w:pPr>
-            <w:r>
+              <w:t xml:space="preserve">            else</w:t>
+            </w:r>
+          </w:p>
+          <w:p>
+            <w:pPr>
               <w:rPr>
                 <w:sz w:val="20"/>
               </w:rPr>
+            </w:pPr>
+            <w:r>
+              <w:rPr>
+                <w:sz w:val="20"/>
+              </w:rPr>
               <w:t xml:space="preserve">            {</w:t>
             </w:r>
           </w:p>
@@ -3419,222 +3679,42 @@
               <w:rPr>
                 <w:sz w:val="20"/>
               </w:rPr>
-              <w:t xml:space="preserve">                </w:t>
-            </w:r>
-            <w:proofErr w:type="spellStart"/>
-            <w:r>
+              <w:t xml:space="preserve">                tileArray[index] = Water;</w:t>
+            </w:r>
+          </w:p>
+          <w:p>
+            <w:pPr>
               <w:rPr>
                 <w:sz w:val="20"/>
               </w:rPr>
-              <w:t>tileArray</w:t>
-            </w:r>
-            <w:proofErr w:type="spellEnd"/>
-            <w:r>
+            </w:pPr>
+          </w:p>
+          <w:p>
+            <w:pPr>
               <w:rPr>
                 <w:sz w:val="20"/>
               </w:rPr>
-              <w:t>[index] = Grass;</w:t>
-            </w:r>
-          </w:p>
-          <w:p>
-            <w:pPr>
+            </w:pPr>
+            <w:r>
               <w:rPr>
                 <w:sz w:val="20"/>
               </w:rPr>
-            </w:pPr>
-            <w:r>
+              <w:t>}</w:t>
+            </w:r>
+          </w:p>
+          <w:p>
+            <w:pPr>
               <w:rPr>
                 <w:sz w:val="20"/>
               </w:rPr>
-              <w:t xml:space="preserve">            }</w:t>
-            </w:r>
-          </w:p>
-          <w:p>
-            <w:pPr>
+            </w:pPr>
+          </w:p>
+          <w:p>
+            <w:r>
               <w:rPr>
                 <w:sz w:val="20"/>
               </w:rPr>
-            </w:pPr>
-            <w:r>
-              <w:rPr>
-                <w:sz w:val="20"/>
-              </w:rPr>
-              <w:t xml:space="preserve">            else if(height &gt;.4f)</w:t>
-            </w:r>
-          </w:p>
-          <w:p>
-            <w:pPr>
-              <w:rPr>
-                <w:sz w:val="20"/>
-              </w:rPr>
-            </w:pPr>
-            <w:r>
-              <w:rPr>
-                <w:sz w:val="20"/>
-              </w:rPr>
-              <w:t xml:space="preserve">            {</w:t>
-            </w:r>
-          </w:p>
-          <w:p>
-            <w:pPr>
-              <w:rPr>
-                <w:sz w:val="20"/>
-              </w:rPr>
-            </w:pPr>
-            <w:r>
-              <w:rPr>
-                <w:sz w:val="20"/>
-              </w:rPr>
-              <w:t xml:space="preserve">                </w:t>
-            </w:r>
-            <w:proofErr w:type="spellStart"/>
-            <w:r>
-              <w:rPr>
-                <w:sz w:val="20"/>
-              </w:rPr>
-              <w:t>tileArray</w:t>
-            </w:r>
-            <w:proofErr w:type="spellEnd"/>
-            <w:r>
-              <w:rPr>
-                <w:sz w:val="20"/>
-              </w:rPr>
-              <w:t xml:space="preserve">[index] = </w:t>
-            </w:r>
-            <w:r>
-              <w:rPr>
-                <w:sz w:val="20"/>
-              </w:rPr>
-              <w:t>Shore</w:t>
-            </w:r>
-            <w:r>
-              <w:rPr>
-                <w:sz w:val="20"/>
-              </w:rPr>
-              <w:t>;</w:t>
-            </w:r>
-          </w:p>
-          <w:p>
-            <w:pPr>
-              <w:rPr>
-                <w:sz w:val="20"/>
-              </w:rPr>
-            </w:pPr>
-            <w:r>
-              <w:rPr>
-                <w:sz w:val="20"/>
-              </w:rPr>
-              <w:t xml:space="preserve">            }</w:t>
-            </w:r>
-          </w:p>
-          <w:p>
-            <w:pPr>
-              <w:rPr>
-                <w:sz w:val="20"/>
-              </w:rPr>
-            </w:pPr>
-            <w:r>
-              <w:rPr>
-                <w:sz w:val="20"/>
-              </w:rPr>
-              <w:t xml:space="preserve">            else</w:t>
-            </w:r>
-          </w:p>
-          <w:p>
-            <w:pPr>
-              <w:rPr>
-                <w:sz w:val="20"/>
-              </w:rPr>
-            </w:pPr>
-            <w:r>
-              <w:rPr>
-                <w:sz w:val="20"/>
-              </w:rPr>
-              <w:t xml:space="preserve">            {</w:t>
-            </w:r>
-          </w:p>
-          <w:p>
-            <w:pPr>
-              <w:rPr>
-                <w:sz w:val="20"/>
-              </w:rPr>
-            </w:pPr>
-            <w:r>
-              <w:rPr>
-                <w:sz w:val="20"/>
-              </w:rPr>
-              <w:t xml:space="preserve">                </w:t>
-            </w:r>
-            <w:proofErr w:type="spellStart"/>
-            <w:r>
-              <w:rPr>
-                <w:sz w:val="20"/>
-              </w:rPr>
-              <w:t>tileArray</w:t>
-            </w:r>
-            <w:proofErr w:type="spellEnd"/>
-            <w:r>
-              <w:rPr>
-                <w:sz w:val="20"/>
-              </w:rPr>
-              <w:t>[index] = Water;</w:t>
-            </w:r>
-          </w:p>
-          <w:p>
-            <w:pPr>
-              <w:rPr>
-                <w:sz w:val="20"/>
-              </w:rPr>
-            </w:pPr>
-          </w:p>
-          <w:p>
-            <w:pPr>
-              <w:rPr>
-                <w:sz w:val="20"/>
-              </w:rPr>
-            </w:pPr>
-            <w:r>
-              <w:rPr>
-                <w:sz w:val="20"/>
-              </w:rPr>
-              <w:t>}</w:t>
-            </w:r>
-          </w:p>
-          <w:p>
-            <w:pPr>
-              <w:rPr>
-                <w:sz w:val="20"/>
-              </w:rPr>
-            </w:pPr>
-          </w:p>
-          <w:p>
-            <w:proofErr w:type="spellStart"/>
-            <w:r>
-              <w:rPr>
-                <w:sz w:val="20"/>
-              </w:rPr>
-              <w:t>thisMap.SetTiles</w:t>
-            </w:r>
-            <w:proofErr w:type="spellEnd"/>
-            <w:r>
-              <w:rPr>
-                <w:sz w:val="20"/>
-              </w:rPr>
-              <w:t xml:space="preserve">(positions, </w:t>
-            </w:r>
-            <w:proofErr w:type="spellStart"/>
-            <w:r>
-              <w:rPr>
-                <w:sz w:val="20"/>
-              </w:rPr>
-              <w:t>tileArray</w:t>
-            </w:r>
-            <w:proofErr w:type="spellEnd"/>
-            <w:r>
-              <w:rPr>
-                <w:sz w:val="20"/>
-              </w:rPr>
-              <w:t>);</w:t>
+              <w:t>thisMap.SetTiles(positions, tileArray);</w:t>
             </w:r>
           </w:p>
         </w:tc>
@@ -3680,7 +3760,7 @@
                     <pic:cNvPicPr/>
                   </pic:nvPicPr>
                   <pic:blipFill>
-                    <a:blip r:embed="rId9">
+                    <a:blip r:embed="rId10">
                       <a:extLst>
                         <a:ext uri="{28A0092B-C50C-407E-A947-70E740481C1C}">
                           <a14:useLocalDpi xmlns:a14="http://schemas.microsoft.com/office/drawing/2010/main" val="0"/>
@@ -3736,7 +3816,7 @@
                     <pic:cNvPicPr/>
                   </pic:nvPicPr>
                   <pic:blipFill>
-                    <a:blip r:embed="rId10"/>
+                    <a:blip r:embed="rId11"/>
                     <a:stretch>
                       <a:fillRect/>
                     </a:stretch>
@@ -3787,7 +3867,35 @@
           <w:noProof/>
           <w:lang w:eastAsia="en-GB"/>
         </w:rPr>
-        <w:t xml:space="preserve">I gave the Generate button function, creating a Grid on the Scene with a Tilemap in it. This Tilemap contains the Generation Script. By having the Perspective and Level Type filters I was able to disable the Generate Button if I hadn’t made it yet, so when it comes to getting feedback from my peers, they wouldn’t be able to unintentionally cause errors. </w:t>
+        <w:t xml:space="preserve">I gave the Generate button function, creating a Grid on the Scene with a Tilemap in it. This Tilemap contains the Generation Script. By having the Perspective and Level Type filters I was able to disable the Generate Button if I </w:t>
+      </w:r>
+      <w:r>
+        <w:rPr>
+          <w:noProof/>
+          <w:lang w:eastAsia="en-GB"/>
+        </w:rPr>
+        <w:t>have not</w:t>
+      </w:r>
+      <w:r>
+        <w:rPr>
+          <w:noProof/>
+          <w:lang w:eastAsia="en-GB"/>
+        </w:rPr>
+        <w:t xml:space="preserve"> made it yet, so when it comes to getting feedback from my peers, they </w:t>
+      </w:r>
+      <w:r>
+        <w:rPr>
+          <w:noProof/>
+          <w:lang w:eastAsia="en-GB"/>
+        </w:rPr>
+        <w:t>would not</w:t>
+      </w:r>
+      <w:r>
+        <w:rPr>
+          <w:noProof/>
+          <w:lang w:eastAsia="en-GB"/>
+        </w:rPr>
+        <w:t xml:space="preserve"> be able to unintentionally cause errors. </w:t>
       </w:r>
     </w:p>
     <w:p>
@@ -3836,7 +3944,7 @@
           <w:lang w:eastAsia="en-GB"/>
         </w:rPr>
       </w:pPr>
-      <w:bookmarkStart w:id="6" w:name="_Toc7550206"/>
+      <w:bookmarkStart w:id="7" w:name="_Toc7641018"/>
       <w:r>
         <w:rPr>
           <w:noProof/>
@@ -3844,7 +3952,7 @@
         </w:rPr>
         <w:t>Development and Implementation: Sprint 2</w:t>
       </w:r>
-      <w:bookmarkEnd w:id="6"/>
+      <w:bookmarkEnd w:id="7"/>
     </w:p>
     <w:p>
       <w:pPr>
@@ -3860,14 +3968,14 @@
           <w:lang w:eastAsia="en-GB"/>
         </w:rPr>
       </w:pPr>
-      <w:bookmarkStart w:id="7" w:name="_Toc7550207"/>
+      <w:bookmarkStart w:id="8" w:name="_Toc7641019"/>
       <w:r>
         <w:rPr>
           <w:lang w:eastAsia="en-GB"/>
         </w:rPr>
         <w:t>Generation Window Updates</w:t>
       </w:r>
-      <w:bookmarkEnd w:id="7"/>
+      <w:bookmarkEnd w:id="8"/>
     </w:p>
     <w:p>
       <w:pPr>
@@ -3883,7 +3991,7 @@
           <w:lang w:eastAsia="en-GB"/>
         </w:rPr>
       </w:pPr>
-      <w:bookmarkStart w:id="8" w:name="_Toc7550208"/>
+      <w:bookmarkStart w:id="9" w:name="_Toc7641020"/>
       <w:r>
         <w:rPr>
           <w:lang w:eastAsia="en-GB"/>
@@ -3896,7 +4004,7 @@
         </w:rPr>
         <w:t>Top down</w:t>
       </w:r>
-      <w:bookmarkEnd w:id="8"/>
+      <w:bookmarkEnd w:id="9"/>
     </w:p>
     <w:p>
       <w:pPr>
@@ -3912,14 +4020,14 @@
           <w:lang w:eastAsia="en-GB"/>
         </w:rPr>
       </w:pPr>
-      <w:bookmarkStart w:id="9" w:name="_Toc7550209"/>
+      <w:bookmarkStart w:id="10" w:name="_Toc7641021"/>
       <w:r>
         <w:rPr>
           <w:lang w:eastAsia="en-GB"/>
         </w:rPr>
         <w:t>BSP Dungeon</w:t>
       </w:r>
-      <w:bookmarkEnd w:id="9"/>
+      <w:bookmarkEnd w:id="10"/>
     </w:p>
     <w:p>
       <w:pPr>
@@ -3935,7 +4043,7 @@
           <w:lang w:eastAsia="en-GB"/>
         </w:rPr>
       </w:pPr>
-      <w:bookmarkStart w:id="10" w:name="_Toc7550210"/>
+      <w:bookmarkStart w:id="11" w:name="_Toc7641022"/>
       <w:r>
         <w:rPr>
           <w:lang w:eastAsia="en-GB"/>
@@ -3943,7 +4051,248 @@
         <w:lastRenderedPageBreak/>
         <w:t>Perlin Noise World Map Updates</w:t>
       </w:r>
-      <w:bookmarkEnd w:id="10"/>
+      <w:bookmarkEnd w:id="11"/>
+    </w:p>
+    <w:p>
+      <w:pPr>
+        <w:rPr>
+          <w:lang w:eastAsia="en-GB"/>
+        </w:rPr>
+      </w:pPr>
+    </w:p>
+    <w:p>
+      <w:pPr>
+        <w:ind w:firstLine="720"/>
+        <w:rPr>
+          <w:lang w:eastAsia="en-GB"/>
+        </w:rPr>
+      </w:pPr>
+      <w:r>
+        <w:rPr>
+          <w:noProof/>
+          <w:lang w:eastAsia="en-GB"/>
+        </w:rPr>
+        <w:drawing>
+          <wp:anchor distT="0" distB="0" distL="114300" distR="114300" simplePos="0" relativeHeight="251664384" behindDoc="1" locked="0" layoutInCell="1" allowOverlap="1">
+            <wp:simplePos x="0" y="0"/>
+            <wp:positionH relativeFrom="column">
+              <wp:posOffset>3124200</wp:posOffset>
+            </wp:positionH>
+            <wp:positionV relativeFrom="paragraph">
+              <wp:posOffset>913765</wp:posOffset>
+            </wp:positionV>
+            <wp:extent cx="2847975" cy="809625"/>
+            <wp:effectExtent l="0" t="0" r="0" b="9525"/>
+            <wp:wrapSquare wrapText="bothSides"/>
+            <wp:docPr id="10" name="Picture 10" descr="C:\Users\s6053935\Documents\GitHub\AzizArarFYP\Report Pictures\OldNewTiles.png"/>
+            <wp:cNvGraphicFramePr>
+              <a:graphicFrameLocks xmlns:a="http://schemas.openxmlformats.org/drawingml/2006/main" noChangeAspect="1"/>
+            </wp:cNvGraphicFramePr>
+            <a:graphic xmlns:a="http://schemas.openxmlformats.org/drawingml/2006/main">
+              <a:graphicData uri="http://schemas.openxmlformats.org/drawingml/2006/picture">
+                <pic:pic xmlns:pic="http://schemas.openxmlformats.org/drawingml/2006/picture">
+                  <pic:nvPicPr>
+                    <pic:cNvPr id="0" name="Picture 4" descr="C:\Users\s6053935\Documents\GitHub\AzizArarFYP\Report Pictures\OldNewTiles.png"/>
+                    <pic:cNvPicPr>
+                      <a:picLocks noChangeAspect="1" noChangeArrowheads="1"/>
+                    </pic:cNvPicPr>
+                  </pic:nvPicPr>
+                  <pic:blipFill>
+                    <a:blip r:embed="rId12">
+                      <a:extLst>
+                        <a:ext uri="{28A0092B-C50C-407E-A947-70E740481C1C}">
+                          <a14:useLocalDpi xmlns:a14="http://schemas.microsoft.com/office/drawing/2010/main" val="0"/>
+                        </a:ext>
+                      </a:extLst>
+                    </a:blip>
+                    <a:srcRect/>
+                    <a:stretch>
+                      <a:fillRect/>
+                    </a:stretch>
+                  </pic:blipFill>
+                  <pic:spPr bwMode="auto">
+                    <a:xfrm>
+                      <a:off x="0" y="0"/>
+                      <a:ext cx="2847975" cy="809625"/>
+                    </a:xfrm>
+                    <a:prstGeom prst="rect">
+                      <a:avLst/>
+                    </a:prstGeom>
+                    <a:noFill/>
+                    <a:ln>
+                      <a:noFill/>
+                    </a:ln>
+                  </pic:spPr>
+                </pic:pic>
+              </a:graphicData>
+            </a:graphic>
+          </wp:anchor>
+        </w:drawing>
+      </w:r>
+      <w:r>
+        <w:rPr>
+          <w:lang w:eastAsia="en-GB"/>
+        </w:rPr>
+        <w:t xml:space="preserve">Firstly, in my set of updates </w:t>
+      </w:r>
+      <w:r>
+        <w:rPr>
+          <w:lang w:eastAsia="en-GB"/>
+        </w:rPr>
+        <w:t xml:space="preserve">to the Perlin Noise World Map, </w:t>
+      </w:r>
+      <w:r>
+        <w:rPr>
+          <w:lang w:eastAsia="en-GB"/>
+        </w:rPr>
+        <w:t xml:space="preserve">I wanted </w:t>
+      </w:r>
+      <w:r>
+        <w:rPr>
+          <w:lang w:eastAsia="en-GB"/>
+        </w:rPr>
+        <w:t xml:space="preserve">to update the sprites and tiles included in my Demo to show how the tiles included 2d extras from Unity Technologies. The various different tiles I wanted to include was a Terrain tile for the grass, this will improve the overall look of how the grass connects together. The terrain tile allows you to create a sprite for each different position for the tile, which when you draw it automatically connects any nearby terrain tiles. </w:t>
+      </w:r>
+    </w:p>
+    <w:p>
+      <w:pPr>
+        <w:rPr>
+          <w:lang w:eastAsia="en-GB"/>
+        </w:rPr>
+      </w:pPr>
+      <w:r>
+        <w:rPr>
+          <w:lang w:eastAsia="en-GB"/>
+        </w:rPr>
+        <w:t xml:space="preserve">I also updated the tiles for Water by using an animated tile, which was a modification of the current water, and using the Flag effect in Adobe </w:t>
+      </w:r>
+      <w:r>
+        <w:rPr>
+          <w:lang w:eastAsia="en-GB"/>
+        </w:rPr>
+        <w:t>Premier Pro CC, th</w:t>
+      </w:r>
+      <w:r>
+        <w:rPr>
+          <w:lang w:eastAsia="en-GB"/>
+        </w:rPr>
+        <w:t>en exporting 60 frames as PNGs.</w:t>
+      </w:r>
+    </w:p>
+    <w:p>
+      <w:pPr>
+        <w:rPr>
+          <w:lang w:eastAsia="en-GB"/>
+        </w:rPr>
+      </w:pPr>
+    </w:p>
+    <w:p>
+      <w:pPr>
+        <w:rPr>
+          <w:lang w:eastAsia="en-GB"/>
+        </w:rPr>
+      </w:pPr>
+      <w:r>
+        <w:rPr>
+          <w:lang w:eastAsia="en-GB"/>
+        </w:rPr>
+        <w:tab/>
+        <w:t>Secondly,</w:t>
+      </w:r>
+      <w:r>
+        <w:rPr>
+          <w:lang w:eastAsia="en-GB"/>
+        </w:rPr>
+        <w:t xml:space="preserve"> after receiving feedback about the level generator thus far,</w:t>
+      </w:r>
+      <w:r>
+        <w:rPr>
+          <w:lang w:eastAsia="en-GB"/>
+        </w:rPr>
+        <w:t xml:space="preserve"> I wanted to improve the performance of the World Map </w:t>
+      </w:r>
+      <w:r>
+        <w:rPr>
+          <w:lang w:eastAsia="en-GB"/>
+        </w:rPr>
+        <w:t>generation. This is</w:t>
+      </w:r>
+      <w:r>
+        <w:rPr>
+          <w:lang w:eastAsia="en-GB"/>
+        </w:rPr>
+        <w:t xml:space="preserve"> especially </w:t>
+      </w:r>
+      <w:r>
+        <w:rPr>
+          <w:lang w:eastAsia="en-GB"/>
+        </w:rPr>
+        <w:t xml:space="preserve">noticeable </w:t>
+      </w:r>
+      <w:r>
+        <w:rPr>
+          <w:lang w:eastAsia="en-GB"/>
+        </w:rPr>
+        <w:t xml:space="preserve">when you generate at bigger sizes, it takes longer for the </w:t>
+      </w:r>
+      <w:r>
+        <w:rPr>
+          <w:lang w:eastAsia="en-GB"/>
+        </w:rPr>
+        <w:t xml:space="preserve">Perlin Noise function </w:t>
+      </w:r>
+      <w:r>
+        <w:rPr>
+          <w:lang w:eastAsia="en-GB"/>
+        </w:rPr>
+        <w:t xml:space="preserve">significantly longer </w:t>
+      </w:r>
+      <w:r>
+        <w:rPr>
+          <w:lang w:eastAsia="en-GB"/>
+        </w:rPr>
+        <w:t>to run. I set out of a way to improve this and I came across</w:t>
+      </w:r>
+      <w:r>
+        <w:rPr>
+          <w:lang w:eastAsia="en-GB"/>
+        </w:rPr>
+        <w:t xml:space="preserve"> the</w:t>
+      </w:r>
+      <w:r>
+        <w:rPr>
+          <w:lang w:eastAsia="en-GB"/>
+        </w:rPr>
+        <w:t xml:space="preserve"> Unity Jobs</w:t>
+      </w:r>
+      <w:r>
+        <w:rPr>
+          <w:lang w:eastAsia="en-GB"/>
+        </w:rPr>
+        <w:t xml:space="preserve"> class. An interface included in this called ‘IJobParallelFor’ allows for multiple threads to work in parallel to each other. Theoretically if I had the Perlin Noise work on multiple threads at the same time, it should significantly improve performance and loading time. I implemented a new job called Perlin Job. I managed to make the Job work, however using Deep Profiling, I did not notice a performance increase. I believe this is down to not fully understanding how to take advantage of the Jobs, but I decided to leave it in as it did not hinder performance. </w:t>
+      </w:r>
+      <w:r>
+        <w:rPr>
+          <w:lang w:eastAsia="en-GB"/>
+        </w:rPr>
+        <w:t xml:space="preserve"> </w:t>
+      </w:r>
+      <w:r>
+        <w:rPr>
+          <w:rStyle w:val="Normal"/>
+          <w:rFonts w:ascii="Times New Roman" w:eastAsia="Times New Roman" w:hAnsi="Times New Roman" w:cs="Times New Roman"/>
+          <w:snapToGrid w:val="0"/>
+          <w:color w:val="000000"/>
+          <w:w w:val="0"/>
+          <w:sz w:val="0"/>
+          <w:szCs w:val="0"/>
+          <w:u w:color="000000"/>
+          <w:bdr w:val="none" w:sz="0" w:space="0" w:color="000000"/>
+          <w:shd w:val="clear" w:color="000000" w:fill="000000"/>
+          <w:lang w:val="x-none" w:eastAsia="x-none" w:bidi="x-none"/>
+        </w:rPr>
+        <w:t xml:space="preserve"> </w:t>
+      </w:r>
     </w:p>
     <w:p>
       <w:pPr>
@@ -3960,7 +4309,7 @@
           <w:lang w:eastAsia="en-GB"/>
         </w:rPr>
       </w:pPr>
-      <w:bookmarkStart w:id="11" w:name="_Toc7550211"/>
+      <w:bookmarkStart w:id="12" w:name="_Toc7641023"/>
       <w:r>
         <w:rPr>
           <w:noProof/>
@@ -3968,7 +4317,7 @@
         </w:rPr>
         <w:t>Development and Implementation: Sprint 3</w:t>
       </w:r>
-      <w:bookmarkEnd w:id="11"/>
+      <w:bookmarkEnd w:id="12"/>
     </w:p>
     <w:p>
       <w:pPr>
@@ -3984,7 +4333,7 @@
           <w:lang w:eastAsia="en-GB"/>
         </w:rPr>
       </w:pPr>
-      <w:bookmarkStart w:id="12" w:name="_Toc7550212"/>
+      <w:bookmarkStart w:id="13" w:name="_Toc7641024"/>
       <w:r>
         <w:rPr>
           <w:lang w:eastAsia="en-GB"/>
@@ -3997,7 +4346,7 @@
         </w:rPr>
         <w:t>Side scrolling</w:t>
       </w:r>
-      <w:bookmarkEnd w:id="12"/>
+      <w:bookmarkEnd w:id="13"/>
     </w:p>
     <w:p>
       <w:pPr>
@@ -4030,6 +4379,7 @@
           <w:lang w:eastAsia="en-GB"/>
         </w:rPr>
       </w:pPr>
+      <w:bookmarkStart w:id="14" w:name="_Toc7641025"/>
       <w:r>
         <w:rPr>
           <w:lang w:eastAsia="en-GB"/>
@@ -4037,6 +4387,7 @@
         <w:lastRenderedPageBreak/>
         <w:t>Patch Notes</w:t>
       </w:r>
+      <w:bookmarkEnd w:id="14"/>
     </w:p>
     <w:p>
       <w:pPr>
@@ -4057,8 +4408,12 @@
         </w:rPr>
         <w:t>. A similar version of the Patch Notes is included in the Project Readme file.</w:t>
       </w:r>
-      <w:bookmarkStart w:id="13" w:name="_GoBack"/>
-      <w:bookmarkEnd w:id="13"/>
+      <w:r>
+        <w:rPr>
+          <w:lang w:eastAsia="en-GB"/>
+        </w:rPr>
+        <w:t xml:space="preserve"> </w:t>
+      </w:r>
     </w:p>
     <w:tbl>
       <w:tblPr>
@@ -4482,23 +4837,7 @@
                 <w:sz w:val="18"/>
                 <w:lang w:eastAsia="en-GB"/>
               </w:rPr>
-              <w:t xml:space="preserve">Tilemap Perspective Label "2D Tilemap" changed to "2D </w:t>
-            </w:r>
-            <w:proofErr w:type="spellStart"/>
-            <w:r>
-              <w:rPr>
-                <w:sz w:val="18"/>
-                <w:lang w:eastAsia="en-GB"/>
-              </w:rPr>
-              <w:t>Topdown</w:t>
-            </w:r>
-            <w:proofErr w:type="spellEnd"/>
-            <w:r>
-              <w:rPr>
-                <w:sz w:val="18"/>
-                <w:lang w:eastAsia="en-GB"/>
-              </w:rPr>
-              <w:t>"</w:t>
+              <w:t>Tilemap Perspective Label "2D Tilemap" changed to "2D Topdown"</w:t>
             </w:r>
           </w:p>
         </w:tc>
@@ -4539,23 +4878,7 @@
                 <w:sz w:val="18"/>
                 <w:lang w:eastAsia="en-GB"/>
               </w:rPr>
-              <w:t xml:space="preserve">Tilemap Perspective Label "2D Platformer" changed to "2D </w:t>
-            </w:r>
-            <w:proofErr w:type="spellStart"/>
-            <w:r>
-              <w:rPr>
-                <w:sz w:val="18"/>
-                <w:lang w:eastAsia="en-GB"/>
-              </w:rPr>
-              <w:t>Sidescroller</w:t>
-            </w:r>
-            <w:proofErr w:type="spellEnd"/>
-            <w:r>
-              <w:rPr>
-                <w:sz w:val="18"/>
-                <w:lang w:eastAsia="en-GB"/>
-              </w:rPr>
-              <w:t>"</w:t>
+              <w:t>Tilemap Perspective Label "2D Platformer" changed to "2D Sidescroller"</w:t>
             </w:r>
           </w:p>
         </w:tc>
@@ -4985,23 +5308,7 @@
                 <w:sz w:val="18"/>
                 <w:lang w:eastAsia="en-GB"/>
               </w:rPr>
-              <w:t xml:space="preserve">Grid Size on 2D </w:t>
-            </w:r>
-            <w:proofErr w:type="spellStart"/>
-            <w:r>
-              <w:rPr>
-                <w:sz w:val="18"/>
-                <w:lang w:eastAsia="en-GB"/>
-              </w:rPr>
-              <w:t>Topdown</w:t>
-            </w:r>
-            <w:proofErr w:type="spellEnd"/>
-            <w:r>
-              <w:rPr>
-                <w:sz w:val="18"/>
-                <w:lang w:eastAsia="en-GB"/>
-              </w:rPr>
-              <w:t xml:space="preserve"> now ensures X and Y are the same due to bug</w:t>
+              <w:t>Grid Size on 2D Topdown now ensures X and Y are the same due to bug</w:t>
             </w:r>
           </w:p>
         </w:tc>
@@ -5118,32 +5425,7 @@
                 <w:sz w:val="18"/>
                 <w:lang w:eastAsia="en-GB"/>
               </w:rPr>
-              <w:t xml:space="preserve">Added Foliage to 2D </w:t>
-            </w:r>
-            <w:proofErr w:type="spellStart"/>
-            <w:proofErr w:type="gramStart"/>
-            <w:r>
-              <w:rPr>
-                <w:sz w:val="18"/>
-                <w:lang w:eastAsia="en-GB"/>
-              </w:rPr>
-              <w:t>Topdown</w:t>
-            </w:r>
-            <w:proofErr w:type="spellEnd"/>
-            <w:r>
-              <w:rPr>
-                <w:sz w:val="18"/>
-                <w:lang w:eastAsia="en-GB"/>
-              </w:rPr>
-              <w:t xml:space="preserve"> :</w:t>
-            </w:r>
-            <w:proofErr w:type="gramEnd"/>
-            <w:r>
-              <w:rPr>
-                <w:sz w:val="18"/>
-                <w:lang w:eastAsia="en-GB"/>
-              </w:rPr>
-              <w:t xml:space="preserve"> World Map (Demo Includes Random Tile)</w:t>
+              <w:t>Added Foliage to 2D Topdown : World Map (Demo Includes Random Tile)</w:t>
             </w:r>
           </w:p>
         </w:tc>
@@ -5184,32 +5466,7 @@
                 <w:sz w:val="18"/>
                 <w:lang w:eastAsia="en-GB"/>
               </w:rPr>
-              <w:t xml:space="preserve">Added Walls Generation to 2D </w:t>
-            </w:r>
-            <w:proofErr w:type="spellStart"/>
-            <w:proofErr w:type="gramStart"/>
-            <w:r>
-              <w:rPr>
-                <w:sz w:val="18"/>
-                <w:lang w:eastAsia="en-GB"/>
-              </w:rPr>
-              <w:t>Topdown</w:t>
-            </w:r>
-            <w:proofErr w:type="spellEnd"/>
-            <w:r>
-              <w:rPr>
-                <w:sz w:val="18"/>
-                <w:lang w:eastAsia="en-GB"/>
-              </w:rPr>
-              <w:t xml:space="preserve"> :</w:t>
-            </w:r>
-            <w:proofErr w:type="gramEnd"/>
-            <w:r>
-              <w:rPr>
-                <w:sz w:val="18"/>
-                <w:lang w:eastAsia="en-GB"/>
-              </w:rPr>
-              <w:t xml:space="preserve"> Dungeon</w:t>
+              <w:t>Added Walls Generation to 2D Topdown : Dungeon</w:t>
             </w:r>
           </w:p>
         </w:tc>
@@ -5701,23 +5958,98 @@
                 <w:sz w:val="18"/>
                 <w:lang w:eastAsia="en-GB"/>
               </w:rPr>
-              <w:t xml:space="preserve">Added 2D </w:t>
-            </w:r>
-            <w:proofErr w:type="spellStart"/>
-            <w:r>
-              <w:rPr>
-                <w:sz w:val="18"/>
-                <w:lang w:eastAsia="en-GB"/>
-              </w:rPr>
-              <w:t>Topdown</w:t>
-            </w:r>
-            <w:proofErr w:type="spellEnd"/>
-            <w:r>
-              <w:rPr>
-                <w:sz w:val="18"/>
-                <w:lang w:eastAsia="en-GB"/>
-              </w:rPr>
-              <w:t xml:space="preserve"> Dungeon Generation using BSP</w:t>
+              <w:t>Added 2D Topdown Dungeon Generation using BSP</w:t>
+            </w:r>
+          </w:p>
+        </w:tc>
+      </w:tr>
+      <w:tr>
+        <w:tc>
+          <w:tcPr>
+            <w:tcW w:w="1696" w:type="dxa"/>
+            <w:gridSpan w:val="2"/>
+            <w:tcBorders>
+              <w:bottom w:val="double" w:sz="4" w:space="0" w:color="auto"/>
+            </w:tcBorders>
+            <w:shd w:val="clear" w:color="auto" w:fill="C00000"/>
+            <w:vAlign w:val="center"/>
+          </w:tcPr>
+          <w:p>
+            <w:pPr>
+              <w:jc w:val="center"/>
+              <w:rPr>
+                <w:sz w:val="18"/>
+                <w:lang w:eastAsia="en-GB"/>
+              </w:rPr>
+            </w:pPr>
+            <w:r>
+              <w:rPr>
+                <w:sz w:val="18"/>
+                <w:lang w:eastAsia="en-GB"/>
+              </w:rPr>
+              <w:t>Removals</w:t>
+            </w:r>
+          </w:p>
+        </w:tc>
+        <w:tc>
+          <w:tcPr>
+            <w:tcW w:w="7371" w:type="dxa"/>
+            <w:tcBorders>
+              <w:bottom w:val="double" w:sz="4" w:space="0" w:color="auto"/>
+            </w:tcBorders>
+            <w:shd w:val="clear" w:color="auto" w:fill="C00000"/>
+          </w:tcPr>
+          <w:p>
+            <w:pPr>
+              <w:rPr>
+                <w:sz w:val="18"/>
+                <w:lang w:eastAsia="en-GB"/>
+              </w:rPr>
+            </w:pPr>
+          </w:p>
+        </w:tc>
+      </w:tr>
+      <w:tr>
+        <w:tc>
+          <w:tcPr>
+            <w:tcW w:w="1696" w:type="dxa"/>
+            <w:gridSpan w:val="2"/>
+            <w:tcBorders>
+              <w:bottom w:val="double" w:sz="4" w:space="0" w:color="auto"/>
+            </w:tcBorders>
+            <w:shd w:val="clear" w:color="auto" w:fill="C00000"/>
+          </w:tcPr>
+          <w:p>
+            <w:pPr>
+              <w:jc w:val="center"/>
+              <w:rPr>
+                <w:sz w:val="18"/>
+                <w:lang w:eastAsia="en-GB"/>
+              </w:rPr>
+            </w:pPr>
+          </w:p>
+        </w:tc>
+        <w:tc>
+          <w:tcPr>
+            <w:tcW w:w="7371" w:type="dxa"/>
+            <w:tcBorders>
+              <w:bottom w:val="double" w:sz="4" w:space="0" w:color="auto"/>
+            </w:tcBorders>
+            <w:shd w:val="clear" w:color="auto" w:fill="C00000"/>
+          </w:tcPr>
+          <w:p>
+            <w:pPr>
+              <w:rPr>
+                <w:sz w:val="18"/>
+                <w:lang w:eastAsia="en-GB"/>
+              </w:rPr>
+            </w:pPr>
+            <w:r>
+              <w:rPr>
+                <w:sz w:val="18"/>
+                <w:lang w:eastAsia="en-GB"/>
+              </w:rPr>
+              <w:t>Removed Drag n Drop which did not work.</w:t>
             </w:r>
           </w:p>
         </w:tc>
@@ -5875,23 +6207,7 @@
                 <w:sz w:val="18"/>
                 <w:lang w:eastAsia="en-GB"/>
               </w:rPr>
-              <w:t xml:space="preserve">Added 2D </w:t>
-            </w:r>
-            <w:proofErr w:type="spellStart"/>
-            <w:r>
-              <w:rPr>
-                <w:sz w:val="18"/>
-                <w:lang w:eastAsia="en-GB"/>
-              </w:rPr>
-              <w:t>Topdown</w:t>
-            </w:r>
-            <w:proofErr w:type="spellEnd"/>
-            <w:r>
-              <w:rPr>
-                <w:sz w:val="18"/>
-                <w:lang w:eastAsia="en-GB"/>
-              </w:rPr>
-              <w:t xml:space="preserve"> World Map functionality to Generation Window</w:t>
+              <w:t>Added 2D Topdown World Map functionality to Generation Window</w:t>
             </w:r>
           </w:p>
         </w:tc>
@@ -5901,8 +6217,7 @@
           <w:tcPr>
             <w:tcW w:w="1696" w:type="dxa"/>
             <w:gridSpan w:val="2"/>
-            <w:vMerge w:val="restart"/>
-            <w:shd w:val="clear" w:color="auto" w:fill="C00000"/>
+            <w:shd w:val="clear" w:color="auto" w:fill="92D050"/>
             <w:vAlign w:val="center"/>
           </w:tcPr>
           <w:p>
@@ -5913,27 +6228,34 @@
                 <w:lang w:eastAsia="en-GB"/>
               </w:rPr>
             </w:pPr>
-            <w:r>
-              <w:rPr>
-                <w:sz w:val="18"/>
-                <w:lang w:eastAsia="en-GB"/>
-              </w:rPr>
-              <w:t>Removals</w:t>
-            </w:r>
           </w:p>
         </w:tc>
         <w:tc>
           <w:tcPr>
             <w:tcW w:w="7371" w:type="dxa"/>
-            <w:shd w:val="clear" w:color="auto" w:fill="C00000"/>
-          </w:tcPr>
-          <w:p>
-            <w:pPr>
-              <w:rPr>
-                <w:sz w:val="18"/>
-                <w:lang w:eastAsia="en-GB"/>
-              </w:rPr>
-            </w:pPr>
+            <w:shd w:val="clear" w:color="auto" w:fill="92D050"/>
+          </w:tcPr>
+          <w:p>
+            <w:pPr>
+              <w:rPr>
+                <w:sz w:val="18"/>
+                <w:lang w:eastAsia="en-GB"/>
+              </w:rPr>
+            </w:pPr>
+            <w:r>
+              <w:rPr>
+                <w:sz w:val="18"/>
+                <w:lang w:eastAsia="en-GB"/>
+              </w:rPr>
+              <w:t>Added Advanced Options</w:t>
+            </w:r>
+            <w:r>
+              <w:rPr>
+                <w:sz w:val="18"/>
+                <w:lang w:eastAsia="en-GB"/>
+              </w:rPr>
+              <w:t xml:space="preserve"> with Cell Size and Pixel Per Unit options</w:t>
+            </w:r>
           </w:p>
         </w:tc>
       </w:tr>
@@ -5942,11 +6264,8 @@
           <w:tcPr>
             <w:tcW w:w="1696" w:type="dxa"/>
             <w:gridSpan w:val="2"/>
-            <w:vMerge/>
-            <w:tcBorders>
-              <w:bottom w:val="double" w:sz="4" w:space="0" w:color="auto"/>
-            </w:tcBorders>
-            <w:shd w:val="clear" w:color="auto" w:fill="C00000"/>
+            <w:shd w:val="clear" w:color="auto" w:fill="92D050"/>
+            <w:vAlign w:val="center"/>
           </w:tcPr>
           <w:p>
             <w:pPr>
@@ -5961,24 +6280,28 @@
         <w:tc>
           <w:tcPr>
             <w:tcW w:w="7371" w:type="dxa"/>
-            <w:tcBorders>
-              <w:bottom w:val="double" w:sz="4" w:space="0" w:color="auto"/>
-            </w:tcBorders>
-            <w:shd w:val="clear" w:color="auto" w:fill="C00000"/>
-          </w:tcPr>
-          <w:p>
-            <w:pPr>
-              <w:rPr>
-                <w:sz w:val="18"/>
-                <w:lang w:eastAsia="en-GB"/>
-              </w:rPr>
-            </w:pPr>
-            <w:r>
-              <w:rPr>
-                <w:sz w:val="18"/>
-                <w:lang w:eastAsia="en-GB"/>
-              </w:rPr>
-              <w:t>Removed Drag n Drop which did not work.</w:t>
+            <w:shd w:val="clear" w:color="auto" w:fill="92D050"/>
+          </w:tcPr>
+          <w:p>
+            <w:pPr>
+              <w:rPr>
+                <w:sz w:val="18"/>
+                <w:lang w:eastAsia="en-GB"/>
+              </w:rPr>
+            </w:pPr>
+            <w:r>
+              <w:rPr>
+                <w:sz w:val="18"/>
+                <w:lang w:eastAsia="en-GB"/>
+              </w:rPr>
+              <w:t>Added Box for a Not Yet Implemented TileBase</w:t>
+            </w:r>
+            <w:r>
+              <w:rPr>
+                <w:sz w:val="18"/>
+                <w:lang w:eastAsia="en-GB"/>
+              </w:rPr>
+              <w:t xml:space="preserve"> Drag n Drop</w:t>
             </w:r>
           </w:p>
         </w:tc>
@@ -6134,23 +6457,7 @@
                 <w:sz w:val="18"/>
                 <w:lang w:eastAsia="en-GB"/>
               </w:rPr>
-              <w:t xml:space="preserve">Added 2D </w:t>
-            </w:r>
-            <w:proofErr w:type="spellStart"/>
-            <w:r>
-              <w:rPr>
-                <w:sz w:val="18"/>
-                <w:lang w:eastAsia="en-GB"/>
-              </w:rPr>
-              <w:t>Topdown</w:t>
-            </w:r>
-            <w:proofErr w:type="spellEnd"/>
-            <w:r>
-              <w:rPr>
-                <w:sz w:val="18"/>
-                <w:lang w:eastAsia="en-GB"/>
-              </w:rPr>
-              <w:t xml:space="preserve"> World Map generation using 2D Perlin Noise</w:t>
+              <w:t>Added 2D Topdown World Map generation using 2D Perlin Noise</w:t>
             </w:r>
           </w:p>
         </w:tc>
@@ -6173,7 +6480,6 @@
           <w:lang w:eastAsia="en-GB"/>
         </w:rPr>
       </w:pPr>
-      <w:bookmarkStart w:id="14" w:name="_Toc7550213"/>
       <w:r>
         <w:rPr>
           <w:lang w:eastAsia="en-GB"/>
@@ -6188,6 +6494,7 @@
           <w:lang w:eastAsia="en-GB"/>
         </w:rPr>
       </w:pPr>
+      <w:bookmarkStart w:id="15" w:name="_Toc7641026"/>
       <w:r>
         <w:rPr>
           <w:lang w:eastAsia="en-GB"/>
@@ -6195,7 +6502,7 @@
         <w:lastRenderedPageBreak/>
         <w:t>Research</w:t>
       </w:r>
-      <w:bookmarkEnd w:id="14"/>
+      <w:bookmarkEnd w:id="15"/>
     </w:p>
     <w:p>
       <w:pPr>
@@ -6211,14 +6518,14 @@
           <w:lang w:eastAsia="en-GB"/>
         </w:rPr>
       </w:pPr>
-      <w:bookmarkStart w:id="15" w:name="_Toc7550214"/>
+      <w:bookmarkStart w:id="16" w:name="_Toc7641027"/>
       <w:r>
         <w:rPr>
           <w:lang w:eastAsia="en-GB"/>
         </w:rPr>
         <w:t>World &amp; Level Generation</w:t>
       </w:r>
-      <w:bookmarkEnd w:id="15"/>
+      <w:bookmarkEnd w:id="16"/>
     </w:p>
     <w:p>
       <w:pPr>
@@ -6266,14 +6573,14 @@
           <w:lang w:eastAsia="en-GB"/>
         </w:rPr>
       </w:pPr>
-      <w:bookmarkStart w:id="16" w:name="_Toc7550215"/>
+      <w:bookmarkStart w:id="17" w:name="_Toc7641028"/>
       <w:r>
         <w:rPr>
           <w:lang w:eastAsia="en-GB"/>
         </w:rPr>
         <w:t>Perlin Noise</w:t>
       </w:r>
-      <w:bookmarkEnd w:id="16"/>
+      <w:bookmarkEnd w:id="17"/>
     </w:p>
     <w:p>
       <w:pPr>
@@ -6289,6 +6596,114 @@
           <w:sz w:val="20"/>
         </w:rPr>
       </w:pPr>
+      <w:r>
+        <w:rPr>
+          <w:noProof/>
+          <w:lang w:eastAsia="en-GB"/>
+        </w:rPr>
+        <mc:AlternateContent>
+          <mc:Choice Requires="wps">
+            <w:drawing>
+              <wp:anchor distT="0" distB="0" distL="114300" distR="114300" simplePos="0" relativeHeight="251663360" behindDoc="0" locked="0" layoutInCell="1" allowOverlap="1" wp14:anchorId="170B40BD" wp14:editId="25BF5FD7">
+                <wp:simplePos x="0" y="0"/>
+                <wp:positionH relativeFrom="margin">
+                  <wp:align>right</wp:align>
+                </wp:positionH>
+                <wp:positionV relativeFrom="paragraph">
+                  <wp:posOffset>1162050</wp:posOffset>
+                </wp:positionV>
+                <wp:extent cx="1133475" cy="635"/>
+                <wp:effectExtent l="0" t="0" r="9525" b="0"/>
+                <wp:wrapSquare wrapText="bothSides"/>
+                <wp:docPr id="5" name="Text Box 5"/>
+                <wp:cNvGraphicFramePr/>
+                <a:graphic xmlns:a="http://schemas.openxmlformats.org/drawingml/2006/main">
+                  <a:graphicData uri="http://schemas.microsoft.com/office/word/2010/wordprocessingShape">
+                    <wps:wsp>
+                      <wps:cNvSpPr txBox="1"/>
+                      <wps:spPr>
+                        <a:xfrm>
+                          <a:off x="0" y="0"/>
+                          <a:ext cx="1133475" cy="635"/>
+                        </a:xfrm>
+                        <a:prstGeom prst="rect">
+                          <a:avLst/>
+                        </a:prstGeom>
+                        <a:solidFill>
+                          <a:prstClr val="white"/>
+                        </a:solidFill>
+                        <a:ln>
+                          <a:noFill/>
+                        </a:ln>
+                      </wps:spPr>
+                      <wps:txbx>
+                        <w:txbxContent>
+                          <w:p>
+                            <w:pPr>
+                              <w:pStyle w:val="Caption"/>
+                              <w:rPr>
+                                <w:noProof/>
+                              </w:rPr>
+                            </w:pPr>
+                            <w:proofErr w:type="gramStart"/>
+                            <w:r>
+                              <w:t xml:space="preserve">Figure </w:t>
+                            </w:r>
+                            <w:r>
+                              <w:t>?</w:t>
+                            </w:r>
+                            <w:proofErr w:type="gramEnd"/>
+                          </w:p>
+                        </w:txbxContent>
+                      </wps:txbx>
+                      <wps:bodyPr rot="0" spcFirstLastPara="0" vertOverflow="overflow" horzOverflow="overflow" vert="horz" wrap="square" lIns="0" tIns="0" rIns="0" bIns="0" numCol="1" spcCol="0" rtlCol="0" fromWordArt="0" anchor="t" anchorCtr="0" forceAA="0" compatLnSpc="1">
+                        <a:prstTxWarp prst="textNoShape">
+                          <a:avLst/>
+                        </a:prstTxWarp>
+                        <a:spAutoFit/>
+                      </wps:bodyPr>
+                    </wps:wsp>
+                  </a:graphicData>
+                </a:graphic>
+                <wp14:sizeRelH relativeFrom="margin">
+                  <wp14:pctWidth>0</wp14:pctWidth>
+                </wp14:sizeRelH>
+              </wp:anchor>
+            </w:drawing>
+          </mc:Choice>
+          <mc:Fallback>
+            <w:pict>
+              <v:shapetype w14:anchorId="170B40BD" id="_x0000_t202" coordsize="21600,21600" o:spt="202" path="m,l,21600r21600,l21600,xe">
+                <v:stroke joinstyle="miter"/>
+                <v:path gradientshapeok="t" o:connecttype="rect"/>
+              </v:shapetype>
+              <v:shape id="Text Box 5" o:spid="_x0000_s1026" type="#_x0000_t202" style="position:absolute;left:0;text-align:left;margin-left:38.05pt;margin-top:91.5pt;width:89.25pt;height:.05pt;z-index:251663360;visibility:visible;mso-wrap-style:square;mso-width-percent:0;mso-wrap-distance-left:9pt;mso-wrap-distance-top:0;mso-wrap-distance-right:9pt;mso-wrap-distance-bottom:0;mso-position-horizontal:right;mso-position-horizontal-relative:margin;mso-position-vertical:absolute;mso-position-vertical-relative:text;mso-width-percent:0;mso-width-relative:margin;v-text-anchor:top" o:gfxdata="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" stroked="f">
+                <v:textbox style="mso-fit-shape-to-text:t" inset="0,0,0,0">
+                  <w:txbxContent>
+                    <w:p>
+                      <w:pPr>
+                        <w:pStyle w:val="Caption"/>
+                        <w:rPr>
+                          <w:noProof/>
+                        </w:rPr>
+                      </w:pPr>
+                      <w:proofErr w:type="gramStart"/>
+                      <w:r>
+                        <w:t xml:space="preserve">Figure </w:t>
+                      </w:r>
+                      <w:r>
+                        <w:t>?</w:t>
+                      </w:r>
+                      <w:proofErr w:type="gramEnd"/>
+                    </w:p>
+                  </w:txbxContent>
+                </v:textbox>
+                <w10:wrap type="square" anchorx="margin"/>
+              </v:shape>
+            </w:pict>
+          </mc:Fallback>
+        </mc:AlternateContent>
+      </w:r>
       <w:r>
         <w:rPr>
           <w:noProof/>
@@ -6320,7 +6735,7 @@
                     </pic:cNvPicPr>
                   </pic:nvPicPr>
                   <pic:blipFill rotWithShape="1">
-                    <a:blip r:embed="rId11" cstate="print">
+                    <a:blip r:embed="rId13" cstate="print">
                       <a:extLst>
                         <a:ext uri="{28A0092B-C50C-407E-A947-70E740481C1C}">
                           <a14:useLocalDpi xmlns:a14="http://schemas.microsoft.com/office/drawing/2010/main" val="0"/>
@@ -6389,7 +6804,43 @@
         <w:rPr>
           <w:lang w:eastAsia="en-GB"/>
         </w:rPr>
-        <w:t xml:space="preserve"> type of gradient noise. When generated, its appearance is a </w:t>
+        <w:t xml:space="preserve"> type of gradient noise.</w:t>
+      </w:r>
+      <w:r>
+        <w:rPr>
+          <w:lang w:eastAsia="en-GB"/>
+        </w:rPr>
+        <w:t xml:space="preserve"> The algorithm can be applied in different dimensions. 1D Perlin Noise generates what seems to be a line on a graph (See Figure). Which can be used for things like animation and, generating 2D hilly terrain.</w:t>
+      </w:r>
+      <w:r>
+        <w:rPr>
+          <w:lang w:eastAsia="en-GB"/>
+        </w:rPr>
+        <w:t xml:space="preserve"> </w:t>
+      </w:r>
+      <w:r>
+        <w:rPr>
+          <w:lang w:eastAsia="en-GB"/>
+        </w:rPr>
+        <w:t>In 2 Dimensions, w</w:t>
+      </w:r>
+      <w:r>
+        <w:rPr>
+          <w:lang w:eastAsia="en-GB"/>
+        </w:rPr>
+        <w:t xml:space="preserve">hen </w:t>
+      </w:r>
+      <w:r>
+        <w:rPr>
+          <w:lang w:eastAsia="en-GB"/>
+        </w:rPr>
+        <w:t>generated,</w:t>
+      </w:r>
+      <w:r>
+        <w:rPr>
+          <w:lang w:eastAsia="en-GB"/>
+        </w:rPr>
+        <w:t xml:space="preserve"> its appearance is a </w:t>
       </w:r>
       <w:r>
         <w:t xml:space="preserve">texture like static, with different heights/depths, depicted with the intensity of black and white. </w:t>
@@ -6398,7 +6849,40 @@
         <w:rPr>
           <w:sz w:val="20"/>
         </w:rPr>
-        <w:t xml:space="preserve">(See Figure 1) </w:t>
+        <w:t>(See Figure 1). An example of it in use is generating top down outdoor levels using the lowest height for water, and the biggest height for mountains. Another example could be applying the noise to a texture or shader to achieve a dissolve or fire effect.</w:t>
+      </w:r>
+    </w:p>
+    <w:p>
+      <w:pPr>
+        <w:ind w:firstLine="720"/>
+        <w:rPr>
+          <w:sz w:val="20"/>
+        </w:rPr>
+      </w:pPr>
+      <w:r>
+        <w:rPr>
+          <w:sz w:val="20"/>
+        </w:rPr>
+        <w:t>Perlin Noise can also be generated in the 3</w:t>
+      </w:r>
+      <w:r>
+        <w:rPr>
+          <w:sz w:val="20"/>
+          <w:vertAlign w:val="superscript"/>
+        </w:rPr>
+        <w:t>rd</w:t>
+      </w:r>
+      <w:r>
+        <w:rPr>
+          <w:sz w:val="20"/>
+        </w:rPr>
+        <w:t xml:space="preserve"> Dimension, however as we are working with Tilemaps which are exclusively 2D, we will not be using this dimension. I plan to use Perlin Noise for my 2D Topdown and Isometric World Map generation as I can run a Perlin Noise function for each position to determine a height, then save the height information for the Drawing Phase. I also plan to use Perlin Noise</w:t>
+      </w:r>
+      <w:r>
+        <w:rPr>
+          <w:sz w:val="20"/>
+        </w:rPr>
+        <w:t xml:space="preserve"> in 1 Dimension, this will allow me randomly generate heights to give a hilly effect on the generated level.</w:t>
       </w:r>
     </w:p>
     <w:p>
@@ -6408,173 +6892,24 @@
           <w:lang w:eastAsia="en-GB"/>
         </w:rPr>
       </w:pPr>
-      <w:r>
+    </w:p>
+    <w:p>
+      <w:pPr>
         <w:rPr>
           <w:noProof/>
           <w:lang w:eastAsia="en-GB"/>
         </w:rPr>
-        <w:t xml:space="preserve">These heights allow us to easily generate a world map. If we decide what tiles will appear on certain heights by calculating the Perlin Noise at our position. </w:t>
-      </w:r>
-    </w:p>
-    <w:p>
-      <w:pPr>
-        <w:rPr>
-          <w:noProof/>
-          <w:lang w:eastAsia="en-GB"/>
-        </w:rPr>
-      </w:pPr>
-      <w:r>
-        <w:rPr>
-          <w:noProof/>
-          <w:lang w:eastAsia="en-GB"/>
-        </w:rPr>
-        <mc:AlternateContent>
-          <mc:Choice Requires="wps">
-            <w:drawing>
-              <wp:anchor distT="0" distB="0" distL="114300" distR="114300" simplePos="0" relativeHeight="251663360" behindDoc="0" locked="0" layoutInCell="1" allowOverlap="1" wp14:anchorId="170B40BD" wp14:editId="25BF5FD7">
-                <wp:simplePos x="0" y="0"/>
-                <wp:positionH relativeFrom="margin">
-                  <wp:align>right</wp:align>
-                </wp:positionH>
-                <wp:positionV relativeFrom="paragraph">
-                  <wp:posOffset>7899</wp:posOffset>
-                </wp:positionV>
-                <wp:extent cx="1133475" cy="635"/>
-                <wp:effectExtent l="0" t="0" r="9525" b="0"/>
-                <wp:wrapSquare wrapText="bothSides"/>
-                <wp:docPr id="5" name="Text Box 5"/>
-                <wp:cNvGraphicFramePr/>
-                <a:graphic xmlns:a="http://schemas.openxmlformats.org/drawingml/2006/main">
-                  <a:graphicData uri="http://schemas.microsoft.com/office/word/2010/wordprocessingShape">
-                    <wps:wsp>
-                      <wps:cNvSpPr txBox="1"/>
-                      <wps:spPr>
-                        <a:xfrm>
-                          <a:off x="0" y="0"/>
-                          <a:ext cx="1133475" cy="635"/>
-                        </a:xfrm>
-                        <a:prstGeom prst="rect">
-                          <a:avLst/>
-                        </a:prstGeom>
-                        <a:solidFill>
-                          <a:prstClr val="white"/>
-                        </a:solidFill>
-                        <a:ln>
-                          <a:noFill/>
-                        </a:ln>
-                      </wps:spPr>
-                      <wps:txbx>
-                        <w:txbxContent>
-                          <w:p>
-                            <w:pPr>
-                              <w:pStyle w:val="Caption"/>
-                              <w:rPr>
-                                <w:noProof/>
-                              </w:rPr>
-                            </w:pPr>
-                            <w:r>
-                              <w:t xml:space="preserve">Figure </w:t>
-                            </w:r>
-                            <w:r>
-                              <w:fldChar w:fldCharType="begin"/>
-                            </w:r>
-                            <w:r>
-                              <w:instrText xml:space="preserve"> SEQ Figure \* ARABIC </w:instrText>
-                            </w:r>
-                            <w:r>
-                              <w:fldChar w:fldCharType="separate"/>
-                            </w:r>
-                            <w:r>
-                              <w:rPr>
-                                <w:noProof/>
-                              </w:rPr>
-                              <w:t>1</w:t>
-                            </w:r>
-                            <w:r>
-                              <w:fldChar w:fldCharType="end"/>
-                            </w:r>
-                          </w:p>
-                        </w:txbxContent>
-                      </wps:txbx>
-                      <wps:bodyPr rot="0" spcFirstLastPara="0" vertOverflow="overflow" horzOverflow="overflow" vert="horz" wrap="square" lIns="0" tIns="0" rIns="0" bIns="0" numCol="1" spcCol="0" rtlCol="0" fromWordArt="0" anchor="t" anchorCtr="0" forceAA="0" compatLnSpc="1">
-                        <a:prstTxWarp prst="textNoShape">
-                          <a:avLst/>
-                        </a:prstTxWarp>
-                        <a:spAutoFit/>
-                      </wps:bodyPr>
-                    </wps:wsp>
-                  </a:graphicData>
-                </a:graphic>
-                <wp14:sizeRelH relativeFrom="margin">
-                  <wp14:pctWidth>0</wp14:pctWidth>
-                </wp14:sizeRelH>
-              </wp:anchor>
-            </w:drawing>
-          </mc:Choice>
-          <mc:Fallback>
-            <w:pict>
-              <v:shapetype w14:anchorId="170B40BD" id="_x0000_t202" coordsize="21600,21600" o:spt="202" path="m,l,21600r21600,l21600,xe">
-                <v:stroke joinstyle="miter"/>
-                <v:path gradientshapeok="t" o:connecttype="rect"/>
-              </v:shapetype>
-              <v:shape id="Text Box 5" o:spid="_x0000_s1026" type="#_x0000_t202" style="position:absolute;margin-left:38.05pt;margin-top:.6pt;width:89.25pt;height:.05pt;z-index:251663360;visibility:visible;mso-wrap-style:square;mso-width-percent:0;mso-wrap-distance-left:9pt;mso-wrap-distance-top:0;mso-wrap-distance-right:9pt;mso-wrap-distance-bottom:0;mso-position-horizontal:right;mso-position-horizontal-relative:margin;mso-position-vertical:absolute;mso-position-vertical-relative:text;mso-width-percent:0;mso-width-relative:margin;v-text-anchor:top" o:gfxdata="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" stroked="f">
-                <v:textbox style="mso-fit-shape-to-text:t" inset="0,0,0,0">
-                  <w:txbxContent>
-                    <w:p>
-                      <w:pPr>
-                        <w:pStyle w:val="Caption"/>
-                        <w:rPr>
-                          <w:noProof/>
-                        </w:rPr>
-                      </w:pPr>
-                      <w:r>
-                        <w:t xml:space="preserve">Figure </w:t>
-                      </w:r>
-                      <w:r>
-                        <w:fldChar w:fldCharType="begin"/>
-                      </w:r>
-                      <w:r>
-                        <w:instrText xml:space="preserve"> SEQ Figure \* ARABIC </w:instrText>
-                      </w:r>
-                      <w:r>
-                        <w:fldChar w:fldCharType="separate"/>
-                      </w:r>
-                      <w:r>
-                        <w:rPr>
-                          <w:noProof/>
-                        </w:rPr>
-                        <w:t>1</w:t>
-                      </w:r>
-                      <w:r>
-                        <w:fldChar w:fldCharType="end"/>
-                      </w:r>
-                    </w:p>
-                  </w:txbxContent>
-                </v:textbox>
-                <w10:wrap type="square" anchorx="margin"/>
-              </v:shape>
-            </w:pict>
-          </mc:Fallback>
-        </mc:AlternateContent>
-      </w:r>
-    </w:p>
-    <w:p>
-      <w:pPr>
-        <w:rPr>
-          <w:noProof/>
-          <w:lang w:eastAsia="en-GB"/>
-        </w:rPr>
       </w:pPr>
     </w:p>
     <w:p>
       <w:pPr>
         <w:pStyle w:val="Heading3"/>
       </w:pPr>
-      <w:bookmarkStart w:id="17" w:name="_Toc7550216"/>
+      <w:bookmarkStart w:id="18" w:name="_Toc7641029"/>
       <w:r>
         <w:t>Binary Space Partitioning</w:t>
       </w:r>
-      <w:bookmarkEnd w:id="17"/>
+      <w:bookmarkEnd w:id="18"/>
     </w:p>
     <w:p>
       <w:pPr>
@@ -6597,14 +6932,14 @@
           <w:lang w:eastAsia="en-GB"/>
         </w:rPr>
       </w:pPr>
-      <w:bookmarkStart w:id="18" w:name="_Toc7550217"/>
+      <w:bookmarkStart w:id="19" w:name="_Toc7641030"/>
       <w:r>
         <w:rPr>
           <w:lang w:eastAsia="en-GB"/>
         </w:rPr>
         <w:t>Game Engines and Plugins</w:t>
       </w:r>
-      <w:bookmarkEnd w:id="18"/>
+      <w:bookmarkEnd w:id="19"/>
     </w:p>
     <w:p>
       <w:pPr>
@@ -6650,7 +6985,13 @@
         <w:rPr>
           <w:lang w:eastAsia="en-GB"/>
         </w:rPr>
-        <w:t>Unreal Engine 4 features Pater 2D</w:t>
+        <w:t>Unreal Engine 4 features Pap</w:t>
+      </w:r>
+      <w:r>
+        <w:rPr>
+          <w:lang w:eastAsia="en-GB"/>
+        </w:rPr>
+        <w:t>er 2D</w:t>
       </w:r>
       <w:r>
         <w:rPr>
@@ -6662,7 +7003,14 @@
         <w:rPr>
           <w:lang w:eastAsia="en-GB"/>
         </w:rPr>
-        <w:t>It is possible to script random generation for the tile system; however, this system did not have an extension with different types of tiles unlike Unity’s Tilemap system.</w:t>
+        <w:t xml:space="preserve">It is possible to script random generation for </w:t>
+      </w:r>
+      <w:r>
+        <w:rPr>
+          <w:lang w:eastAsia="en-GB"/>
+        </w:rPr>
+        <w:lastRenderedPageBreak/>
+        <w:t>the tile system; however, this system did not have an extension with different types of tiles unlike Unity’s Tilemap system.</w:t>
       </w:r>
     </w:p>
     <w:p>
@@ -6675,7 +7023,7 @@
         </w:rPr>
         <w:t>(</w:t>
       </w:r>
-      <w:hyperlink r:id="rId12" w:history="1">
+      <w:hyperlink r:id="rId14" w:history="1">
         <w:r>
           <w:rPr>
             <w:rStyle w:val="Hyperlink"/>
@@ -6709,15 +7057,14 @@
           <w:lang w:eastAsia="en-GB"/>
         </w:rPr>
       </w:pPr>
-      <w:bookmarkStart w:id="19" w:name="_Toc7550218"/>
-      <w:r>
-        <w:rPr>
-          <w:lang w:eastAsia="en-GB"/>
-        </w:rPr>
-        <w:lastRenderedPageBreak/>
+      <w:bookmarkStart w:id="20" w:name="_Toc7641031"/>
+      <w:r>
+        <w:rPr>
+          <w:lang w:eastAsia="en-GB"/>
+        </w:rPr>
         <w:t>Use of Level Generation in Games</w:t>
       </w:r>
-      <w:bookmarkEnd w:id="19"/>
+      <w:bookmarkEnd w:id="20"/>
     </w:p>
     <w:p>
       <w:pPr>
@@ -6733,14 +7080,14 @@
           <w:lang w:eastAsia="en-GB"/>
         </w:rPr>
       </w:pPr>
-      <w:bookmarkStart w:id="20" w:name="_Toc7550219"/>
+      <w:bookmarkStart w:id="21" w:name="_Toc7641032"/>
       <w:r>
         <w:rPr>
           <w:lang w:eastAsia="en-GB"/>
         </w:rPr>
         <w:t>Terraria</w:t>
       </w:r>
-      <w:bookmarkEnd w:id="20"/>
+      <w:bookmarkEnd w:id="21"/>
     </w:p>
     <w:p>
       <w:pPr>
@@ -6762,22 +7109,14 @@
           <w:lang w:eastAsia="en-GB"/>
         </w:rPr>
       </w:pPr>
-      <w:bookmarkStart w:id="21" w:name="_Toc7550220"/>
-      <w:r>
-        <w:rPr>
-          <w:lang w:eastAsia="en-GB"/>
-        </w:rPr>
-        <w:t xml:space="preserve">Enter the </w:t>
-      </w:r>
-      <w:proofErr w:type="spellStart"/>
-      <w:r>
-        <w:rPr>
-          <w:lang w:eastAsia="en-GB"/>
-        </w:rPr>
-        <w:t>Gungeon</w:t>
-      </w:r>
-      <w:bookmarkEnd w:id="21"/>
-      <w:proofErr w:type="spellEnd"/>
+      <w:bookmarkStart w:id="22" w:name="_Toc7641033"/>
+      <w:r>
+        <w:rPr>
+          <w:lang w:eastAsia="en-GB"/>
+        </w:rPr>
+        <w:t>Enter the Gungeon</w:t>
+      </w:r>
+      <w:bookmarkEnd w:id="22"/>
     </w:p>
     <w:p>
       <w:pPr>
@@ -6801,69 +7140,548 @@
     </w:p>
     <w:p>
       <w:pPr>
-        <w:rPr>
-          <w:lang w:eastAsia="en-GB"/>
-        </w:rPr>
-      </w:pPr>
-    </w:p>
-    <w:p>
-      <w:pPr>
         <w:pStyle w:val="Heading1"/>
         <w:rPr>
           <w:lang w:eastAsia="en-GB"/>
         </w:rPr>
       </w:pPr>
-      <w:bookmarkStart w:id="22" w:name="_Toc7550221"/>
+      <w:bookmarkStart w:id="23" w:name="_Toc7641034"/>
+      <w:r>
+        <w:rPr>
+          <w:lang w:eastAsia="en-GB"/>
+        </w:rPr>
+        <w:t>Social and Ethical Considerations</w:t>
+      </w:r>
+      <w:bookmarkEnd w:id="23"/>
+    </w:p>
+    <w:p>
+      <w:pPr>
+        <w:rPr>
+          <w:lang w:eastAsia="en-GB"/>
+        </w:rPr>
+      </w:pPr>
+      <w:r>
+        <w:rPr>
+          <w:lang w:eastAsia="en-GB"/>
+        </w:rPr>
+        <w:tab/>
+      </w:r>
+    </w:p>
+    <w:p>
+      <w:pPr>
+        <w:rPr>
+          <w:lang w:eastAsia="en-GB"/>
+        </w:rPr>
+      </w:pPr>
+      <w:r>
+        <w:rPr>
+          <w:lang w:eastAsia="en-GB"/>
+        </w:rPr>
+        <w:t xml:space="preserve">It is important to take into consideration the Social, Ethical and Political issues that could come with a project. As </w:t>
+      </w:r>
+      <w:r>
+        <w:rPr>
+          <w:lang w:eastAsia="en-GB"/>
+        </w:rPr>
+        <w:t>I am</w:t>
+      </w:r>
+      <w:r>
+        <w:rPr>
+          <w:lang w:eastAsia="en-GB"/>
+        </w:rPr>
+        <w:t xml:space="preserve"> creating a Unity Plugin, I need to understand what goes into </w:t>
+      </w:r>
+      <w:r>
+        <w:rPr>
+          <w:lang w:eastAsia="en-GB"/>
+        </w:rPr>
+        <w:t>publishing an asset like this online. The Social and Ethical issues I have taken into consideration is the privacy which comes with receiving feedback from my peers. Each person I have received feedback I have outlined that their feedback will be used to improve my project, and their feedback will be stored and possibly used, and asking permission to reference them in a feedback report. For those I could ask I have received permission to take their feedback and apply it.</w:t>
+      </w:r>
+    </w:p>
+    <w:p>
+      <w:pPr>
+        <w:rPr>
+          <w:lang w:eastAsia="en-GB"/>
+        </w:rPr>
+      </w:pPr>
+      <w:r>
+        <w:rPr>
+          <w:lang w:eastAsia="en-GB"/>
+        </w:rPr>
+        <w:t xml:space="preserve">I need to ensure I comply with the Data Protection Act – </w:t>
+      </w:r>
+    </w:p>
+    <w:p>
+      <w:pPr>
+        <w:rPr>
+          <w:lang w:eastAsia="en-GB"/>
+        </w:rPr>
+      </w:pPr>
+      <w:r>
+        <w:rPr>
+          <w:lang w:eastAsia="en-GB"/>
+        </w:rPr>
+        <w:t xml:space="preserve">To ensure I </w:t>
+      </w:r>
+      <w:r>
+        <w:rPr>
+          <w:lang w:eastAsia="en-GB"/>
+        </w:rPr>
+        <w:t>do not</w:t>
+      </w:r>
+      <w:r>
+        <w:rPr>
+          <w:lang w:eastAsia="en-GB"/>
+        </w:rPr>
+        <w:t xml:space="preserve"> come into contact with issues regarding Copyright, I decided to make my own tiles. The tiles will be available in the demo and will be released under CC-BY, allowing others to use these tiles if they wish, however must reference me as the creator of them. </w:t>
+      </w:r>
+    </w:p>
+    <w:p>
+      <w:pPr>
+        <w:pStyle w:val="Heading1"/>
+        <w:rPr>
+          <w:lang w:eastAsia="en-GB"/>
+        </w:rPr>
+      </w:pPr>
+      <w:bookmarkStart w:id="24" w:name="_Toc7641035"/>
       <w:r>
         <w:rPr>
           <w:lang w:eastAsia="en-GB"/>
         </w:rPr>
         <w:t>Testing and Evaluation</w:t>
       </w:r>
-      <w:bookmarkEnd w:id="22"/>
+      <w:bookmarkEnd w:id="24"/>
+    </w:p>
+    <w:p>
+      <w:pPr>
+        <w:rPr>
+          <w:lang w:eastAsia="en-GB"/>
+        </w:rPr>
+      </w:pPr>
+    </w:p>
+    <w:p>
+      <w:pPr>
+        <w:pStyle w:val="Heading2"/>
+        <w:rPr>
+          <w:lang w:eastAsia="en-GB"/>
+        </w:rPr>
+      </w:pPr>
+      <w:bookmarkStart w:id="25" w:name="_Toc7641036"/>
+      <w:r>
+        <w:rPr>
+          <w:lang w:eastAsia="en-GB"/>
+        </w:rPr>
+        <w:t xml:space="preserve">Peer </w:t>
+      </w:r>
+      <w:r>
+        <w:rPr>
+          <w:lang w:eastAsia="en-GB"/>
+        </w:rPr>
+        <w:t xml:space="preserve">Feedback </w:t>
+      </w:r>
+      <w:r>
+        <w:rPr>
+          <w:lang w:eastAsia="en-GB"/>
+        </w:rPr>
+        <w:t>Received</w:t>
+      </w:r>
+      <w:bookmarkEnd w:id="25"/>
+    </w:p>
+    <w:p>
+      <w:pPr>
+        <w:rPr>
+          <w:lang w:eastAsia="en-GB"/>
+        </w:rPr>
+      </w:pPr>
+    </w:p>
+    <w:tbl>
+      <w:tblPr>
+        <w:tblStyle w:val="TableGrid"/>
+        <w:tblW w:w="9912" w:type="dxa"/>
+        <w:tblLayout w:type="fixed"/>
+        <w:tblLook w:val="04A0" w:firstRow="1" w:lastRow="0" w:firstColumn="1" w:lastColumn="0" w:noHBand="0" w:noVBand="1"/>
+      </w:tblPr>
+      <w:tblGrid>
+        <w:gridCol w:w="1696"/>
+        <w:gridCol w:w="993"/>
+        <w:gridCol w:w="3402"/>
+        <w:gridCol w:w="3821"/>
+      </w:tblGrid>
+      <w:tr>
+        <w:trPr>
+          <w:trHeight w:val="335"/>
+        </w:trPr>
+        <w:tc>
+          <w:tcPr>
+            <w:tcW w:w="1696" w:type="dxa"/>
+          </w:tcPr>
+          <w:p>
+            <w:pPr>
+              <w:rPr>
+                <w:lang w:eastAsia="en-GB"/>
+              </w:rPr>
+            </w:pPr>
+            <w:r>
+              <w:rPr>
+                <w:lang w:eastAsia="en-GB"/>
+              </w:rPr>
+              <w:t>Name</w:t>
+            </w:r>
+          </w:p>
+        </w:tc>
+        <w:tc>
+          <w:tcPr>
+            <w:tcW w:w="993" w:type="dxa"/>
+          </w:tcPr>
+          <w:p>
+            <w:pPr>
+              <w:rPr>
+                <w:lang w:eastAsia="en-GB"/>
+              </w:rPr>
+            </w:pPr>
+            <w:r>
+              <w:rPr>
+                <w:lang w:eastAsia="en-GB"/>
+              </w:rPr>
+              <w:t>Version</w:t>
+            </w:r>
+          </w:p>
+        </w:tc>
+        <w:tc>
+          <w:tcPr>
+            <w:tcW w:w="3402" w:type="dxa"/>
+          </w:tcPr>
+          <w:p>
+            <w:pPr>
+              <w:rPr>
+                <w:lang w:eastAsia="en-GB"/>
+              </w:rPr>
+            </w:pPr>
+            <w:r>
+              <w:rPr>
+                <w:lang w:eastAsia="en-GB"/>
+              </w:rPr>
+              <w:t>Feedback Received</w:t>
+            </w:r>
+          </w:p>
+        </w:tc>
+        <w:tc>
+          <w:tcPr>
+            <w:tcW w:w="3821" w:type="dxa"/>
+          </w:tcPr>
+          <w:p>
+            <w:pPr>
+              <w:rPr>
+                <w:lang w:eastAsia="en-GB"/>
+              </w:rPr>
+            </w:pPr>
+            <w:r>
+              <w:rPr>
+                <w:lang w:eastAsia="en-GB"/>
+              </w:rPr>
+              <w:t>Actions Taken</w:t>
+            </w:r>
+          </w:p>
+        </w:tc>
+      </w:tr>
+      <w:tr>
+        <w:trPr>
+          <w:trHeight w:val="316"/>
+        </w:trPr>
+        <w:tc>
+          <w:tcPr>
+            <w:tcW w:w="1696" w:type="dxa"/>
+          </w:tcPr>
+          <w:p>
+            <w:pPr>
+              <w:rPr>
+                <w:lang w:eastAsia="en-GB"/>
+              </w:rPr>
+            </w:pPr>
+            <w:r>
+              <w:rPr>
+                <w:lang w:eastAsia="en-GB"/>
+              </w:rPr>
+              <w:t>Samantha Kelly</w:t>
+            </w:r>
+          </w:p>
+          <w:p>
+            <w:pPr>
+              <w:rPr>
+                <w:lang w:eastAsia="en-GB"/>
+              </w:rPr>
+            </w:pPr>
+            <w:r>
+              <w:rPr>
+                <w:lang w:eastAsia="en-GB"/>
+              </w:rPr>
+              <w:t>(Games Art)</w:t>
+            </w:r>
+          </w:p>
+        </w:tc>
+        <w:tc>
+          <w:tcPr>
+            <w:tcW w:w="993" w:type="dxa"/>
+          </w:tcPr>
+          <w:p>
+            <w:pPr>
+              <w:rPr>
+                <w:lang w:eastAsia="en-GB"/>
+              </w:rPr>
+            </w:pPr>
+            <w:r>
+              <w:rPr>
+                <w:lang w:eastAsia="en-GB"/>
+              </w:rPr>
+              <w:t>0.3</w:t>
+            </w:r>
+          </w:p>
+        </w:tc>
+        <w:tc>
+          <w:tcPr>
+            <w:tcW w:w="3402" w:type="dxa"/>
+          </w:tcPr>
+          <w:p>
+            <w:pPr>
+              <w:rPr>
+                <w:lang w:eastAsia="en-GB"/>
+              </w:rPr>
+            </w:pPr>
+            <w:r>
+              <w:rPr>
+                <w:lang w:eastAsia="en-GB"/>
+              </w:rPr>
+              <w:t>“</w:t>
+            </w:r>
+            <w:r>
+              <w:rPr>
+                <w:lang w:eastAsia="en-GB"/>
+              </w:rPr>
+              <w:t xml:space="preserve">I found it easy to generate a level from the tiles you provided, but for the World Map generation, </w:t>
+            </w:r>
+            <w:r>
+              <w:rPr>
+                <w:lang w:eastAsia="en-GB"/>
+              </w:rPr>
+              <w:t xml:space="preserve">As an artist, </w:t>
+            </w:r>
+            <w:r>
+              <w:rPr>
+                <w:lang w:eastAsia="en-GB"/>
+              </w:rPr>
+              <w:t xml:space="preserve">I feel </w:t>
+            </w:r>
+            <w:r>
+              <w:rPr>
+                <w:lang w:eastAsia="en-GB"/>
+              </w:rPr>
+              <w:t xml:space="preserve">it lacked immersion, </w:t>
+            </w:r>
+            <w:r>
+              <w:rPr>
+                <w:lang w:eastAsia="en-GB"/>
+              </w:rPr>
+              <w:t xml:space="preserve">adding the option to generate flowers and trees would add </w:t>
+            </w:r>
+            <w:r>
+              <w:rPr>
+                <w:lang w:eastAsia="en-GB"/>
+              </w:rPr>
+              <w:t>this</w:t>
+            </w:r>
+            <w:r>
+              <w:rPr>
+                <w:lang w:eastAsia="en-GB"/>
+              </w:rPr>
+              <w:t xml:space="preserve"> to a generated world. </w:t>
+            </w:r>
+            <w:r>
+              <w:rPr>
+                <w:lang w:eastAsia="en-GB"/>
+              </w:rPr>
+              <w:t>“</w:t>
+            </w:r>
+          </w:p>
+        </w:tc>
+        <w:tc>
+          <w:tcPr>
+            <w:tcW w:w="3821" w:type="dxa"/>
+          </w:tcPr>
+          <w:p>
+            <w:pPr>
+              <w:rPr>
+                <w:lang w:eastAsia="en-GB"/>
+              </w:rPr>
+            </w:pPr>
+            <w:r>
+              <w:rPr>
+                <w:lang w:eastAsia="en-GB"/>
+              </w:rPr>
+              <w:t>The feedback is greatly appreciated, in an upcoming version of the plugin</w:t>
+            </w:r>
+            <w:r>
+              <w:rPr>
+                <w:lang w:eastAsia="en-GB"/>
+              </w:rPr>
+              <w:t xml:space="preserve"> I plan to add foliage to generate. The user will be able to decide if they want Foliage to generate, and at what </w:t>
+            </w:r>
+          </w:p>
+        </w:tc>
+      </w:tr>
+      <w:tr>
+        <w:trPr>
+          <w:trHeight w:val="316"/>
+        </w:trPr>
+        <w:tc>
+          <w:tcPr>
+            <w:tcW w:w="1696" w:type="dxa"/>
+          </w:tcPr>
+          <w:p>
+            <w:pPr>
+              <w:rPr>
+                <w:lang w:eastAsia="en-GB"/>
+              </w:rPr>
+            </w:pPr>
+            <w:r>
+              <w:rPr>
+                <w:lang w:eastAsia="en-GB"/>
+              </w:rPr>
+              <w:lastRenderedPageBreak/>
+              <w:t>Callum Powley</w:t>
+            </w:r>
+          </w:p>
+          <w:p>
+            <w:pPr>
+              <w:rPr>
+                <w:lang w:eastAsia="en-GB"/>
+              </w:rPr>
+            </w:pPr>
+            <w:r>
+              <w:rPr>
+                <w:lang w:eastAsia="en-GB"/>
+              </w:rPr>
+              <w:t>(Games Programming)</w:t>
+            </w:r>
+          </w:p>
+        </w:tc>
+        <w:tc>
+          <w:tcPr>
+            <w:tcW w:w="993" w:type="dxa"/>
+          </w:tcPr>
+          <w:p>
+            <w:pPr>
+              <w:rPr>
+                <w:lang w:eastAsia="en-GB"/>
+              </w:rPr>
+            </w:pPr>
+            <w:r>
+              <w:rPr>
+                <w:lang w:eastAsia="en-GB"/>
+              </w:rPr>
+              <w:t>0.2</w:t>
+            </w:r>
+          </w:p>
+        </w:tc>
+        <w:tc>
+          <w:tcPr>
+            <w:tcW w:w="3402" w:type="dxa"/>
+          </w:tcPr>
+          <w:p>
+            <w:pPr>
+              <w:rPr>
+                <w:lang w:eastAsia="en-GB"/>
+              </w:rPr>
+            </w:pPr>
+            <w:r>
+              <w:rPr>
+                <w:lang w:eastAsia="en-GB"/>
+              </w:rPr>
+              <w:t>“I think the generation is slower when I set the grid to a larger size, can you improve this”</w:t>
+            </w:r>
+          </w:p>
+        </w:tc>
+        <w:tc>
+          <w:tcPr>
+            <w:tcW w:w="3821" w:type="dxa"/>
+          </w:tcPr>
+          <w:p>
+            <w:pPr>
+              <w:rPr>
+                <w:lang w:eastAsia="en-GB"/>
+              </w:rPr>
+            </w:pPr>
+            <w:r>
+              <w:rPr>
+                <w:lang w:eastAsia="en-GB"/>
+              </w:rPr>
+              <w:t xml:space="preserve">I have attempted to implement </w:t>
+            </w:r>
+            <w:r>
+              <w:rPr>
+                <w:lang w:eastAsia="en-GB"/>
+              </w:rPr>
+              <w:t>a multi-threaded job for the Perlin Noise function. However at this time it requires more testing and tinkering to see if there is a performance increase.</w:t>
+            </w:r>
+          </w:p>
+        </w:tc>
+      </w:tr>
+    </w:tbl>
+    <w:p>
+      <w:pPr>
+        <w:rPr>
+          <w:lang w:eastAsia="en-GB"/>
+        </w:rPr>
+      </w:pPr>
+    </w:p>
+    <w:p>
+      <w:pPr>
+        <w:rPr>
+          <w:lang w:eastAsia="en-GB"/>
+        </w:rPr>
+      </w:pPr>
     </w:p>
     <w:p>
       <w:pPr>
         <w:pStyle w:val="Heading1"/>
       </w:pPr>
-      <w:bookmarkStart w:id="23" w:name="_Toc7550222"/>
+      <w:bookmarkStart w:id="26" w:name="_Toc7641037"/>
       <w:r>
         <w:t>Conclusion</w:t>
       </w:r>
-      <w:bookmarkEnd w:id="23"/>
+      <w:bookmarkEnd w:id="26"/>
     </w:p>
     <w:p/>
     <w:p>
       <w:pPr>
         <w:pStyle w:val="Heading2"/>
       </w:pPr>
-      <w:bookmarkStart w:id="24" w:name="_Toc7550223"/>
+      <w:bookmarkStart w:id="27" w:name="_Toc7641038"/>
       <w:r>
         <w:t>Evaluation</w:t>
       </w:r>
-      <w:bookmarkEnd w:id="24"/>
+      <w:bookmarkEnd w:id="27"/>
     </w:p>
     <w:p/>
     <w:p>
       <w:pPr>
         <w:pStyle w:val="Heading2"/>
       </w:pPr>
-      <w:bookmarkStart w:id="25" w:name="_Toc7550224"/>
+      <w:bookmarkStart w:id="28" w:name="_Toc7641039"/>
       <w:r>
         <w:t>Future Plans</w:t>
       </w:r>
-      <w:bookmarkEnd w:id="25"/>
+      <w:bookmarkEnd w:id="28"/>
     </w:p>
     <w:p/>
     <w:p>
       <w:pPr>
         <w:pStyle w:val="Heading2"/>
       </w:pPr>
-      <w:bookmarkStart w:id="26" w:name="_Toc7550225"/>
+      <w:bookmarkStart w:id="29" w:name="_Toc7641040"/>
       <w:r>
         <w:t>Reflection of the Artefact</w:t>
       </w:r>
-      <w:bookmarkEnd w:id="26"/>
+      <w:bookmarkEnd w:id="29"/>
     </w:p>
     <w:p/>
     <w:p>
@@ -6883,54 +7701,22 @@
       <w:pPr>
         <w:pStyle w:val="Heading1"/>
       </w:pPr>
-      <w:bookmarkStart w:id="27" w:name="_Toc7550226"/>
+      <w:bookmarkStart w:id="30" w:name="_Toc7641041"/>
       <w:r>
         <w:lastRenderedPageBreak/>
         <w:t>References</w:t>
       </w:r>
-      <w:bookmarkEnd w:id="27"/>
+      <w:bookmarkEnd w:id="30"/>
     </w:p>
     <w:p/>
     <w:p>
       <w:r>
-        <w:t xml:space="preserve">van der Linden, R., Lopes, R. and </w:t>
-      </w:r>
-      <w:proofErr w:type="spellStart"/>
-      <w:r>
-        <w:t>Bidarra</w:t>
-      </w:r>
-      <w:proofErr w:type="spellEnd"/>
-      <w:r>
-        <w:t xml:space="preserve">, R., 2014. Procedural generation of dungeons. IEEE Transactions on Computational Intelligence and AI in Games, 6(1), pp.78-89. </w:t>
-      </w:r>
-    </w:p>
-    <w:p>
-      <w:r>
-        <w:t xml:space="preserve">Compton, K. and </w:t>
-      </w:r>
-      <w:proofErr w:type="spellStart"/>
-      <w:r>
-        <w:t>Mateas</w:t>
-      </w:r>
-      <w:proofErr w:type="spellEnd"/>
-      <w:r>
-        <w:t xml:space="preserve">, M., 2006, June. Procedural Level Design for Platform Games. In AIIDE (pp. 109-111). </w:t>
-      </w:r>
-      <w:proofErr w:type="spellStart"/>
-      <w:r>
-        <w:t>Prachyabrued</w:t>
-      </w:r>
-      <w:proofErr w:type="spellEnd"/>
-      <w:r>
-        <w:t xml:space="preserve">, M., </w:t>
-      </w:r>
-      <w:proofErr w:type="spellStart"/>
-      <w:r>
-        <w:t>Roden</w:t>
-      </w:r>
-      <w:proofErr w:type="spellEnd"/>
-      <w:r>
-        <w:t xml:space="preserve">, T.E. and Benton, R.G., 2007, June. Procedural generation of stylized 2d maps. </w:t>
+        <w:t xml:space="preserve">van der Linden, R., Lopes, R. and Bidarra, R., 2014. Procedural generation of dungeons. IEEE Transactions on Computational Intelligence and AI in Games, 6(1), pp.78-89. </w:t>
+      </w:r>
+    </w:p>
+    <w:p>
+      <w:r>
+        <w:t xml:space="preserve">Compton, K. and Mateas, M., 2006, June. Procedural Level Design for Platform Games. In AIIDE (pp. 109-111). Prachyabrued, M., Roden, T.E. and Benton, R.G., 2007, June. Procedural generation of stylized 2d maps. </w:t>
       </w:r>
     </w:p>
     <w:p>
@@ -6943,6 +7729,35 @@
         <w:t>Unity Technologies. 2018. Unity - Scripting API: Tilemap. [ONLINE] Available at: https://docs.unity3d.com/ScriptReference/Tilemaps.Tilemap.html. [Accessed 21 January 2019]</w:t>
       </w:r>
     </w:p>
+    <w:p/>
+    <w:p>
+      <w:r>
+        <w:t>TO REFERENCE</w:t>
+      </w:r>
+    </w:p>
+    <w:p/>
+    <w:p>
+      <w:hyperlink r:id="rId15" w:history="1">
+        <w:r>
+          <w:rPr>
+            <w:rStyle w:val="Hyperlink"/>
+          </w:rPr>
+          <w:t>https://flafla2.github.io/2014/08/09/perlinnoise.html</w:t>
+        </w:r>
+      </w:hyperlink>
+    </w:p>
+    <w:p>
+      <w:hyperlink r:id="rId16" w:history="1">
+        <w:r>
+          <w:rPr>
+            <w:rStyle w:val="Hyperlink"/>
+          </w:rPr>
+          <w:t>https://docs.unity3d.com/2018.3/Documentation/ScriptReference/Unity.Jobs.IJobParallelFor.html</w:t>
+        </w:r>
+      </w:hyperlink>
+    </w:p>
+    <w:p/>
+    <w:p/>
     <w:sectPr>
       <w:pgSz w:w="11906" w:h="16838"/>
       <w:pgMar w:top="1440" w:right="1440" w:bottom="1440" w:left="1440" w:header="708" w:footer="708" w:gutter="0"/>
@@ -6954,7 +7769,7 @@
 </file>
 
 <file path=word/styles.xml><?xml version="1.0" encoding="utf-8"?>
-<w:styles xmlns:mc="http://schemas.openxmlformats.org/markup-compatibility/2006" xmlns:r="http://schemas.openxmlformats.org/officeDocument/2006/relationships" xmlns:w="http://schemas.openxmlformats.org/wordprocessingml/2006/main" xmlns:w14="http://schemas.microsoft.com/office/word/2010/wordml" xmlns:w15="http://schemas.microsoft.com/office/word/2012/wordml" xmlns:w16cid="http://schemas.microsoft.com/office/word/2016/wordml/cid" xmlns:w16se="http://schemas.microsoft.com/office/word/2015/wordml/symex" mc:Ignorable="w14 w15 w16se w16cid">
+<w:styles xmlns:mc="http://schemas.openxmlformats.org/markup-compatibility/2006" xmlns:r="http://schemas.openxmlformats.org/officeDocument/2006/relationships" xmlns:w="http://schemas.openxmlformats.org/wordprocessingml/2006/main" xmlns:w14="http://schemas.microsoft.com/office/word/2010/wordml" xmlns:w15="http://schemas.microsoft.com/office/word/2012/wordml" xmlns:w16se="http://schemas.microsoft.com/office/word/2015/wordml/symex" mc:Ignorable="w14 w15 w16se">
   <w:docDefaults>
     <w:rPrDefault>
       <w:rPr>
@@ -6970,7 +7785,7 @@
       </w:pPr>
     </w:pPrDefault>
   </w:docDefaults>
-  <w:latentStyles w:defLockedState="0" w:defUIPriority="99" w:defSemiHidden="0" w:defUnhideWhenUsed="0" w:defQFormat="0" w:count="375">
+  <w:latentStyles w:defLockedState="0" w:defUIPriority="99" w:defSemiHidden="0" w:defUnhideWhenUsed="0" w:defQFormat="0" w:count="371">
     <w:lsdException w:name="Normal" w:uiPriority="0" w:qFormat="1"/>
     <w:lsdException w:name="heading 1" w:uiPriority="9" w:qFormat="1"/>
     <w:lsdException w:name="heading 2" w:semiHidden="1" w:uiPriority="9" w:unhideWhenUsed="1" w:qFormat="1"/>
@@ -7076,6 +7891,7 @@
     <w:lsdException w:name="HTML Sample" w:semiHidden="1" w:unhideWhenUsed="1"/>
     <w:lsdException w:name="HTML Typewriter" w:semiHidden="1" w:unhideWhenUsed="1"/>
     <w:lsdException w:name="HTML Variable" w:semiHidden="1" w:unhideWhenUsed="1"/>
+    <w:lsdException w:name="Normal Table" w:semiHidden="1" w:unhideWhenUsed="1"/>
     <w:lsdException w:name="annotation subject" w:semiHidden="1" w:unhideWhenUsed="1"/>
     <w:lsdException w:name="No List" w:semiHidden="1" w:unhideWhenUsed="1"/>
     <w:lsdException w:name="Outline List 1" w:semiHidden="1" w:unhideWhenUsed="1"/>
@@ -7119,8 +7935,10 @@
     <w:lsdException w:name="Table Elegant" w:semiHidden="1" w:unhideWhenUsed="1"/>
     <w:lsdException w:name="Table Professional" w:semiHidden="1" w:unhideWhenUsed="1"/>
     <w:lsdException w:name="Table Subtle 1" w:semiHidden="1" w:unhideWhenUsed="1"/>
+    <w:lsdException w:name="Table Subtle 2" w:semiHidden="1" w:unhideWhenUsed="1"/>
     <w:lsdException w:name="Table Web 1" w:semiHidden="1" w:unhideWhenUsed="1"/>
     <w:lsdException w:name="Table Web 2" w:semiHidden="1" w:unhideWhenUsed="1"/>
+    <w:lsdException w:name="Table Web 3" w:semiHidden="1" w:unhideWhenUsed="1"/>
     <w:lsdException w:name="Balloon Text" w:semiHidden="1" w:unhideWhenUsed="1"/>
     <w:lsdException w:name="Table Grid" w:uiPriority="39"/>
     <w:lsdException w:name="Table Theme" w:semiHidden="1" w:unhideWhenUsed="1"/>
@@ -7339,10 +8157,6 @@
     <w:lsdException w:name="List Table 5 Dark Accent 6" w:uiPriority="50"/>
     <w:lsdException w:name="List Table 6 Colorful Accent 6" w:uiPriority="51"/>
     <w:lsdException w:name="List Table 7 Colorful Accent 6" w:uiPriority="52"/>
-    <w:lsdException w:name="Mention" w:semiHidden="1" w:unhideWhenUsed="1"/>
-    <w:lsdException w:name="Smart Hyperlink" w:semiHidden="1" w:unhideWhenUsed="1"/>
-    <w:lsdException w:name="Hashtag" w:semiHidden="1" w:unhideWhenUsed="1"/>
-    <w:lsdException w:name="Unresolved Mention" w:semiHidden="1" w:unhideWhenUsed="1"/>
   </w:latentStyles>
   <w:style w:type="paragraph" w:default="1" w:styleId="Normal">
     <w:name w:val="Normal"/>
@@ -7652,6 +8466,17 @@
       <w:u w:val="single"/>
     </w:rPr>
   </w:style>
+  <w:style w:type="paragraph" w:styleId="ListParagraph">
+    <w:name w:val="List Paragraph"/>
+    <w:basedOn w:val="Normal"/>
+    <w:uiPriority w:val="34"/>
+    <w:qFormat/>
+    <w:rsid w:val="00D83AAB"/>
+    <w:pPr>
+      <w:ind w:left="720"/>
+      <w:contextualSpacing/>
+    </w:pPr>
+  </w:style>
 </w:styles>
 </file>
 
@@ -7921,7 +8746,7 @@
 </file>
 
 <file path=customXml/itemProps1.xml><?xml version="1.0" encoding="utf-8"?>
-<ds:datastoreItem xmlns:ds="http://schemas.openxmlformats.org/officeDocument/2006/customXml" ds:itemID="{7655E9E0-9D9C-4B66-B672-3822EBE33F4C}">
+<ds:datastoreItem xmlns:ds="http://schemas.openxmlformats.org/officeDocument/2006/customXml" ds:itemID="{3C3787FD-BA72-4C26-9D27-6905C83F06D4}">
   <ds:schemaRefs>
     <ds:schemaRef ds:uri="http://schemas.openxmlformats.org/officeDocument/2006/bibliography"/>
   </ds:schemaRefs>

</xml_diff>